<commit_message>
new impressum, new datneschutzerklärung, index
</commit_message>
<xml_diff>
--- a/Impressum und Datenschutzerklärung.docx
+++ b/Impressum und Datenschutzerklärung.docx
@@ -50,6 +50,44 @@
         </w:rPr>
         <w:t>Informationspflicht laut §5 E-Commerce Gesetz, §14 Unternehmensgesetzbuch, §63 Gewerbeordnung und Offenlegungspflicht laut §25 Mediengesetz.</w:t>
       </w:r>
+      <w:r>
+        <w:rPr>
+          <w:rFonts w:ascii="Times New Roman" w:eastAsia="Times New Roman" w:hAnsi="Times New Roman" w:cs="Times New Roman"/>
+          <w:sz w:val="24"/>
+          <w:szCs w:val="24"/>
+          <w:lang w:eastAsia="de-DE"/>
+        </w:rPr>
+        <w:t xml:space="preserve"> </w:t>
+      </w:r>
+      <w:r>
+        <w:rPr>
+          <w:rFonts w:ascii="Times New Roman" w:eastAsia="Times New Roman" w:hAnsi="Times New Roman" w:cs="Times New Roman"/>
+          <w:sz w:val="24"/>
+          <w:szCs w:val="24"/>
+          <w:lang w:eastAsia="de-DE"/>
+        </w:rPr>
+        <w:t>&lt;</w:t>
+      </w:r>
+      <w:proofErr w:type="spellStart"/>
+      <w:r>
+        <w:rPr>
+          <w:rFonts w:ascii="Times New Roman" w:eastAsia="Times New Roman" w:hAnsi="Times New Roman" w:cs="Times New Roman"/>
+          <w:sz w:val="24"/>
+          <w:szCs w:val="24"/>
+          <w:lang w:eastAsia="de-DE"/>
+        </w:rPr>
+        <w:t>br</w:t>
+      </w:r>
+      <w:proofErr w:type="spellEnd"/>
+      <w:r>
+        <w:rPr>
+          <w:rFonts w:ascii="Times New Roman" w:eastAsia="Times New Roman" w:hAnsi="Times New Roman" w:cs="Times New Roman"/>
+          <w:sz w:val="24"/>
+          <w:szCs w:val="24"/>
+          <w:lang w:eastAsia="de-DE"/>
+        </w:rPr>
+        <w:t>&gt;</w:t>
+      </w:r>
     </w:p>
     <w:p>
       <w:pPr>
@@ -72,6 +110,35 @@
         <w:t>KUMAFoods</w:t>
       </w:r>
       <w:proofErr w:type="spellEnd"/>
+      <w:r>
+        <w:rPr>
+          <w:rFonts w:ascii="Times New Roman" w:eastAsia="Times New Roman" w:hAnsi="Times New Roman" w:cs="Times New Roman"/>
+          <w:sz w:val="24"/>
+          <w:szCs w:val="24"/>
+          <w:lang w:eastAsia="de-DE"/>
+        </w:rPr>
+        <w:t xml:space="preserve"> &lt;</w:t>
+      </w:r>
+      <w:proofErr w:type="spellStart"/>
+      <w:r>
+        <w:rPr>
+          <w:rFonts w:ascii="Times New Roman" w:eastAsia="Times New Roman" w:hAnsi="Times New Roman" w:cs="Times New Roman"/>
+          <w:sz w:val="24"/>
+          <w:szCs w:val="24"/>
+          <w:lang w:eastAsia="de-DE"/>
+        </w:rPr>
+        <w:t>br</w:t>
+      </w:r>
+      <w:proofErr w:type="spellEnd"/>
+      <w:r>
+        <w:rPr>
+          <w:rFonts w:ascii="Times New Roman" w:eastAsia="Times New Roman" w:hAnsi="Times New Roman" w:cs="Times New Roman"/>
+          <w:sz w:val="24"/>
+          <w:szCs w:val="24"/>
+          <w:lang w:eastAsia="de-DE"/>
+        </w:rPr>
+        <w:t>&gt;</w:t>
+      </w:r>
       <w:r>
         <w:rPr>
           <w:rFonts w:ascii="Times New Roman" w:eastAsia="Times New Roman" w:hAnsi="Times New Roman" w:cs="Times New Roman"/>
@@ -89,6 +156,44 @@
           <w:szCs w:val="24"/>
           <w:lang w:eastAsia="de-DE"/>
         </w:rPr>
+        <w:t xml:space="preserve"> </w:t>
+      </w:r>
+      <w:r>
+        <w:rPr>
+          <w:rFonts w:ascii="Times New Roman" w:eastAsia="Times New Roman" w:hAnsi="Times New Roman" w:cs="Times New Roman"/>
+          <w:sz w:val="24"/>
+          <w:szCs w:val="24"/>
+          <w:lang w:eastAsia="de-DE"/>
+        </w:rPr>
+        <w:t>&lt;</w:t>
+      </w:r>
+      <w:proofErr w:type="spellStart"/>
+      <w:r>
+        <w:rPr>
+          <w:rFonts w:ascii="Times New Roman" w:eastAsia="Times New Roman" w:hAnsi="Times New Roman" w:cs="Times New Roman"/>
+          <w:sz w:val="24"/>
+          <w:szCs w:val="24"/>
+          <w:lang w:eastAsia="de-DE"/>
+        </w:rPr>
+        <w:t>br</w:t>
+      </w:r>
+      <w:proofErr w:type="spellEnd"/>
+      <w:r>
+        <w:rPr>
+          <w:rFonts w:ascii="Times New Roman" w:eastAsia="Times New Roman" w:hAnsi="Times New Roman" w:cs="Times New Roman"/>
+          <w:sz w:val="24"/>
+          <w:szCs w:val="24"/>
+          <w:lang w:eastAsia="de-DE"/>
+        </w:rPr>
+        <w:t>&gt;</w:t>
+      </w:r>
+      <w:r>
+        <w:rPr>
+          <w:rFonts w:ascii="Times New Roman" w:eastAsia="Times New Roman" w:hAnsi="Times New Roman" w:cs="Times New Roman"/>
+          <w:sz w:val="24"/>
+          <w:szCs w:val="24"/>
+          <w:lang w:eastAsia="de-DE"/>
+        </w:rPr>
         <w:br/>
         <w:t>07973 Greiz,</w:t>
       </w:r>
@@ -99,9 +204,96 @@
           <w:szCs w:val="24"/>
           <w:lang w:eastAsia="de-DE"/>
         </w:rPr>
+        <w:t xml:space="preserve"> </w:t>
+      </w:r>
+      <w:r>
+        <w:rPr>
+          <w:rFonts w:ascii="Times New Roman" w:eastAsia="Times New Roman" w:hAnsi="Times New Roman" w:cs="Times New Roman"/>
+          <w:sz w:val="24"/>
+          <w:szCs w:val="24"/>
+          <w:lang w:eastAsia="de-DE"/>
+        </w:rPr>
+        <w:t>&lt;</w:t>
+      </w:r>
+      <w:proofErr w:type="spellStart"/>
+      <w:r>
+        <w:rPr>
+          <w:rFonts w:ascii="Times New Roman" w:eastAsia="Times New Roman" w:hAnsi="Times New Roman" w:cs="Times New Roman"/>
+          <w:sz w:val="24"/>
+          <w:szCs w:val="24"/>
+          <w:lang w:eastAsia="de-DE"/>
+        </w:rPr>
+        <w:t>br</w:t>
+      </w:r>
+      <w:proofErr w:type="spellEnd"/>
+      <w:r>
+        <w:rPr>
+          <w:rFonts w:ascii="Times New Roman" w:eastAsia="Times New Roman" w:hAnsi="Times New Roman" w:cs="Times New Roman"/>
+          <w:sz w:val="24"/>
+          <w:szCs w:val="24"/>
+          <w:lang w:eastAsia="de-DE"/>
+        </w:rPr>
+        <w:t>&gt;</w:t>
+      </w:r>
+      <w:r>
+        <w:rPr>
+          <w:rFonts w:ascii="Times New Roman" w:eastAsia="Times New Roman" w:hAnsi="Times New Roman" w:cs="Times New Roman"/>
+          <w:sz w:val="24"/>
+          <w:szCs w:val="24"/>
+          <w:lang w:eastAsia="de-DE"/>
+        </w:rPr>
         <w:br/>
         <w:t>Deutschland</w:t>
       </w:r>
+      <w:r>
+        <w:rPr>
+          <w:rFonts w:ascii="Times New Roman" w:eastAsia="Times New Roman" w:hAnsi="Times New Roman" w:cs="Times New Roman"/>
+          <w:sz w:val="24"/>
+          <w:szCs w:val="24"/>
+          <w:lang w:eastAsia="de-DE"/>
+        </w:rPr>
+        <w:t>&lt;</w:t>
+      </w:r>
+      <w:proofErr w:type="spellStart"/>
+      <w:r>
+        <w:rPr>
+          <w:rFonts w:ascii="Times New Roman" w:eastAsia="Times New Roman" w:hAnsi="Times New Roman" w:cs="Times New Roman"/>
+          <w:sz w:val="24"/>
+          <w:szCs w:val="24"/>
+          <w:lang w:eastAsia="de-DE"/>
+        </w:rPr>
+        <w:t>br</w:t>
+      </w:r>
+      <w:proofErr w:type="spellEnd"/>
+      <w:r>
+        <w:rPr>
+          <w:rFonts w:ascii="Times New Roman" w:eastAsia="Times New Roman" w:hAnsi="Times New Roman" w:cs="Times New Roman"/>
+          <w:sz w:val="24"/>
+          <w:szCs w:val="24"/>
+          <w:lang w:eastAsia="de-DE"/>
+        </w:rPr>
+        <w:t>&gt;&lt;</w:t>
+      </w:r>
+      <w:proofErr w:type="spellStart"/>
+      <w:r>
+        <w:rPr>
+          <w:rFonts w:ascii="Times New Roman" w:eastAsia="Times New Roman" w:hAnsi="Times New Roman" w:cs="Times New Roman"/>
+          <w:sz w:val="24"/>
+          <w:szCs w:val="24"/>
+          <w:lang w:eastAsia="de-DE"/>
+        </w:rPr>
+        <w:t>br</w:t>
+      </w:r>
+      <w:proofErr w:type="spellEnd"/>
+      <w:r>
+        <w:rPr>
+          <w:rFonts w:ascii="Times New Roman" w:eastAsia="Times New Roman" w:hAnsi="Times New Roman" w:cs="Times New Roman"/>
+          <w:sz w:val="24"/>
+          <w:szCs w:val="24"/>
+          <w:lang w:eastAsia="de-DE"/>
+        </w:rPr>
+        <w:t>&gt;</w:t>
+      </w:r>
     </w:p>
     <w:p>
       <w:pPr>
@@ -140,6 +332,35 @@
           <w:szCs w:val="24"/>
           <w:lang w:eastAsia="de-DE"/>
         </w:rPr>
+        <w:t>&lt;</w:t>
+      </w:r>
+      <w:proofErr w:type="spellStart"/>
+      <w:r>
+        <w:rPr>
+          <w:rFonts w:ascii="Times New Roman" w:eastAsia="Times New Roman" w:hAnsi="Times New Roman" w:cs="Times New Roman"/>
+          <w:sz w:val="24"/>
+          <w:szCs w:val="24"/>
+          <w:lang w:eastAsia="de-DE"/>
+        </w:rPr>
+        <w:t>br</w:t>
+      </w:r>
+      <w:proofErr w:type="spellEnd"/>
+      <w:r>
+        <w:rPr>
+          <w:rFonts w:ascii="Times New Roman" w:eastAsia="Times New Roman" w:hAnsi="Times New Roman" w:cs="Times New Roman"/>
+          <w:sz w:val="24"/>
+          <w:szCs w:val="24"/>
+          <w:lang w:eastAsia="de-DE"/>
+        </w:rPr>
+        <w:t>&gt;</w:t>
+      </w:r>
+      <w:r>
+        <w:rPr>
+          <w:rFonts w:ascii="Times New Roman" w:eastAsia="Times New Roman" w:hAnsi="Times New Roman" w:cs="Times New Roman"/>
+          <w:sz w:val="24"/>
+          <w:szCs w:val="24"/>
+          <w:lang w:eastAsia="de-DE"/>
+        </w:rPr>
         <w:br/>
       </w:r>
       <w:r>
@@ -169,6 +390,35 @@
           <w:szCs w:val="24"/>
           <w:lang w:eastAsia="de-DE"/>
         </w:rPr>
+        <w:t>&lt;</w:t>
+      </w:r>
+      <w:proofErr w:type="spellStart"/>
+      <w:r>
+        <w:rPr>
+          <w:rFonts w:ascii="Times New Roman" w:eastAsia="Times New Roman" w:hAnsi="Times New Roman" w:cs="Times New Roman"/>
+          <w:sz w:val="24"/>
+          <w:szCs w:val="24"/>
+          <w:lang w:eastAsia="de-DE"/>
+        </w:rPr>
+        <w:t>br</w:t>
+      </w:r>
+      <w:proofErr w:type="spellEnd"/>
+      <w:r>
+        <w:rPr>
+          <w:rFonts w:ascii="Times New Roman" w:eastAsia="Times New Roman" w:hAnsi="Times New Roman" w:cs="Times New Roman"/>
+          <w:sz w:val="24"/>
+          <w:szCs w:val="24"/>
+          <w:lang w:eastAsia="de-DE"/>
+        </w:rPr>
+        <w:t>&gt;</w:t>
+      </w:r>
+      <w:r>
+        <w:rPr>
+          <w:rFonts w:ascii="Times New Roman" w:eastAsia="Times New Roman" w:hAnsi="Times New Roman" w:cs="Times New Roman"/>
+          <w:sz w:val="24"/>
+          <w:szCs w:val="24"/>
+          <w:lang w:eastAsia="de-DE"/>
+        </w:rPr>
         <w:br/>
       </w:r>
       <w:r>
@@ -198,6 +448,35 @@
           <w:szCs w:val="24"/>
           <w:lang w:eastAsia="de-DE"/>
         </w:rPr>
+        <w:t>&lt;</w:t>
+      </w:r>
+      <w:proofErr w:type="spellStart"/>
+      <w:r>
+        <w:rPr>
+          <w:rFonts w:ascii="Times New Roman" w:eastAsia="Times New Roman" w:hAnsi="Times New Roman" w:cs="Times New Roman"/>
+          <w:sz w:val="24"/>
+          <w:szCs w:val="24"/>
+          <w:lang w:eastAsia="de-DE"/>
+        </w:rPr>
+        <w:t>br</w:t>
+      </w:r>
+      <w:proofErr w:type="spellEnd"/>
+      <w:r>
+        <w:rPr>
+          <w:rFonts w:ascii="Times New Roman" w:eastAsia="Times New Roman" w:hAnsi="Times New Roman" w:cs="Times New Roman"/>
+          <w:sz w:val="24"/>
+          <w:szCs w:val="24"/>
+          <w:lang w:eastAsia="de-DE"/>
+        </w:rPr>
+        <w:t>&gt;</w:t>
+      </w:r>
+      <w:r>
+        <w:rPr>
+          <w:rFonts w:ascii="Times New Roman" w:eastAsia="Times New Roman" w:hAnsi="Times New Roman" w:cs="Times New Roman"/>
+          <w:sz w:val="24"/>
+          <w:szCs w:val="24"/>
+          <w:lang w:eastAsia="de-DE"/>
+        </w:rPr>
         <w:br/>
       </w:r>
       <w:r>
@@ -220,6 +499,55 @@
         </w:rPr>
         <w:t> Greiz</w:t>
       </w:r>
+      <w:r>
+        <w:rPr>
+          <w:rFonts w:ascii="Times New Roman" w:eastAsia="Times New Roman" w:hAnsi="Times New Roman" w:cs="Times New Roman"/>
+          <w:sz w:val="24"/>
+          <w:szCs w:val="24"/>
+          <w:lang w:eastAsia="de-DE"/>
+        </w:rPr>
+        <w:t>&lt;</w:t>
+      </w:r>
+      <w:proofErr w:type="spellStart"/>
+      <w:r>
+        <w:rPr>
+          <w:rFonts w:ascii="Times New Roman" w:eastAsia="Times New Roman" w:hAnsi="Times New Roman" w:cs="Times New Roman"/>
+          <w:sz w:val="24"/>
+          <w:szCs w:val="24"/>
+          <w:lang w:eastAsia="de-DE"/>
+        </w:rPr>
+        <w:t>br</w:t>
+      </w:r>
+      <w:proofErr w:type="spellEnd"/>
+      <w:r>
+        <w:rPr>
+          <w:rFonts w:ascii="Times New Roman" w:eastAsia="Times New Roman" w:hAnsi="Times New Roman" w:cs="Times New Roman"/>
+          <w:sz w:val="24"/>
+          <w:szCs w:val="24"/>
+          <w:lang w:eastAsia="de-DE"/>
+        </w:rPr>
+        <w:t>&gt;&lt;</w:t>
+      </w:r>
+      <w:proofErr w:type="spellStart"/>
+      <w:r>
+        <w:rPr>
+          <w:rFonts w:ascii="Times New Roman" w:eastAsia="Times New Roman" w:hAnsi="Times New Roman" w:cs="Times New Roman"/>
+          <w:sz w:val="24"/>
+          <w:szCs w:val="24"/>
+          <w:lang w:eastAsia="de-DE"/>
+        </w:rPr>
+        <w:t>br</w:t>
+      </w:r>
+      <w:proofErr w:type="spellEnd"/>
+      <w:r>
+        <w:rPr>
+          <w:rFonts w:ascii="Times New Roman" w:eastAsia="Times New Roman" w:hAnsi="Times New Roman" w:cs="Times New Roman"/>
+          <w:sz w:val="24"/>
+          <w:szCs w:val="24"/>
+          <w:lang w:eastAsia="de-DE"/>
+        </w:rPr>
+        <w:t>&gt;</w:t>
+      </w:r>
     </w:p>
     <w:p>
       <w:pPr>
@@ -249,25 +577,36 @@
           <w:szCs w:val="24"/>
           <w:lang w:eastAsia="de-DE"/>
         </w:rPr>
-        <w:t> 03661</w:t>
-      </w:r>
-      <w:r>
-        <w:rPr>
-          <w:rFonts w:ascii="Times New Roman" w:eastAsia="Times New Roman" w:hAnsi="Times New Roman" w:cs="Times New Roman"/>
-          <w:sz w:val="24"/>
-          <w:szCs w:val="24"/>
-          <w:lang w:eastAsia="de-DE"/>
-        </w:rPr>
-        <w:t>-</w:t>
-      </w:r>
-      <w:r>
-        <w:rPr>
-          <w:rFonts w:ascii="Times New Roman" w:eastAsia="Times New Roman" w:hAnsi="Times New Roman" w:cs="Times New Roman"/>
-          <w:sz w:val="24"/>
-          <w:szCs w:val="24"/>
-          <w:lang w:eastAsia="de-DE"/>
-        </w:rPr>
-        <w:t>646298</w:t>
+        <w:t> 03661-646298</w:t>
+      </w:r>
+      <w:r>
+        <w:rPr>
+          <w:rFonts w:ascii="Times New Roman" w:eastAsia="Times New Roman" w:hAnsi="Times New Roman" w:cs="Times New Roman"/>
+          <w:sz w:val="24"/>
+          <w:szCs w:val="24"/>
+          <w:lang w:eastAsia="de-DE"/>
+        </w:rPr>
+        <w:t>&lt;</w:t>
+      </w:r>
+      <w:proofErr w:type="spellStart"/>
+      <w:r>
+        <w:rPr>
+          <w:rFonts w:ascii="Times New Roman" w:eastAsia="Times New Roman" w:hAnsi="Times New Roman" w:cs="Times New Roman"/>
+          <w:sz w:val="24"/>
+          <w:szCs w:val="24"/>
+          <w:lang w:eastAsia="de-DE"/>
+        </w:rPr>
+        <w:t>br</w:t>
+      </w:r>
+      <w:proofErr w:type="spellEnd"/>
+      <w:r>
+        <w:rPr>
+          <w:rFonts w:ascii="Times New Roman" w:eastAsia="Times New Roman" w:hAnsi="Times New Roman" w:cs="Times New Roman"/>
+          <w:sz w:val="24"/>
+          <w:szCs w:val="24"/>
+          <w:lang w:eastAsia="de-DE"/>
+        </w:rPr>
+        <w:t>&gt;</w:t>
       </w:r>
       <w:r>
         <w:rPr>
@@ -296,25 +635,36 @@
           <w:szCs w:val="24"/>
           <w:lang w:eastAsia="de-DE"/>
         </w:rPr>
-        <w:t> 03661</w:t>
-      </w:r>
-      <w:r>
-        <w:rPr>
-          <w:rFonts w:ascii="Times New Roman" w:eastAsia="Times New Roman" w:hAnsi="Times New Roman" w:cs="Times New Roman"/>
-          <w:sz w:val="24"/>
-          <w:szCs w:val="24"/>
-          <w:lang w:eastAsia="de-DE"/>
-        </w:rPr>
-        <w:t>-</w:t>
-      </w:r>
-      <w:r>
-        <w:rPr>
-          <w:rFonts w:ascii="Times New Roman" w:eastAsia="Times New Roman" w:hAnsi="Times New Roman" w:cs="Times New Roman"/>
-          <w:sz w:val="24"/>
-          <w:szCs w:val="24"/>
-          <w:lang w:eastAsia="de-DE"/>
-        </w:rPr>
-        <w:t>646298</w:t>
+        <w:t> 03661-646298</w:t>
+      </w:r>
+      <w:r>
+        <w:rPr>
+          <w:rFonts w:ascii="Times New Roman" w:eastAsia="Times New Roman" w:hAnsi="Times New Roman" w:cs="Times New Roman"/>
+          <w:sz w:val="24"/>
+          <w:szCs w:val="24"/>
+          <w:lang w:eastAsia="de-DE"/>
+        </w:rPr>
+        <w:t>&lt;</w:t>
+      </w:r>
+      <w:proofErr w:type="spellStart"/>
+      <w:r>
+        <w:rPr>
+          <w:rFonts w:ascii="Times New Roman" w:eastAsia="Times New Roman" w:hAnsi="Times New Roman" w:cs="Times New Roman"/>
+          <w:sz w:val="24"/>
+          <w:szCs w:val="24"/>
+          <w:lang w:eastAsia="de-DE"/>
+        </w:rPr>
+        <w:t>br</w:t>
+      </w:r>
+      <w:proofErr w:type="spellEnd"/>
+      <w:r>
+        <w:rPr>
+          <w:rFonts w:ascii="Times New Roman" w:eastAsia="Times New Roman" w:hAnsi="Times New Roman" w:cs="Times New Roman"/>
+          <w:sz w:val="24"/>
+          <w:szCs w:val="24"/>
+          <w:lang w:eastAsia="de-DE"/>
+        </w:rPr>
+        <w:t>&gt;</w:t>
       </w:r>
       <w:r>
         <w:rPr>
@@ -358,6 +708,55 @@
           <w:t>anfrage@kumafoods.de</w:t>
         </w:r>
       </w:hyperlink>
+      <w:r>
+        <w:rPr>
+          <w:rFonts w:ascii="Times New Roman" w:eastAsia="Times New Roman" w:hAnsi="Times New Roman" w:cs="Times New Roman"/>
+          <w:sz w:val="24"/>
+          <w:szCs w:val="24"/>
+          <w:lang w:eastAsia="de-DE"/>
+        </w:rPr>
+        <w:t>&lt;</w:t>
+      </w:r>
+      <w:proofErr w:type="spellStart"/>
+      <w:r>
+        <w:rPr>
+          <w:rFonts w:ascii="Times New Roman" w:eastAsia="Times New Roman" w:hAnsi="Times New Roman" w:cs="Times New Roman"/>
+          <w:sz w:val="24"/>
+          <w:szCs w:val="24"/>
+          <w:lang w:eastAsia="de-DE"/>
+        </w:rPr>
+        <w:t>br</w:t>
+      </w:r>
+      <w:proofErr w:type="spellEnd"/>
+      <w:r>
+        <w:rPr>
+          <w:rFonts w:ascii="Times New Roman" w:eastAsia="Times New Roman" w:hAnsi="Times New Roman" w:cs="Times New Roman"/>
+          <w:sz w:val="24"/>
+          <w:szCs w:val="24"/>
+          <w:lang w:eastAsia="de-DE"/>
+        </w:rPr>
+        <w:t>&gt;&lt;</w:t>
+      </w:r>
+      <w:proofErr w:type="spellStart"/>
+      <w:r>
+        <w:rPr>
+          <w:rFonts w:ascii="Times New Roman" w:eastAsia="Times New Roman" w:hAnsi="Times New Roman" w:cs="Times New Roman"/>
+          <w:sz w:val="24"/>
+          <w:szCs w:val="24"/>
+          <w:lang w:eastAsia="de-DE"/>
+        </w:rPr>
+        <w:t>br</w:t>
+      </w:r>
+      <w:proofErr w:type="spellEnd"/>
+      <w:r>
+        <w:rPr>
+          <w:rFonts w:ascii="Times New Roman" w:eastAsia="Times New Roman" w:hAnsi="Times New Roman" w:cs="Times New Roman"/>
+          <w:sz w:val="24"/>
+          <w:szCs w:val="24"/>
+          <w:lang w:eastAsia="de-DE"/>
+        </w:rPr>
+        <w:t>&gt;</w:t>
+      </w:r>
     </w:p>
     <w:p>
       <w:pPr>
@@ -396,6 +795,35 @@
           <w:szCs w:val="24"/>
           <w:lang w:eastAsia="de-DE"/>
         </w:rPr>
+        <w:t>&lt;</w:t>
+      </w:r>
+      <w:proofErr w:type="spellStart"/>
+      <w:r>
+        <w:rPr>
+          <w:rFonts w:ascii="Times New Roman" w:eastAsia="Times New Roman" w:hAnsi="Times New Roman" w:cs="Times New Roman"/>
+          <w:sz w:val="24"/>
+          <w:szCs w:val="24"/>
+          <w:lang w:eastAsia="de-DE"/>
+        </w:rPr>
+        <w:t>br</w:t>
+      </w:r>
+      <w:proofErr w:type="spellEnd"/>
+      <w:r>
+        <w:rPr>
+          <w:rFonts w:ascii="Times New Roman" w:eastAsia="Times New Roman" w:hAnsi="Times New Roman" w:cs="Times New Roman"/>
+          <w:sz w:val="24"/>
+          <w:szCs w:val="24"/>
+          <w:lang w:eastAsia="de-DE"/>
+        </w:rPr>
+        <w:t>&gt;</w:t>
+      </w:r>
+      <w:r>
+        <w:rPr>
+          <w:rFonts w:ascii="Times New Roman" w:eastAsia="Times New Roman" w:hAnsi="Times New Roman" w:cs="Times New Roman"/>
+          <w:sz w:val="24"/>
+          <w:szCs w:val="24"/>
+          <w:lang w:eastAsia="de-DE"/>
+        </w:rPr>
         <w:br/>
       </w:r>
       <w:r>
@@ -425,6 +853,35 @@
           <w:szCs w:val="24"/>
           <w:lang w:eastAsia="de-DE"/>
         </w:rPr>
+        <w:t>&lt;</w:t>
+      </w:r>
+      <w:proofErr w:type="spellStart"/>
+      <w:r>
+        <w:rPr>
+          <w:rFonts w:ascii="Times New Roman" w:eastAsia="Times New Roman" w:hAnsi="Times New Roman" w:cs="Times New Roman"/>
+          <w:sz w:val="24"/>
+          <w:szCs w:val="24"/>
+          <w:lang w:eastAsia="de-DE"/>
+        </w:rPr>
+        <w:t>br</w:t>
+      </w:r>
+      <w:proofErr w:type="spellEnd"/>
+      <w:r>
+        <w:rPr>
+          <w:rFonts w:ascii="Times New Roman" w:eastAsia="Times New Roman" w:hAnsi="Times New Roman" w:cs="Times New Roman"/>
+          <w:sz w:val="24"/>
+          <w:szCs w:val="24"/>
+          <w:lang w:eastAsia="de-DE"/>
+        </w:rPr>
+        <w:t>&gt;</w:t>
+      </w:r>
+      <w:r>
+        <w:rPr>
+          <w:rFonts w:ascii="Times New Roman" w:eastAsia="Times New Roman" w:hAnsi="Times New Roman" w:cs="Times New Roman"/>
+          <w:sz w:val="24"/>
+          <w:szCs w:val="24"/>
+          <w:lang w:eastAsia="de-DE"/>
+        </w:rPr>
         <w:br/>
       </w:r>
       <w:r>
@@ -447,6 +904,55 @@
         </w:rPr>
         <w:t> Deutschland</w:t>
       </w:r>
+      <w:r>
+        <w:rPr>
+          <w:rFonts w:ascii="Times New Roman" w:eastAsia="Times New Roman" w:hAnsi="Times New Roman" w:cs="Times New Roman"/>
+          <w:sz w:val="24"/>
+          <w:szCs w:val="24"/>
+          <w:lang w:eastAsia="de-DE"/>
+        </w:rPr>
+        <w:t>&lt;</w:t>
+      </w:r>
+      <w:proofErr w:type="spellStart"/>
+      <w:r>
+        <w:rPr>
+          <w:rFonts w:ascii="Times New Roman" w:eastAsia="Times New Roman" w:hAnsi="Times New Roman" w:cs="Times New Roman"/>
+          <w:sz w:val="24"/>
+          <w:szCs w:val="24"/>
+          <w:lang w:eastAsia="de-DE"/>
+        </w:rPr>
+        <w:t>br</w:t>
+      </w:r>
+      <w:proofErr w:type="spellEnd"/>
+      <w:r>
+        <w:rPr>
+          <w:rFonts w:ascii="Times New Roman" w:eastAsia="Times New Roman" w:hAnsi="Times New Roman" w:cs="Times New Roman"/>
+          <w:sz w:val="24"/>
+          <w:szCs w:val="24"/>
+          <w:lang w:eastAsia="de-DE"/>
+        </w:rPr>
+        <w:t>&gt;&lt;</w:t>
+      </w:r>
+      <w:proofErr w:type="spellStart"/>
+      <w:r>
+        <w:rPr>
+          <w:rFonts w:ascii="Times New Roman" w:eastAsia="Times New Roman" w:hAnsi="Times New Roman" w:cs="Times New Roman"/>
+          <w:sz w:val="24"/>
+          <w:szCs w:val="24"/>
+          <w:lang w:eastAsia="de-DE"/>
+        </w:rPr>
+        <w:t>br</w:t>
+      </w:r>
+      <w:proofErr w:type="spellEnd"/>
+      <w:r>
+        <w:rPr>
+          <w:rFonts w:ascii="Times New Roman" w:eastAsia="Times New Roman" w:hAnsi="Times New Roman" w:cs="Times New Roman"/>
+          <w:sz w:val="24"/>
+          <w:szCs w:val="24"/>
+          <w:lang w:eastAsia="de-DE"/>
+        </w:rPr>
+        <w:t>&gt;</w:t>
+      </w:r>
     </w:p>
     <w:p>
       <w:pPr>
@@ -467,7 +973,36 @@
           <w:szCs w:val="24"/>
           <w:lang w:eastAsia="de-DE"/>
         </w:rPr>
-        <w:t>Aufsichtsrat</w:t>
+        <w:t>Vorstand</w:t>
+      </w:r>
+      <w:r>
+        <w:rPr>
+          <w:rFonts w:ascii="Times New Roman" w:eastAsia="Times New Roman" w:hAnsi="Times New Roman" w:cs="Times New Roman"/>
+          <w:sz w:val="24"/>
+          <w:szCs w:val="24"/>
+          <w:lang w:eastAsia="de-DE"/>
+        </w:rPr>
+        <w:t>&lt;</w:t>
+      </w:r>
+      <w:proofErr w:type="spellStart"/>
+      <w:r>
+        <w:rPr>
+          <w:rFonts w:ascii="Times New Roman" w:eastAsia="Times New Roman" w:hAnsi="Times New Roman" w:cs="Times New Roman"/>
+          <w:sz w:val="24"/>
+          <w:szCs w:val="24"/>
+          <w:lang w:eastAsia="de-DE"/>
+        </w:rPr>
+        <w:t>br</w:t>
+      </w:r>
+      <w:proofErr w:type="spellEnd"/>
+      <w:r>
+        <w:rPr>
+          <w:rFonts w:ascii="Times New Roman" w:eastAsia="Times New Roman" w:hAnsi="Times New Roman" w:cs="Times New Roman"/>
+          <w:sz w:val="24"/>
+          <w:szCs w:val="24"/>
+          <w:lang w:eastAsia="de-DE"/>
+        </w:rPr>
+        <w:t>&gt;</w:t>
       </w:r>
       <w:r>
         <w:rPr>
@@ -514,79 +1049,8 @@
           <w:szCs w:val="24"/>
           <w:lang w:eastAsia="de-DE"/>
         </w:rPr>
-        <w:t>Johannes Scheffold &amp; Nuri Misir</w:t>
-      </w:r>
-    </w:p>
-    <w:p>
-      <w:pPr>
-        <w:spacing w:after="300" w:line="240" w:lineRule="auto"/>
-        <w:rPr>
-          <w:rFonts w:ascii="Times New Roman" w:eastAsia="Times New Roman" w:hAnsi="Times New Roman" w:cs="Times New Roman"/>
-          <w:sz w:val="24"/>
-          <w:szCs w:val="24"/>
-          <w:lang w:eastAsia="de-DE"/>
-        </w:rPr>
-      </w:pPr>
-      <w:r>
-        <w:rPr>
-          <w:rFonts w:ascii="Times New Roman" w:eastAsia="Times New Roman" w:hAnsi="Times New Roman" w:cs="Times New Roman"/>
-          <w:b/>
-          <w:bCs/>
-          <w:sz w:val="24"/>
-          <w:szCs w:val="24"/>
-          <w:lang w:eastAsia="de-DE"/>
-        </w:rPr>
-        <w:t>Vorstand</w:t>
-      </w:r>
-      <w:r>
-        <w:rPr>
-          <w:rFonts w:ascii="Times New Roman" w:eastAsia="Times New Roman" w:hAnsi="Times New Roman" w:cs="Times New Roman"/>
-          <w:sz w:val="24"/>
-          <w:szCs w:val="24"/>
-          <w:lang w:eastAsia="de-DE"/>
-        </w:rPr>
-        <w:br/>
-      </w:r>
-      <w:proofErr w:type="spellStart"/>
-      <w:r>
-        <w:rPr>
-          <w:rFonts w:ascii="Times New Roman" w:eastAsia="Times New Roman" w:hAnsi="Times New Roman" w:cs="Times New Roman"/>
-          <w:sz w:val="24"/>
-          <w:szCs w:val="24"/>
-          <w:lang w:eastAsia="de-DE"/>
-        </w:rPr>
-        <w:t>Dajena</w:t>
-      </w:r>
-      <w:proofErr w:type="spellEnd"/>
-      <w:r>
-        <w:rPr>
-          <w:rFonts w:ascii="Times New Roman" w:eastAsia="Times New Roman" w:hAnsi="Times New Roman" w:cs="Times New Roman"/>
-          <w:sz w:val="24"/>
-          <w:szCs w:val="24"/>
-          <w:lang w:eastAsia="de-DE"/>
-        </w:rPr>
-        <w:t xml:space="preserve"> Thoebes,</w:t>
-      </w:r>
-      <w:r>
-        <w:rPr>
-          <w:rFonts w:ascii="Times New Roman" w:eastAsia="Times New Roman" w:hAnsi="Times New Roman" w:cs="Times New Roman"/>
-          <w:sz w:val="24"/>
-          <w:szCs w:val="24"/>
-          <w:lang w:eastAsia="de-DE"/>
-        </w:rPr>
-        <w:t xml:space="preserve"> </w:t>
-      </w:r>
-      <w:r>
-        <w:rPr>
-          <w:rFonts w:ascii="Times New Roman" w:eastAsia="Times New Roman" w:hAnsi="Times New Roman" w:cs="Times New Roman"/>
-          <w:sz w:val="24"/>
-          <w:szCs w:val="24"/>
-          <w:lang w:eastAsia="de-DE"/>
-        </w:rPr>
         <w:t xml:space="preserve">Johannes Scheffold &amp; </w:t>
       </w:r>
-      <w:bookmarkStart w:id="0" w:name="_GoBack"/>
-      <w:bookmarkEnd w:id="0"/>
       <w:r>
         <w:rPr>
           <w:rFonts w:ascii="Times New Roman" w:eastAsia="Times New Roman" w:hAnsi="Times New Roman" w:cs="Times New Roman"/>
@@ -596,74 +1060,55 @@
         </w:rPr>
         <w:t xml:space="preserve">Nuri Misir </w:t>
       </w:r>
-    </w:p>
-    <w:p>
-      <w:pPr>
-        <w:spacing w:before="225" w:after="300" w:line="240" w:lineRule="auto"/>
-        <w:rPr>
-          <w:rFonts w:ascii="Times New Roman" w:eastAsia="Times New Roman" w:hAnsi="Times New Roman" w:cs="Times New Roman"/>
-          <w:sz w:val="24"/>
-          <w:szCs w:val="24"/>
-          <w:lang w:eastAsia="de-DE"/>
-        </w:rPr>
-      </w:pPr>
-      <w:r>
-        <w:rPr>
-          <w:rFonts w:ascii="Times New Roman" w:eastAsia="Times New Roman" w:hAnsi="Times New Roman" w:cs="Times New Roman"/>
-          <w:sz w:val="24"/>
-          <w:szCs w:val="24"/>
-          <w:lang w:eastAsia="de-DE"/>
-        </w:rPr>
-        <w:t>Quelle: Erstellt mit dem Impressum Generator von </w:t>
-      </w:r>
-      <w:hyperlink r:id="rId6" w:tgtFrame="_blank" w:tooltip="Impressum Generator von Content Marketing AdSimple" w:history="1">
-        <w:r>
-          <w:rPr>
-            <w:rFonts w:ascii="Times New Roman" w:eastAsia="Times New Roman" w:hAnsi="Times New Roman" w:cs="Times New Roman"/>
-            <w:color w:val="333333"/>
-            <w:sz w:val="24"/>
-            <w:szCs w:val="24"/>
-            <w:u w:val="single"/>
-            <w:lang w:eastAsia="de-DE"/>
-          </w:rPr>
-          <w:t xml:space="preserve">Content Marketing </w:t>
-        </w:r>
-        <w:proofErr w:type="spellStart"/>
-        <w:r>
-          <w:rPr>
-            <w:rFonts w:ascii="Times New Roman" w:eastAsia="Times New Roman" w:hAnsi="Times New Roman" w:cs="Times New Roman"/>
-            <w:color w:val="333333"/>
-            <w:sz w:val="24"/>
-            <w:szCs w:val="24"/>
-            <w:u w:val="single"/>
-            <w:lang w:eastAsia="de-DE"/>
-          </w:rPr>
-          <w:t>AdSimple</w:t>
-        </w:r>
-        <w:proofErr w:type="spellEnd"/>
-      </w:hyperlink>
-      <w:r>
-        <w:rPr>
-          <w:rFonts w:ascii="Times New Roman" w:eastAsia="Times New Roman" w:hAnsi="Times New Roman" w:cs="Times New Roman"/>
-          <w:sz w:val="24"/>
-          <w:szCs w:val="24"/>
-          <w:lang w:eastAsia="de-DE"/>
-        </w:rPr>
-        <w:t> in Kooperation mit </w:t>
-      </w:r>
-      <w:hyperlink r:id="rId7" w:tgtFrame="_blank" w:history="1">
-        <w:r>
-          <w:rPr>
-            <w:rFonts w:ascii="Times New Roman" w:eastAsia="Times New Roman" w:hAnsi="Times New Roman" w:cs="Times New Roman"/>
-            <w:color w:val="333333"/>
-            <w:sz w:val="24"/>
-            <w:szCs w:val="24"/>
-            <w:u w:val="single"/>
-            <w:lang w:eastAsia="de-DE"/>
-          </w:rPr>
-          <w:t>meinhaushalt.at</w:t>
-        </w:r>
-      </w:hyperlink>
+      <w:r>
+        <w:rPr>
+          <w:rFonts w:ascii="Times New Roman" w:eastAsia="Times New Roman" w:hAnsi="Times New Roman" w:cs="Times New Roman"/>
+          <w:sz w:val="24"/>
+          <w:szCs w:val="24"/>
+          <w:lang w:eastAsia="de-DE"/>
+        </w:rPr>
+        <w:t>&lt;</w:t>
+      </w:r>
+      <w:proofErr w:type="spellStart"/>
+      <w:r>
+        <w:rPr>
+          <w:rFonts w:ascii="Times New Roman" w:eastAsia="Times New Roman" w:hAnsi="Times New Roman" w:cs="Times New Roman"/>
+          <w:sz w:val="24"/>
+          <w:szCs w:val="24"/>
+          <w:lang w:eastAsia="de-DE"/>
+        </w:rPr>
+        <w:t>br</w:t>
+      </w:r>
+      <w:proofErr w:type="spellEnd"/>
+      <w:r>
+        <w:rPr>
+          <w:rFonts w:ascii="Times New Roman" w:eastAsia="Times New Roman" w:hAnsi="Times New Roman" w:cs="Times New Roman"/>
+          <w:sz w:val="24"/>
+          <w:szCs w:val="24"/>
+          <w:lang w:eastAsia="de-DE"/>
+        </w:rPr>
+        <w:t>&gt;&lt;</w:t>
+      </w:r>
+      <w:proofErr w:type="spellStart"/>
+      <w:r>
+        <w:rPr>
+          <w:rFonts w:ascii="Times New Roman" w:eastAsia="Times New Roman" w:hAnsi="Times New Roman" w:cs="Times New Roman"/>
+          <w:sz w:val="24"/>
+          <w:szCs w:val="24"/>
+          <w:lang w:eastAsia="de-DE"/>
+        </w:rPr>
+        <w:t>br</w:t>
+      </w:r>
+      <w:proofErr w:type="spellEnd"/>
+      <w:r>
+        <w:rPr>
+          <w:rFonts w:ascii="Times New Roman" w:eastAsia="Times New Roman" w:hAnsi="Times New Roman" w:cs="Times New Roman"/>
+          <w:sz w:val="24"/>
+          <w:szCs w:val="24"/>
+          <w:lang w:eastAsia="de-DE"/>
+        </w:rPr>
+        <w:t>&gt;</w:t>
+      </w:r>
     </w:p>
     <w:p>
       <w:pPr>
@@ -721,7 +1166,7 @@
         <w:br/>
         <w:t>Verbraucher haben die Möglichkeit, Beschwerden an die Online Streitbeilegungsplattform der Europäischen Kommission unter </w:t>
       </w:r>
-      <w:hyperlink r:id="rId8" w:tgtFrame="_blank" w:history="1">
+      <w:hyperlink r:id="rId6" w:tgtFrame="_blank" w:history="1">
         <w:r>
           <w:rPr>
             <w:rFonts w:ascii="Times New Roman" w:eastAsia="Times New Roman" w:hAnsi="Times New Roman" w:cs="Times New Roman"/>
@@ -808,17 +1253,7 @@
           <w:szCs w:val="24"/>
           <w:lang w:eastAsia="de-DE"/>
         </w:rPr>
-        <w:t xml:space="preserve">Wir entwickeln die Inhalte dieser Webseite ständig weiter und bemühen uns korrekte und aktuelle Informationen bereitzustellen. Leider können wir keine Haftung für die Korrektheit </w:t>
-      </w:r>
-      <w:r>
-        <w:rPr>
-          <w:rFonts w:ascii="Times New Roman" w:eastAsia="Times New Roman" w:hAnsi="Times New Roman" w:cs="Times New Roman"/>
-          <w:sz w:val="24"/>
-          <w:szCs w:val="24"/>
-          <w:lang w:eastAsia="de-DE"/>
-        </w:rPr>
-        <w:lastRenderedPageBreak/>
-        <w:t>aller Inhalte auf dieser Webseite übernehmen, speziell für jene die seitens Dritter bereitgestellt wurden.</w:t>
+        <w:t>Wir entwickeln die Inhalte dieser Webseite ständig weiter und bemühen uns korrekte und aktuelle Informationen bereitzustellen. Leider können wir keine Haftung für die Korrektheit aller Inhalte auf dieser Webseite übernehmen, speziell für jene die seitens Dritter bereitgestellt wurden.</w:t>
       </w:r>
     </w:p>
     <w:p>
@@ -885,9 +1320,10 @@
           <w:szCs w:val="24"/>
           <w:lang w:eastAsia="de-DE"/>
         </w:rPr>
+        <w:lastRenderedPageBreak/>
         <w:t>Unsere Webseite enthält Links zu anderen Webseiten für deren Inhalt wir nicht verantwortlich sind. Haftung für verlinkte Websites besteht laut </w:t>
       </w:r>
-      <w:hyperlink r:id="rId9" w:tgtFrame="_blank" w:history="1">
+      <w:hyperlink r:id="rId7" w:tgtFrame="_blank" w:history="1">
         <w:r>
           <w:rPr>
             <w:rFonts w:ascii="Times New Roman" w:eastAsia="Times New Roman" w:hAnsi="Times New Roman" w:cs="Times New Roman"/>
@@ -1085,7 +1521,7 @@
           <w:szCs w:val="24"/>
           <w:lang w:eastAsia="de-DE"/>
         </w:rPr>
-        <w:t>Fotograf Mustermann</w:t>
+        <w:t xml:space="preserve">MSR Fotografie </w:t>
       </w:r>
     </w:p>
     <w:p>
@@ -1163,7 +1599,7 @@
         </w:rPr>
         <w:t>Wir haben diese Datenschutzerklärung (Fassung 13.11.2019-121198320) verfasst, um Ihnen gemäß der Vorgaben der Datenschutz-Grundverordnung (EU) 2016/679 und dem </w:t>
       </w:r>
-      <w:hyperlink r:id="rId10" w:tgtFrame="_blank" w:history="1">
+      <w:hyperlink r:id="rId8" w:tgtFrame="_blank" w:history="1">
         <w:r>
           <w:rPr>
             <w:rFonts w:ascii="Times New Roman" w:eastAsia="Times New Roman" w:hAnsi="Times New Roman" w:cs="Times New Roman"/>
@@ -1185,6 +1621,44 @@
         </w:rPr>
         <w:t> zu erklären, welche Informationen wir sammeln, wie wir Daten verwenden und welche Entscheidungsmöglichkeiten Sie als Besucher dieser Webseite haben.</w:t>
       </w:r>
+      <w:r>
+        <w:rPr>
+          <w:rFonts w:ascii="Times New Roman" w:eastAsia="Times New Roman" w:hAnsi="Times New Roman" w:cs="Times New Roman"/>
+          <w:sz w:val="24"/>
+          <w:szCs w:val="24"/>
+          <w:lang w:eastAsia="de-DE"/>
+        </w:rPr>
+        <w:t xml:space="preserve"> </w:t>
+      </w:r>
+      <w:r>
+        <w:rPr>
+          <w:rFonts w:ascii="Times New Roman" w:eastAsia="Times New Roman" w:hAnsi="Times New Roman" w:cs="Times New Roman"/>
+          <w:sz w:val="24"/>
+          <w:szCs w:val="24"/>
+          <w:lang w:eastAsia="de-DE"/>
+        </w:rPr>
+        <w:t>&lt;</w:t>
+      </w:r>
+      <w:proofErr w:type="spellStart"/>
+      <w:r>
+        <w:rPr>
+          <w:rFonts w:ascii="Times New Roman" w:eastAsia="Times New Roman" w:hAnsi="Times New Roman" w:cs="Times New Roman"/>
+          <w:sz w:val="24"/>
+          <w:szCs w:val="24"/>
+          <w:lang w:eastAsia="de-DE"/>
+        </w:rPr>
+        <w:t>br</w:t>
+      </w:r>
+      <w:proofErr w:type="spellEnd"/>
+      <w:r>
+        <w:rPr>
+          <w:rFonts w:ascii="Times New Roman" w:eastAsia="Times New Roman" w:hAnsi="Times New Roman" w:cs="Times New Roman"/>
+          <w:sz w:val="24"/>
+          <w:szCs w:val="24"/>
+          <w:lang w:eastAsia="de-DE"/>
+        </w:rPr>
+        <w:t>&gt;</w:t>
+      </w:r>
     </w:p>
     <w:p>
       <w:pPr>
@@ -1204,6 +1678,64 @@
           <w:lang w:eastAsia="de-DE"/>
         </w:rPr>
         <w:t>Leider liegt es in der Natur der Sache, dass diese Erklärungen sehr technisch klingen. Wir haben uns bei der Erstellung jedoch bemüht die wichtigsten Dinge so einfach und klar wie möglich zu beschreiben.</w:t>
+      </w:r>
+      <w:r>
+        <w:rPr>
+          <w:rFonts w:ascii="Times New Roman" w:eastAsia="Times New Roman" w:hAnsi="Times New Roman" w:cs="Times New Roman"/>
+          <w:sz w:val="24"/>
+          <w:szCs w:val="24"/>
+          <w:lang w:eastAsia="de-DE"/>
+        </w:rPr>
+        <w:t xml:space="preserve"> </w:t>
+      </w:r>
+      <w:r>
+        <w:rPr>
+          <w:rFonts w:ascii="Times New Roman" w:eastAsia="Times New Roman" w:hAnsi="Times New Roman" w:cs="Times New Roman"/>
+          <w:sz w:val="24"/>
+          <w:szCs w:val="24"/>
+          <w:lang w:eastAsia="de-DE"/>
+        </w:rPr>
+        <w:t>&lt;</w:t>
+      </w:r>
+      <w:proofErr w:type="spellStart"/>
+      <w:r>
+        <w:rPr>
+          <w:rFonts w:ascii="Times New Roman" w:eastAsia="Times New Roman" w:hAnsi="Times New Roman" w:cs="Times New Roman"/>
+          <w:sz w:val="24"/>
+          <w:szCs w:val="24"/>
+          <w:lang w:eastAsia="de-DE"/>
+        </w:rPr>
+        <w:t>br</w:t>
+      </w:r>
+      <w:proofErr w:type="spellEnd"/>
+      <w:r>
+        <w:rPr>
+          <w:rFonts w:ascii="Times New Roman" w:eastAsia="Times New Roman" w:hAnsi="Times New Roman" w:cs="Times New Roman"/>
+          <w:sz w:val="24"/>
+          <w:szCs w:val="24"/>
+          <w:lang w:eastAsia="de-DE"/>
+        </w:rPr>
+        <w:t>&gt;&lt;</w:t>
+      </w:r>
+      <w:proofErr w:type="spellStart"/>
+      <w:r>
+        <w:rPr>
+          <w:rFonts w:ascii="Times New Roman" w:eastAsia="Times New Roman" w:hAnsi="Times New Roman" w:cs="Times New Roman"/>
+          <w:sz w:val="24"/>
+          <w:szCs w:val="24"/>
+          <w:lang w:eastAsia="de-DE"/>
+        </w:rPr>
+        <w:t>br</w:t>
+      </w:r>
+      <w:proofErr w:type="spellEnd"/>
+      <w:r>
+        <w:rPr>
+          <w:rFonts w:ascii="Times New Roman" w:eastAsia="Times New Roman" w:hAnsi="Times New Roman" w:cs="Times New Roman"/>
+          <w:sz w:val="24"/>
+          <w:szCs w:val="24"/>
+          <w:lang w:eastAsia="de-DE"/>
+        </w:rPr>
+        <w:t>&gt;</w:t>
       </w:r>
     </w:p>
     <w:p>
@@ -1232,6 +1764,35 @@
         </w:rPr>
         <w:t>Automatische Datenspeicherung</w:t>
       </w:r>
+      <w:r>
+        <w:rPr>
+          <w:rFonts w:ascii="Times New Roman" w:eastAsia="Times New Roman" w:hAnsi="Times New Roman" w:cs="Times New Roman"/>
+          <w:sz w:val="24"/>
+          <w:szCs w:val="24"/>
+          <w:lang w:eastAsia="de-DE"/>
+        </w:rPr>
+        <w:t>&lt;</w:t>
+      </w:r>
+      <w:proofErr w:type="spellStart"/>
+      <w:r>
+        <w:rPr>
+          <w:rFonts w:ascii="Times New Roman" w:eastAsia="Times New Roman" w:hAnsi="Times New Roman" w:cs="Times New Roman"/>
+          <w:sz w:val="24"/>
+          <w:szCs w:val="24"/>
+          <w:lang w:eastAsia="de-DE"/>
+        </w:rPr>
+        <w:t>br</w:t>
+      </w:r>
+      <w:proofErr w:type="spellEnd"/>
+      <w:r>
+        <w:rPr>
+          <w:rFonts w:ascii="Times New Roman" w:eastAsia="Times New Roman" w:hAnsi="Times New Roman" w:cs="Times New Roman"/>
+          <w:sz w:val="24"/>
+          <w:szCs w:val="24"/>
+          <w:lang w:eastAsia="de-DE"/>
+        </w:rPr>
+        <w:t>&gt;</w:t>
+      </w:r>
     </w:p>
     <w:p>
       <w:pPr>
@@ -1250,9 +1811,46 @@
           <w:szCs w:val="24"/>
           <w:lang w:eastAsia="de-DE"/>
         </w:rPr>
-        <w:lastRenderedPageBreak/>
         <w:t>Wenn Sie heutzutage Webseiten besuchen, werden gewisse Informationen automatisch erstellt und gespeichert, so auch auf dieser Webseite.</w:t>
       </w:r>
+      <w:r>
+        <w:rPr>
+          <w:rFonts w:ascii="Times New Roman" w:eastAsia="Times New Roman" w:hAnsi="Times New Roman" w:cs="Times New Roman"/>
+          <w:sz w:val="24"/>
+          <w:szCs w:val="24"/>
+          <w:lang w:eastAsia="de-DE"/>
+        </w:rPr>
+        <w:t xml:space="preserve"> </w:t>
+      </w:r>
+      <w:r>
+        <w:rPr>
+          <w:rFonts w:ascii="Times New Roman" w:eastAsia="Times New Roman" w:hAnsi="Times New Roman" w:cs="Times New Roman"/>
+          <w:sz w:val="24"/>
+          <w:szCs w:val="24"/>
+          <w:lang w:eastAsia="de-DE"/>
+        </w:rPr>
+        <w:t>&lt;</w:t>
+      </w:r>
+      <w:proofErr w:type="spellStart"/>
+      <w:r>
+        <w:rPr>
+          <w:rFonts w:ascii="Times New Roman" w:eastAsia="Times New Roman" w:hAnsi="Times New Roman" w:cs="Times New Roman"/>
+          <w:sz w:val="24"/>
+          <w:szCs w:val="24"/>
+          <w:lang w:eastAsia="de-DE"/>
+        </w:rPr>
+        <w:t>br</w:t>
+      </w:r>
+      <w:proofErr w:type="spellEnd"/>
+      <w:r>
+        <w:rPr>
+          <w:rFonts w:ascii="Times New Roman" w:eastAsia="Times New Roman" w:hAnsi="Times New Roman" w:cs="Times New Roman"/>
+          <w:sz w:val="24"/>
+          <w:szCs w:val="24"/>
+          <w:lang w:eastAsia="de-DE"/>
+        </w:rPr>
+        <w:t>&gt;</w:t>
+      </w:r>
     </w:p>
     <w:p>
       <w:pPr>
@@ -1272,6 +1870,35 @@
           <w:lang w:eastAsia="de-DE"/>
         </w:rPr>
         <w:t>Wenn Sie unsere Webseite so wie jetzt gerade besuchen, speichert unser Webserver (Computer auf dem diese Webseite gespeichert ist) automatisch Daten wie</w:t>
+      </w:r>
+      <w:r>
+        <w:rPr>
+          <w:rFonts w:ascii="Times New Roman" w:eastAsia="Times New Roman" w:hAnsi="Times New Roman" w:cs="Times New Roman"/>
+          <w:sz w:val="24"/>
+          <w:szCs w:val="24"/>
+          <w:lang w:eastAsia="de-DE"/>
+        </w:rPr>
+        <w:t>&lt;</w:t>
+      </w:r>
+      <w:proofErr w:type="spellStart"/>
+      <w:r>
+        <w:rPr>
+          <w:rFonts w:ascii="Times New Roman" w:eastAsia="Times New Roman" w:hAnsi="Times New Roman" w:cs="Times New Roman"/>
+          <w:sz w:val="24"/>
+          <w:szCs w:val="24"/>
+          <w:lang w:eastAsia="de-DE"/>
+        </w:rPr>
+        <w:t>br</w:t>
+      </w:r>
+      <w:proofErr w:type="spellEnd"/>
+      <w:r>
+        <w:rPr>
+          <w:rFonts w:ascii="Times New Roman" w:eastAsia="Times New Roman" w:hAnsi="Times New Roman" w:cs="Times New Roman"/>
+          <w:sz w:val="24"/>
+          <w:szCs w:val="24"/>
+          <w:lang w:eastAsia="de-DE"/>
+        </w:rPr>
+        <w:t>&gt;</w:t>
       </w:r>
     </w:p>
     <w:p>
@@ -1297,6 +1924,35 @@
         </w:rPr>
         <w:t>die Adresse (URL) der aufgerufenen Webseite</w:t>
       </w:r>
+      <w:r>
+        <w:rPr>
+          <w:rFonts w:ascii="Times New Roman" w:eastAsia="Times New Roman" w:hAnsi="Times New Roman" w:cs="Times New Roman"/>
+          <w:sz w:val="24"/>
+          <w:szCs w:val="24"/>
+          <w:lang w:eastAsia="de-DE"/>
+        </w:rPr>
+        <w:t>&lt;</w:t>
+      </w:r>
+      <w:proofErr w:type="spellStart"/>
+      <w:r>
+        <w:rPr>
+          <w:rFonts w:ascii="Times New Roman" w:eastAsia="Times New Roman" w:hAnsi="Times New Roman" w:cs="Times New Roman"/>
+          <w:sz w:val="24"/>
+          <w:szCs w:val="24"/>
+          <w:lang w:eastAsia="de-DE"/>
+        </w:rPr>
+        <w:t>br</w:t>
+      </w:r>
+      <w:proofErr w:type="spellEnd"/>
+      <w:r>
+        <w:rPr>
+          <w:rFonts w:ascii="Times New Roman" w:eastAsia="Times New Roman" w:hAnsi="Times New Roman" w:cs="Times New Roman"/>
+          <w:sz w:val="24"/>
+          <w:szCs w:val="24"/>
+          <w:lang w:eastAsia="de-DE"/>
+        </w:rPr>
+        <w:t>&gt;</w:t>
+      </w:r>
     </w:p>
     <w:p>
       <w:pPr>
@@ -1321,6 +1977,35 @@
         </w:rPr>
         <w:t>Browser und Browserversion</w:t>
       </w:r>
+      <w:r>
+        <w:rPr>
+          <w:rFonts w:ascii="Times New Roman" w:eastAsia="Times New Roman" w:hAnsi="Times New Roman" w:cs="Times New Roman"/>
+          <w:sz w:val="24"/>
+          <w:szCs w:val="24"/>
+          <w:lang w:eastAsia="de-DE"/>
+        </w:rPr>
+        <w:t>&lt;</w:t>
+      </w:r>
+      <w:proofErr w:type="spellStart"/>
+      <w:r>
+        <w:rPr>
+          <w:rFonts w:ascii="Times New Roman" w:eastAsia="Times New Roman" w:hAnsi="Times New Roman" w:cs="Times New Roman"/>
+          <w:sz w:val="24"/>
+          <w:szCs w:val="24"/>
+          <w:lang w:eastAsia="de-DE"/>
+        </w:rPr>
+        <w:t>br</w:t>
+      </w:r>
+      <w:proofErr w:type="spellEnd"/>
+      <w:r>
+        <w:rPr>
+          <w:rFonts w:ascii="Times New Roman" w:eastAsia="Times New Roman" w:hAnsi="Times New Roman" w:cs="Times New Roman"/>
+          <w:sz w:val="24"/>
+          <w:szCs w:val="24"/>
+          <w:lang w:eastAsia="de-DE"/>
+        </w:rPr>
+        <w:t>&gt;</w:t>
+      </w:r>
     </w:p>
     <w:p>
       <w:pPr>
@@ -1343,7 +2028,37 @@
           <w:szCs w:val="24"/>
           <w:lang w:eastAsia="de-DE"/>
         </w:rPr>
+        <w:lastRenderedPageBreak/>
         <w:t>das verwendete Betriebssystem</w:t>
+      </w:r>
+      <w:r>
+        <w:rPr>
+          <w:rFonts w:ascii="Times New Roman" w:eastAsia="Times New Roman" w:hAnsi="Times New Roman" w:cs="Times New Roman"/>
+          <w:sz w:val="24"/>
+          <w:szCs w:val="24"/>
+          <w:lang w:eastAsia="de-DE"/>
+        </w:rPr>
+        <w:t>&lt;</w:t>
+      </w:r>
+      <w:proofErr w:type="spellStart"/>
+      <w:r>
+        <w:rPr>
+          <w:rFonts w:ascii="Times New Roman" w:eastAsia="Times New Roman" w:hAnsi="Times New Roman" w:cs="Times New Roman"/>
+          <w:sz w:val="24"/>
+          <w:szCs w:val="24"/>
+          <w:lang w:eastAsia="de-DE"/>
+        </w:rPr>
+        <w:t>br</w:t>
+      </w:r>
+      <w:proofErr w:type="spellEnd"/>
+      <w:r>
+        <w:rPr>
+          <w:rFonts w:ascii="Times New Roman" w:eastAsia="Times New Roman" w:hAnsi="Times New Roman" w:cs="Times New Roman"/>
+          <w:sz w:val="24"/>
+          <w:szCs w:val="24"/>
+          <w:lang w:eastAsia="de-DE"/>
+        </w:rPr>
+        <w:t>&gt;</w:t>
       </w:r>
     </w:p>
     <w:p>
@@ -1389,6 +2104,44 @@
         </w:rPr>
         <w:t xml:space="preserve"> URL)</w:t>
       </w:r>
+      <w:r>
+        <w:rPr>
+          <w:rFonts w:ascii="Times New Roman" w:eastAsia="Times New Roman" w:hAnsi="Times New Roman" w:cs="Times New Roman"/>
+          <w:sz w:val="24"/>
+          <w:szCs w:val="24"/>
+          <w:lang w:eastAsia="de-DE"/>
+        </w:rPr>
+        <w:t xml:space="preserve"> </w:t>
+      </w:r>
+      <w:r>
+        <w:rPr>
+          <w:rFonts w:ascii="Times New Roman" w:eastAsia="Times New Roman" w:hAnsi="Times New Roman" w:cs="Times New Roman"/>
+          <w:sz w:val="24"/>
+          <w:szCs w:val="24"/>
+          <w:lang w:eastAsia="de-DE"/>
+        </w:rPr>
+        <w:t>&lt;</w:t>
+      </w:r>
+      <w:proofErr w:type="spellStart"/>
+      <w:r>
+        <w:rPr>
+          <w:rFonts w:ascii="Times New Roman" w:eastAsia="Times New Roman" w:hAnsi="Times New Roman" w:cs="Times New Roman"/>
+          <w:sz w:val="24"/>
+          <w:szCs w:val="24"/>
+          <w:lang w:eastAsia="de-DE"/>
+        </w:rPr>
+        <w:t>br</w:t>
+      </w:r>
+      <w:proofErr w:type="spellEnd"/>
+      <w:r>
+        <w:rPr>
+          <w:rFonts w:ascii="Times New Roman" w:eastAsia="Times New Roman" w:hAnsi="Times New Roman" w:cs="Times New Roman"/>
+          <w:sz w:val="24"/>
+          <w:szCs w:val="24"/>
+          <w:lang w:eastAsia="de-DE"/>
+        </w:rPr>
+        <w:t>&gt;</w:t>
+      </w:r>
     </w:p>
     <w:p>
       <w:pPr>
@@ -1413,6 +2166,35 @@
         </w:rPr>
         <w:t>den Hostname und die IP-Adresse des Geräts von welchem aus zugegriffen wird</w:t>
       </w:r>
+      <w:r>
+        <w:rPr>
+          <w:rFonts w:ascii="Times New Roman" w:eastAsia="Times New Roman" w:hAnsi="Times New Roman" w:cs="Times New Roman"/>
+          <w:sz w:val="24"/>
+          <w:szCs w:val="24"/>
+          <w:lang w:eastAsia="de-DE"/>
+        </w:rPr>
+        <w:t>&lt;</w:t>
+      </w:r>
+      <w:proofErr w:type="spellStart"/>
+      <w:r>
+        <w:rPr>
+          <w:rFonts w:ascii="Times New Roman" w:eastAsia="Times New Roman" w:hAnsi="Times New Roman" w:cs="Times New Roman"/>
+          <w:sz w:val="24"/>
+          <w:szCs w:val="24"/>
+          <w:lang w:eastAsia="de-DE"/>
+        </w:rPr>
+        <w:t>br</w:t>
+      </w:r>
+      <w:proofErr w:type="spellEnd"/>
+      <w:r>
+        <w:rPr>
+          <w:rFonts w:ascii="Times New Roman" w:eastAsia="Times New Roman" w:hAnsi="Times New Roman" w:cs="Times New Roman"/>
+          <w:sz w:val="24"/>
+          <w:szCs w:val="24"/>
+          <w:lang w:eastAsia="de-DE"/>
+        </w:rPr>
+        <w:t>&gt;</w:t>
+      </w:r>
     </w:p>
     <w:p>
       <w:pPr>
@@ -1437,6 +2219,55 @@
         </w:rPr>
         <w:t>Datum und Uhrzeit</w:t>
       </w:r>
+      <w:r>
+        <w:rPr>
+          <w:rFonts w:ascii="Times New Roman" w:eastAsia="Times New Roman" w:hAnsi="Times New Roman" w:cs="Times New Roman"/>
+          <w:sz w:val="24"/>
+          <w:szCs w:val="24"/>
+          <w:lang w:eastAsia="de-DE"/>
+        </w:rPr>
+        <w:t>&lt;</w:t>
+      </w:r>
+      <w:proofErr w:type="spellStart"/>
+      <w:r>
+        <w:rPr>
+          <w:rFonts w:ascii="Times New Roman" w:eastAsia="Times New Roman" w:hAnsi="Times New Roman" w:cs="Times New Roman"/>
+          <w:sz w:val="24"/>
+          <w:szCs w:val="24"/>
+          <w:lang w:eastAsia="de-DE"/>
+        </w:rPr>
+        <w:t>br</w:t>
+      </w:r>
+      <w:proofErr w:type="spellEnd"/>
+      <w:r>
+        <w:rPr>
+          <w:rFonts w:ascii="Times New Roman" w:eastAsia="Times New Roman" w:hAnsi="Times New Roman" w:cs="Times New Roman"/>
+          <w:sz w:val="24"/>
+          <w:szCs w:val="24"/>
+          <w:lang w:eastAsia="de-DE"/>
+        </w:rPr>
+        <w:t>&gt;&lt;</w:t>
+      </w:r>
+      <w:proofErr w:type="spellStart"/>
+      <w:r>
+        <w:rPr>
+          <w:rFonts w:ascii="Times New Roman" w:eastAsia="Times New Roman" w:hAnsi="Times New Roman" w:cs="Times New Roman"/>
+          <w:sz w:val="24"/>
+          <w:szCs w:val="24"/>
+          <w:lang w:eastAsia="de-DE"/>
+        </w:rPr>
+        <w:t>br</w:t>
+      </w:r>
+      <w:proofErr w:type="spellEnd"/>
+      <w:r>
+        <w:rPr>
+          <w:rFonts w:ascii="Times New Roman" w:eastAsia="Times New Roman" w:hAnsi="Times New Roman" w:cs="Times New Roman"/>
+          <w:sz w:val="24"/>
+          <w:szCs w:val="24"/>
+          <w:lang w:eastAsia="de-DE"/>
+        </w:rPr>
+        <w:t>&gt;</w:t>
+      </w:r>
     </w:p>
     <w:p>
       <w:pPr>
@@ -1457,6 +2288,44 @@
         </w:rPr>
         <w:t>in Dateien (Webserver-Logfiles).</w:t>
       </w:r>
+      <w:r>
+        <w:rPr>
+          <w:rFonts w:ascii="Times New Roman" w:eastAsia="Times New Roman" w:hAnsi="Times New Roman" w:cs="Times New Roman"/>
+          <w:sz w:val="24"/>
+          <w:szCs w:val="24"/>
+          <w:lang w:eastAsia="de-DE"/>
+        </w:rPr>
+        <w:t xml:space="preserve"> </w:t>
+      </w:r>
+      <w:r>
+        <w:rPr>
+          <w:rFonts w:ascii="Times New Roman" w:eastAsia="Times New Roman" w:hAnsi="Times New Roman" w:cs="Times New Roman"/>
+          <w:sz w:val="24"/>
+          <w:szCs w:val="24"/>
+          <w:lang w:eastAsia="de-DE"/>
+        </w:rPr>
+        <w:t>&lt;</w:t>
+      </w:r>
+      <w:proofErr w:type="spellStart"/>
+      <w:r>
+        <w:rPr>
+          <w:rFonts w:ascii="Times New Roman" w:eastAsia="Times New Roman" w:hAnsi="Times New Roman" w:cs="Times New Roman"/>
+          <w:sz w:val="24"/>
+          <w:szCs w:val="24"/>
+          <w:lang w:eastAsia="de-DE"/>
+        </w:rPr>
+        <w:t>br</w:t>
+      </w:r>
+      <w:proofErr w:type="spellEnd"/>
+      <w:r>
+        <w:rPr>
+          <w:rFonts w:ascii="Times New Roman" w:eastAsia="Times New Roman" w:hAnsi="Times New Roman" w:cs="Times New Roman"/>
+          <w:sz w:val="24"/>
+          <w:szCs w:val="24"/>
+          <w:lang w:eastAsia="de-DE"/>
+        </w:rPr>
+        <w:t>&gt;</w:t>
+      </w:r>
     </w:p>
     <w:p>
       <w:pPr>
@@ -1476,6 +2345,64 @@
           <w:lang w:eastAsia="de-DE"/>
         </w:rPr>
         <w:t>In der Regel werden Webserver-Logfiles zwei Wochen gespeichert und danach automatisch gelöscht. Wir geben diese Daten nicht weiter, können jedoch nicht ausschließen, dass diese Daten beim Vorliegen von rechtswidrigem Verhalten eingesehen werden.</w:t>
+      </w:r>
+      <w:r>
+        <w:rPr>
+          <w:rFonts w:ascii="Times New Roman" w:eastAsia="Times New Roman" w:hAnsi="Times New Roman" w:cs="Times New Roman"/>
+          <w:sz w:val="24"/>
+          <w:szCs w:val="24"/>
+          <w:lang w:eastAsia="de-DE"/>
+        </w:rPr>
+        <w:t xml:space="preserve"> </w:t>
+      </w:r>
+      <w:r>
+        <w:rPr>
+          <w:rFonts w:ascii="Times New Roman" w:eastAsia="Times New Roman" w:hAnsi="Times New Roman" w:cs="Times New Roman"/>
+          <w:sz w:val="24"/>
+          <w:szCs w:val="24"/>
+          <w:lang w:eastAsia="de-DE"/>
+        </w:rPr>
+        <w:t>&lt;</w:t>
+      </w:r>
+      <w:proofErr w:type="spellStart"/>
+      <w:r>
+        <w:rPr>
+          <w:rFonts w:ascii="Times New Roman" w:eastAsia="Times New Roman" w:hAnsi="Times New Roman" w:cs="Times New Roman"/>
+          <w:sz w:val="24"/>
+          <w:szCs w:val="24"/>
+          <w:lang w:eastAsia="de-DE"/>
+        </w:rPr>
+        <w:t>br</w:t>
+      </w:r>
+      <w:proofErr w:type="spellEnd"/>
+      <w:r>
+        <w:rPr>
+          <w:rFonts w:ascii="Times New Roman" w:eastAsia="Times New Roman" w:hAnsi="Times New Roman" w:cs="Times New Roman"/>
+          <w:sz w:val="24"/>
+          <w:szCs w:val="24"/>
+          <w:lang w:eastAsia="de-DE"/>
+        </w:rPr>
+        <w:t>&gt;&lt;</w:t>
+      </w:r>
+      <w:proofErr w:type="spellStart"/>
+      <w:r>
+        <w:rPr>
+          <w:rFonts w:ascii="Times New Roman" w:eastAsia="Times New Roman" w:hAnsi="Times New Roman" w:cs="Times New Roman"/>
+          <w:sz w:val="24"/>
+          <w:szCs w:val="24"/>
+          <w:lang w:eastAsia="de-DE"/>
+        </w:rPr>
+        <w:t>br</w:t>
+      </w:r>
+      <w:proofErr w:type="spellEnd"/>
+      <w:r>
+        <w:rPr>
+          <w:rFonts w:ascii="Times New Roman" w:eastAsia="Times New Roman" w:hAnsi="Times New Roman" w:cs="Times New Roman"/>
+          <w:sz w:val="24"/>
+          <w:szCs w:val="24"/>
+          <w:lang w:eastAsia="de-DE"/>
+        </w:rPr>
+        <w:t>&gt;</w:t>
       </w:r>
     </w:p>
     <w:p>
@@ -1504,6 +2431,35 @@
         </w:rPr>
         <w:t>Cookies</w:t>
       </w:r>
+      <w:r>
+        <w:rPr>
+          <w:rFonts w:ascii="Times New Roman" w:eastAsia="Times New Roman" w:hAnsi="Times New Roman" w:cs="Times New Roman"/>
+          <w:sz w:val="24"/>
+          <w:szCs w:val="24"/>
+          <w:lang w:eastAsia="de-DE"/>
+        </w:rPr>
+        <w:t>&lt;</w:t>
+      </w:r>
+      <w:proofErr w:type="spellStart"/>
+      <w:r>
+        <w:rPr>
+          <w:rFonts w:ascii="Times New Roman" w:eastAsia="Times New Roman" w:hAnsi="Times New Roman" w:cs="Times New Roman"/>
+          <w:sz w:val="24"/>
+          <w:szCs w:val="24"/>
+          <w:lang w:eastAsia="de-DE"/>
+        </w:rPr>
+        <w:t>br</w:t>
+      </w:r>
+      <w:proofErr w:type="spellEnd"/>
+      <w:r>
+        <w:rPr>
+          <w:rFonts w:ascii="Times New Roman" w:eastAsia="Times New Roman" w:hAnsi="Times New Roman" w:cs="Times New Roman"/>
+          <w:sz w:val="24"/>
+          <w:szCs w:val="24"/>
+          <w:lang w:eastAsia="de-DE"/>
+        </w:rPr>
+        <w:t>&gt;</w:t>
+      </w:r>
     </w:p>
     <w:p>
       <w:pPr>
@@ -1533,6 +2489,64 @@
         </w:rPr>
         <w:br/>
         <w:t>Im Folgenden erklären wir, was Cookies sind und warum Sie genutzt werden, damit Sie die folgende Datenschutzerklärung besser verstehen.</w:t>
+      </w:r>
+      <w:r>
+        <w:rPr>
+          <w:rFonts w:ascii="Times New Roman" w:eastAsia="Times New Roman" w:hAnsi="Times New Roman" w:cs="Times New Roman"/>
+          <w:sz w:val="24"/>
+          <w:szCs w:val="24"/>
+          <w:lang w:eastAsia="de-DE"/>
+        </w:rPr>
+        <w:t xml:space="preserve"> </w:t>
+      </w:r>
+      <w:r>
+        <w:rPr>
+          <w:rFonts w:ascii="Times New Roman" w:eastAsia="Times New Roman" w:hAnsi="Times New Roman" w:cs="Times New Roman"/>
+          <w:sz w:val="24"/>
+          <w:szCs w:val="24"/>
+          <w:lang w:eastAsia="de-DE"/>
+        </w:rPr>
+        <w:t>&lt;</w:t>
+      </w:r>
+      <w:proofErr w:type="spellStart"/>
+      <w:r>
+        <w:rPr>
+          <w:rFonts w:ascii="Times New Roman" w:eastAsia="Times New Roman" w:hAnsi="Times New Roman" w:cs="Times New Roman"/>
+          <w:sz w:val="24"/>
+          <w:szCs w:val="24"/>
+          <w:lang w:eastAsia="de-DE"/>
+        </w:rPr>
+        <w:t>br</w:t>
+      </w:r>
+      <w:proofErr w:type="spellEnd"/>
+      <w:r>
+        <w:rPr>
+          <w:rFonts w:ascii="Times New Roman" w:eastAsia="Times New Roman" w:hAnsi="Times New Roman" w:cs="Times New Roman"/>
+          <w:sz w:val="24"/>
+          <w:szCs w:val="24"/>
+          <w:lang w:eastAsia="de-DE"/>
+        </w:rPr>
+        <w:t>&gt;&lt;</w:t>
+      </w:r>
+      <w:proofErr w:type="spellStart"/>
+      <w:r>
+        <w:rPr>
+          <w:rFonts w:ascii="Times New Roman" w:eastAsia="Times New Roman" w:hAnsi="Times New Roman" w:cs="Times New Roman"/>
+          <w:sz w:val="24"/>
+          <w:szCs w:val="24"/>
+          <w:lang w:eastAsia="de-DE"/>
+        </w:rPr>
+        <w:t>br</w:t>
+      </w:r>
+      <w:proofErr w:type="spellEnd"/>
+      <w:r>
+        <w:rPr>
+          <w:rFonts w:ascii="Times New Roman" w:eastAsia="Times New Roman" w:hAnsi="Times New Roman" w:cs="Times New Roman"/>
+          <w:sz w:val="24"/>
+          <w:szCs w:val="24"/>
+          <w:lang w:eastAsia="de-DE"/>
+        </w:rPr>
+        <w:t>&gt;</w:t>
       </w:r>
     </w:p>
     <w:p>
@@ -1561,6 +2575,44 @@
         </w:rPr>
         <w:t>Was genau sind Cookies?</w:t>
       </w:r>
+      <w:r>
+        <w:rPr>
+          <w:rFonts w:ascii="Times New Roman" w:eastAsia="Times New Roman" w:hAnsi="Times New Roman" w:cs="Times New Roman"/>
+          <w:sz w:val="24"/>
+          <w:szCs w:val="24"/>
+          <w:lang w:eastAsia="de-DE"/>
+        </w:rPr>
+        <w:t xml:space="preserve"> </w:t>
+      </w:r>
+      <w:r>
+        <w:rPr>
+          <w:rFonts w:ascii="Times New Roman" w:eastAsia="Times New Roman" w:hAnsi="Times New Roman" w:cs="Times New Roman"/>
+          <w:sz w:val="24"/>
+          <w:szCs w:val="24"/>
+          <w:lang w:eastAsia="de-DE"/>
+        </w:rPr>
+        <w:t>&lt;</w:t>
+      </w:r>
+      <w:proofErr w:type="spellStart"/>
+      <w:r>
+        <w:rPr>
+          <w:rFonts w:ascii="Times New Roman" w:eastAsia="Times New Roman" w:hAnsi="Times New Roman" w:cs="Times New Roman"/>
+          <w:sz w:val="24"/>
+          <w:szCs w:val="24"/>
+          <w:lang w:eastAsia="de-DE"/>
+        </w:rPr>
+        <w:t>br</w:t>
+      </w:r>
+      <w:proofErr w:type="spellEnd"/>
+      <w:r>
+        <w:rPr>
+          <w:rFonts w:ascii="Times New Roman" w:eastAsia="Times New Roman" w:hAnsi="Times New Roman" w:cs="Times New Roman"/>
+          <w:sz w:val="24"/>
+          <w:szCs w:val="24"/>
+          <w:lang w:eastAsia="de-DE"/>
+        </w:rPr>
+        <w:t>&gt;</w:t>
+      </w:r>
     </w:p>
     <w:p>
       <w:pPr>
@@ -1581,6 +2633,64 @@
         </w:rPr>
         <w:t>Immer wenn Sie durch das Internet surfen, verwenden Sie einen Browser. Bekannte Browser sind beispielsweise Chrome, Safari, Firefox, Internet Explorer und Microsoft Edge. Die meisten Webseiten speichern kleine Text-Dateien in Ihrem Browser. Diese Dateien nennt man Cookies.</w:t>
       </w:r>
+      <w:r>
+        <w:rPr>
+          <w:rFonts w:ascii="Times New Roman" w:eastAsia="Times New Roman" w:hAnsi="Times New Roman" w:cs="Times New Roman"/>
+          <w:sz w:val="24"/>
+          <w:szCs w:val="24"/>
+          <w:lang w:eastAsia="de-DE"/>
+        </w:rPr>
+        <w:t xml:space="preserve"> </w:t>
+      </w:r>
+      <w:r>
+        <w:rPr>
+          <w:rFonts w:ascii="Times New Roman" w:eastAsia="Times New Roman" w:hAnsi="Times New Roman" w:cs="Times New Roman"/>
+          <w:sz w:val="24"/>
+          <w:szCs w:val="24"/>
+          <w:lang w:eastAsia="de-DE"/>
+        </w:rPr>
+        <w:t>&lt;</w:t>
+      </w:r>
+      <w:proofErr w:type="spellStart"/>
+      <w:r>
+        <w:rPr>
+          <w:rFonts w:ascii="Times New Roman" w:eastAsia="Times New Roman" w:hAnsi="Times New Roman" w:cs="Times New Roman"/>
+          <w:sz w:val="24"/>
+          <w:szCs w:val="24"/>
+          <w:lang w:eastAsia="de-DE"/>
+        </w:rPr>
+        <w:t>br</w:t>
+      </w:r>
+      <w:proofErr w:type="spellEnd"/>
+      <w:r>
+        <w:rPr>
+          <w:rFonts w:ascii="Times New Roman" w:eastAsia="Times New Roman" w:hAnsi="Times New Roman" w:cs="Times New Roman"/>
+          <w:sz w:val="24"/>
+          <w:szCs w:val="24"/>
+          <w:lang w:eastAsia="de-DE"/>
+        </w:rPr>
+        <w:t>&gt;&lt;</w:t>
+      </w:r>
+      <w:proofErr w:type="spellStart"/>
+      <w:r>
+        <w:rPr>
+          <w:rFonts w:ascii="Times New Roman" w:eastAsia="Times New Roman" w:hAnsi="Times New Roman" w:cs="Times New Roman"/>
+          <w:sz w:val="24"/>
+          <w:szCs w:val="24"/>
+          <w:lang w:eastAsia="de-DE"/>
+        </w:rPr>
+        <w:t>br</w:t>
+      </w:r>
+      <w:proofErr w:type="spellEnd"/>
+      <w:r>
+        <w:rPr>
+          <w:rFonts w:ascii="Times New Roman" w:eastAsia="Times New Roman" w:hAnsi="Times New Roman" w:cs="Times New Roman"/>
+          <w:sz w:val="24"/>
+          <w:szCs w:val="24"/>
+          <w:lang w:eastAsia="de-DE"/>
+        </w:rPr>
+        <w:t>&gt;</w:t>
+      </w:r>
     </w:p>
     <w:p>
       <w:pPr>
@@ -1601,6 +2711,64 @@
         </w:rPr>
         <w:t>Eines ist nicht von der Hand zu weisen: Cookies sind echt nützliche Helferlein. Fast alle Webseiten verwenden Cookies. Genauer gesprochen sind es HTTP-Cookies, da es auch noch andere Cookies für andere Anwendungsbereiche gibt. HTTP-Cookies sind kleine Dateien, die von unserer Webseite auf Ihrem Computer gespeichert werden. Diese Cookie-Dateien werden automatisch im Cookie-Ordner, quasi dem “Hirn” Ihres Browsers, untergebracht. Ein Cookie besteht aus einem Namen und einem Wert. Bei der Definition eines Cookies müssen zusätzlich ein oder mehrere Attribute angegeben werden.</w:t>
       </w:r>
+      <w:r>
+        <w:rPr>
+          <w:rFonts w:ascii="Times New Roman" w:eastAsia="Times New Roman" w:hAnsi="Times New Roman" w:cs="Times New Roman"/>
+          <w:sz w:val="24"/>
+          <w:szCs w:val="24"/>
+          <w:lang w:eastAsia="de-DE"/>
+        </w:rPr>
+        <w:t xml:space="preserve"> </w:t>
+      </w:r>
+      <w:r>
+        <w:rPr>
+          <w:rFonts w:ascii="Times New Roman" w:eastAsia="Times New Roman" w:hAnsi="Times New Roman" w:cs="Times New Roman"/>
+          <w:sz w:val="24"/>
+          <w:szCs w:val="24"/>
+          <w:lang w:eastAsia="de-DE"/>
+        </w:rPr>
+        <w:t>&lt;</w:t>
+      </w:r>
+      <w:proofErr w:type="spellStart"/>
+      <w:r>
+        <w:rPr>
+          <w:rFonts w:ascii="Times New Roman" w:eastAsia="Times New Roman" w:hAnsi="Times New Roman" w:cs="Times New Roman"/>
+          <w:sz w:val="24"/>
+          <w:szCs w:val="24"/>
+          <w:lang w:eastAsia="de-DE"/>
+        </w:rPr>
+        <w:t>br</w:t>
+      </w:r>
+      <w:proofErr w:type="spellEnd"/>
+      <w:r>
+        <w:rPr>
+          <w:rFonts w:ascii="Times New Roman" w:eastAsia="Times New Roman" w:hAnsi="Times New Roman" w:cs="Times New Roman"/>
+          <w:sz w:val="24"/>
+          <w:szCs w:val="24"/>
+          <w:lang w:eastAsia="de-DE"/>
+        </w:rPr>
+        <w:t>&gt;&lt;</w:t>
+      </w:r>
+      <w:proofErr w:type="spellStart"/>
+      <w:r>
+        <w:rPr>
+          <w:rFonts w:ascii="Times New Roman" w:eastAsia="Times New Roman" w:hAnsi="Times New Roman" w:cs="Times New Roman"/>
+          <w:sz w:val="24"/>
+          <w:szCs w:val="24"/>
+          <w:lang w:eastAsia="de-DE"/>
+        </w:rPr>
+        <w:t>br</w:t>
+      </w:r>
+      <w:proofErr w:type="spellEnd"/>
+      <w:r>
+        <w:rPr>
+          <w:rFonts w:ascii="Times New Roman" w:eastAsia="Times New Roman" w:hAnsi="Times New Roman" w:cs="Times New Roman"/>
+          <w:sz w:val="24"/>
+          <w:szCs w:val="24"/>
+          <w:lang w:eastAsia="de-DE"/>
+        </w:rPr>
+        <w:t>&gt;</w:t>
+      </w:r>
     </w:p>
     <w:p>
       <w:pPr>
@@ -1621,6 +2789,64 @@
         </w:rPr>
         <w:t>Cookies speichern gewisse Nutzerdaten von Ihnen, wie beispielsweise Sprache oder persönliche Seiteneinstellungen. Wenn Sie unsere Seite wieder aufrufen, übermittelt Ihr Browser die „userbezogenen“ Informationen an unsere Seite zurück. Dank der Cookies weiß unsere Webseite, wer Sie sind und bietet Ihnen die Einstellung, die Sie gewohnt sind. In einigen Browsern hat jedes Cookie eine eigene Datei, in anderen wie beispielsweise Firefox sind alle Cookies in einer einzigen Datei gespeichert.</w:t>
       </w:r>
+      <w:r>
+        <w:rPr>
+          <w:rFonts w:ascii="Times New Roman" w:eastAsia="Times New Roman" w:hAnsi="Times New Roman" w:cs="Times New Roman"/>
+          <w:sz w:val="24"/>
+          <w:szCs w:val="24"/>
+          <w:lang w:eastAsia="de-DE"/>
+        </w:rPr>
+        <w:t xml:space="preserve"> </w:t>
+      </w:r>
+      <w:r>
+        <w:rPr>
+          <w:rFonts w:ascii="Times New Roman" w:eastAsia="Times New Roman" w:hAnsi="Times New Roman" w:cs="Times New Roman"/>
+          <w:sz w:val="24"/>
+          <w:szCs w:val="24"/>
+          <w:lang w:eastAsia="de-DE"/>
+        </w:rPr>
+        <w:t>&lt;</w:t>
+      </w:r>
+      <w:proofErr w:type="spellStart"/>
+      <w:r>
+        <w:rPr>
+          <w:rFonts w:ascii="Times New Roman" w:eastAsia="Times New Roman" w:hAnsi="Times New Roman" w:cs="Times New Roman"/>
+          <w:sz w:val="24"/>
+          <w:szCs w:val="24"/>
+          <w:lang w:eastAsia="de-DE"/>
+        </w:rPr>
+        <w:t>br</w:t>
+      </w:r>
+      <w:proofErr w:type="spellEnd"/>
+      <w:r>
+        <w:rPr>
+          <w:rFonts w:ascii="Times New Roman" w:eastAsia="Times New Roman" w:hAnsi="Times New Roman" w:cs="Times New Roman"/>
+          <w:sz w:val="24"/>
+          <w:szCs w:val="24"/>
+          <w:lang w:eastAsia="de-DE"/>
+        </w:rPr>
+        <w:t>&gt;&lt;</w:t>
+      </w:r>
+      <w:proofErr w:type="spellStart"/>
+      <w:r>
+        <w:rPr>
+          <w:rFonts w:ascii="Times New Roman" w:eastAsia="Times New Roman" w:hAnsi="Times New Roman" w:cs="Times New Roman"/>
+          <w:sz w:val="24"/>
+          <w:szCs w:val="24"/>
+          <w:lang w:eastAsia="de-DE"/>
+        </w:rPr>
+        <w:t>br</w:t>
+      </w:r>
+      <w:proofErr w:type="spellEnd"/>
+      <w:r>
+        <w:rPr>
+          <w:rFonts w:ascii="Times New Roman" w:eastAsia="Times New Roman" w:hAnsi="Times New Roman" w:cs="Times New Roman"/>
+          <w:sz w:val="24"/>
+          <w:szCs w:val="24"/>
+          <w:lang w:eastAsia="de-DE"/>
+        </w:rPr>
+        <w:t>&gt;</w:t>
+      </w:r>
     </w:p>
     <w:p>
       <w:pPr>
@@ -1639,17 +2865,65 @@
           <w:szCs w:val="24"/>
           <w:lang w:eastAsia="de-DE"/>
         </w:rPr>
-        <w:t xml:space="preserve">Es gibt sowohl Erstanbieter Cookies als auch Drittanbieter-Cookies. Erstanbieter-Cookies werden direkt von unserer Seite erstellt, Drittanbieter-Cookies werden von Partner-Webseiten (z.B. Google Analytics) erstellt. Jedes Cookie ist individuell zu bewerten, da jedes Cookie andere Daten speichert. Auch die Ablaufzeit eines Cookies variiert von ein paar Minuten bis </w:t>
-      </w:r>
-      <w:r>
-        <w:rPr>
-          <w:rFonts w:ascii="Times New Roman" w:eastAsia="Times New Roman" w:hAnsi="Times New Roman" w:cs="Times New Roman"/>
-          <w:sz w:val="24"/>
-          <w:szCs w:val="24"/>
-          <w:lang w:eastAsia="de-DE"/>
-        </w:rPr>
-        <w:lastRenderedPageBreak/>
-        <w:t>hin zu ein paar Jahren. Cookies sind keine Software-Programme und enthalten keine Viren, Trojaner oder andere „Schädlinge“. Cookies können auch nicht auf Informationen Ihres PCs zugreifen.</w:t>
+        <w:t>Es gibt sowohl Erstanbieter Cookies als auch Drittanbieter-Cookies. Erstanbieter-Cookies werden direkt von unserer Seite erstellt, Drittanbieter-Cookies werden von Partner-Webseiten (z.B. Google Analytics) erstellt. Jedes Cookie ist individuell zu bewerten, da jedes Cookie andere Daten speichert. Auch die Ablaufzeit eines Cookies variiert von ein paar Minuten bis hin zu ein paar Jahren. Cookies sind keine Software-Programme und enthalten keine Viren, Trojaner oder andere „Schädlinge“. Cookies können auch nicht auf Informationen Ihres PCs zugreifen.</w:t>
+      </w:r>
+      <w:r>
+        <w:rPr>
+          <w:rFonts w:ascii="Times New Roman" w:eastAsia="Times New Roman" w:hAnsi="Times New Roman" w:cs="Times New Roman"/>
+          <w:sz w:val="24"/>
+          <w:szCs w:val="24"/>
+          <w:lang w:eastAsia="de-DE"/>
+        </w:rPr>
+        <w:t xml:space="preserve"> </w:t>
+      </w:r>
+      <w:r>
+        <w:rPr>
+          <w:rFonts w:ascii="Times New Roman" w:eastAsia="Times New Roman" w:hAnsi="Times New Roman" w:cs="Times New Roman"/>
+          <w:sz w:val="24"/>
+          <w:szCs w:val="24"/>
+          <w:lang w:eastAsia="de-DE"/>
+        </w:rPr>
+        <w:t>&lt;</w:t>
+      </w:r>
+      <w:proofErr w:type="spellStart"/>
+      <w:r>
+        <w:rPr>
+          <w:rFonts w:ascii="Times New Roman" w:eastAsia="Times New Roman" w:hAnsi="Times New Roman" w:cs="Times New Roman"/>
+          <w:sz w:val="24"/>
+          <w:szCs w:val="24"/>
+          <w:lang w:eastAsia="de-DE"/>
+        </w:rPr>
+        <w:t>br</w:t>
+      </w:r>
+      <w:proofErr w:type="spellEnd"/>
+      <w:r>
+        <w:rPr>
+          <w:rFonts w:ascii="Times New Roman" w:eastAsia="Times New Roman" w:hAnsi="Times New Roman" w:cs="Times New Roman"/>
+          <w:sz w:val="24"/>
+          <w:szCs w:val="24"/>
+          <w:lang w:eastAsia="de-DE"/>
+        </w:rPr>
+        <w:t>&gt;&lt;</w:t>
+      </w:r>
+      <w:proofErr w:type="spellStart"/>
+      <w:r>
+        <w:rPr>
+          <w:rFonts w:ascii="Times New Roman" w:eastAsia="Times New Roman" w:hAnsi="Times New Roman" w:cs="Times New Roman"/>
+          <w:sz w:val="24"/>
+          <w:szCs w:val="24"/>
+          <w:lang w:eastAsia="de-DE"/>
+        </w:rPr>
+        <w:t>br</w:t>
+      </w:r>
+      <w:proofErr w:type="spellEnd"/>
+      <w:r>
+        <w:rPr>
+          <w:rFonts w:ascii="Times New Roman" w:eastAsia="Times New Roman" w:hAnsi="Times New Roman" w:cs="Times New Roman"/>
+          <w:sz w:val="24"/>
+          <w:szCs w:val="24"/>
+          <w:lang w:eastAsia="de-DE"/>
+        </w:rPr>
+        <w:t>&gt;</w:t>
       </w:r>
     </w:p>
     <w:p>
@@ -1670,6 +2944,44 @@
           <w:lang w:eastAsia="de-DE"/>
         </w:rPr>
         <w:t>So können zum Beispiel Cookie-Daten aussehen:</w:t>
+      </w:r>
+      <w:r>
+        <w:rPr>
+          <w:rFonts w:ascii="Times New Roman" w:eastAsia="Times New Roman" w:hAnsi="Times New Roman" w:cs="Times New Roman"/>
+          <w:sz w:val="24"/>
+          <w:szCs w:val="24"/>
+          <w:lang w:eastAsia="de-DE"/>
+        </w:rPr>
+        <w:t xml:space="preserve"> </w:t>
+      </w:r>
+      <w:r>
+        <w:rPr>
+          <w:rFonts w:ascii="Times New Roman" w:eastAsia="Times New Roman" w:hAnsi="Times New Roman" w:cs="Times New Roman"/>
+          <w:sz w:val="24"/>
+          <w:szCs w:val="24"/>
+          <w:lang w:eastAsia="de-DE"/>
+        </w:rPr>
+        <w:t>&lt;</w:t>
+      </w:r>
+      <w:proofErr w:type="spellStart"/>
+      <w:r>
+        <w:rPr>
+          <w:rFonts w:ascii="Times New Roman" w:eastAsia="Times New Roman" w:hAnsi="Times New Roman" w:cs="Times New Roman"/>
+          <w:sz w:val="24"/>
+          <w:szCs w:val="24"/>
+          <w:lang w:eastAsia="de-DE"/>
+        </w:rPr>
+        <w:t>br</w:t>
+      </w:r>
+      <w:proofErr w:type="spellEnd"/>
+      <w:r>
+        <w:rPr>
+          <w:rFonts w:ascii="Times New Roman" w:eastAsia="Times New Roman" w:hAnsi="Times New Roman" w:cs="Times New Roman"/>
+          <w:sz w:val="24"/>
+          <w:szCs w:val="24"/>
+          <w:lang w:eastAsia="de-DE"/>
+        </w:rPr>
+        <w:t>&gt;</w:t>
       </w:r>
     </w:p>
     <w:p>
@@ -1720,6 +3032,35 @@
           <w:szCs w:val="24"/>
           <w:lang w:eastAsia="de-DE"/>
         </w:rPr>
+        <w:t>&lt;</w:t>
+      </w:r>
+      <w:proofErr w:type="spellStart"/>
+      <w:r>
+        <w:rPr>
+          <w:rFonts w:ascii="Times New Roman" w:eastAsia="Times New Roman" w:hAnsi="Times New Roman" w:cs="Times New Roman"/>
+          <w:sz w:val="24"/>
+          <w:szCs w:val="24"/>
+          <w:lang w:eastAsia="de-DE"/>
+        </w:rPr>
+        <w:t>br</w:t>
+      </w:r>
+      <w:proofErr w:type="spellEnd"/>
+      <w:r>
+        <w:rPr>
+          <w:rFonts w:ascii="Times New Roman" w:eastAsia="Times New Roman" w:hAnsi="Times New Roman" w:cs="Times New Roman"/>
+          <w:sz w:val="24"/>
+          <w:szCs w:val="24"/>
+          <w:lang w:eastAsia="de-DE"/>
+        </w:rPr>
+        <w:t>&gt;</w:t>
+      </w:r>
+      <w:r>
+        <w:rPr>
+          <w:rFonts w:ascii="Times New Roman" w:eastAsia="Times New Roman" w:hAnsi="Times New Roman" w:cs="Times New Roman"/>
+          <w:sz w:val="24"/>
+          <w:szCs w:val="24"/>
+          <w:lang w:eastAsia="de-DE"/>
+        </w:rPr>
         <w:br/>
       </w:r>
       <w:r>
@@ -1745,12 +3086,53 @@
       <w:r>
         <w:rPr>
           <w:rFonts w:ascii="Times New Roman" w:eastAsia="Times New Roman" w:hAnsi="Times New Roman" w:cs="Times New Roman"/>
+          <w:sz w:val="24"/>
+          <w:szCs w:val="24"/>
+          <w:lang w:eastAsia="de-DE"/>
+        </w:rPr>
+        <w:t>&lt;</w:t>
+      </w:r>
+      <w:proofErr w:type="spellStart"/>
+      <w:r>
+        <w:rPr>
+          <w:rFonts w:ascii="Times New Roman" w:eastAsia="Times New Roman" w:hAnsi="Times New Roman" w:cs="Times New Roman"/>
+          <w:sz w:val="24"/>
+          <w:szCs w:val="24"/>
+          <w:lang w:eastAsia="de-DE"/>
+        </w:rPr>
+        <w:t>br</w:t>
+      </w:r>
+      <w:proofErr w:type="spellEnd"/>
+      <w:r>
+        <w:rPr>
+          <w:rFonts w:ascii="Times New Roman" w:eastAsia="Times New Roman" w:hAnsi="Times New Roman" w:cs="Times New Roman"/>
+          <w:sz w:val="24"/>
+          <w:szCs w:val="24"/>
+          <w:lang w:eastAsia="de-DE"/>
+        </w:rPr>
+        <w:t>&gt;</w:t>
+      </w:r>
+    </w:p>
+    <w:p>
+      <w:pPr>
+        <w:spacing w:after="300" w:line="240" w:lineRule="auto"/>
+        <w:rPr>
+          <w:rFonts w:ascii="Times New Roman" w:eastAsia="Times New Roman" w:hAnsi="Times New Roman" w:cs="Times New Roman"/>
+          <w:sz w:val="24"/>
+          <w:szCs w:val="24"/>
+          <w:lang w:eastAsia="de-DE"/>
+        </w:rPr>
+      </w:pPr>
+      <w:r>
+        <w:rPr>
+          <w:rFonts w:ascii="Times New Roman" w:eastAsia="Times New Roman" w:hAnsi="Times New Roman" w:cs="Times New Roman"/>
           <w:b/>
           <w:bCs/>
           <w:sz w:val="24"/>
           <w:szCs w:val="24"/>
           <w:lang w:eastAsia="de-DE"/>
         </w:rPr>
+        <w:lastRenderedPageBreak/>
         <w:t>Verwendungszweck:</w:t>
       </w:r>
       <w:r>
@@ -1761,6 +3143,35 @@
           <w:lang w:eastAsia="de-DE"/>
         </w:rPr>
         <w:t> Unterscheidung der Webseitenbesucher</w:t>
+      </w:r>
+      <w:r>
+        <w:rPr>
+          <w:rFonts w:ascii="Times New Roman" w:eastAsia="Times New Roman" w:hAnsi="Times New Roman" w:cs="Times New Roman"/>
+          <w:sz w:val="24"/>
+          <w:szCs w:val="24"/>
+          <w:lang w:eastAsia="de-DE"/>
+        </w:rPr>
+        <w:t>&lt;</w:t>
+      </w:r>
+      <w:proofErr w:type="spellStart"/>
+      <w:r>
+        <w:rPr>
+          <w:rFonts w:ascii="Times New Roman" w:eastAsia="Times New Roman" w:hAnsi="Times New Roman" w:cs="Times New Roman"/>
+          <w:sz w:val="24"/>
+          <w:szCs w:val="24"/>
+          <w:lang w:eastAsia="de-DE"/>
+        </w:rPr>
+        <w:t>br</w:t>
+      </w:r>
+      <w:proofErr w:type="spellEnd"/>
+      <w:r>
+        <w:rPr>
+          <w:rFonts w:ascii="Times New Roman" w:eastAsia="Times New Roman" w:hAnsi="Times New Roman" w:cs="Times New Roman"/>
+          <w:sz w:val="24"/>
+          <w:szCs w:val="24"/>
+          <w:lang w:eastAsia="de-DE"/>
+        </w:rPr>
+        <w:t>&gt;</w:t>
       </w:r>
       <w:r>
         <w:rPr>
@@ -1791,6 +3202,55 @@
         </w:rPr>
         <w:t> nach 2 Jahren</w:t>
       </w:r>
+      <w:r>
+        <w:rPr>
+          <w:rFonts w:ascii="Times New Roman" w:eastAsia="Times New Roman" w:hAnsi="Times New Roman" w:cs="Times New Roman"/>
+          <w:sz w:val="24"/>
+          <w:szCs w:val="24"/>
+          <w:lang w:eastAsia="de-DE"/>
+        </w:rPr>
+        <w:t>&lt;</w:t>
+      </w:r>
+      <w:proofErr w:type="spellStart"/>
+      <w:r>
+        <w:rPr>
+          <w:rFonts w:ascii="Times New Roman" w:eastAsia="Times New Roman" w:hAnsi="Times New Roman" w:cs="Times New Roman"/>
+          <w:sz w:val="24"/>
+          <w:szCs w:val="24"/>
+          <w:lang w:eastAsia="de-DE"/>
+        </w:rPr>
+        <w:t>br</w:t>
+      </w:r>
+      <w:proofErr w:type="spellEnd"/>
+      <w:r>
+        <w:rPr>
+          <w:rFonts w:ascii="Times New Roman" w:eastAsia="Times New Roman" w:hAnsi="Times New Roman" w:cs="Times New Roman"/>
+          <w:sz w:val="24"/>
+          <w:szCs w:val="24"/>
+          <w:lang w:eastAsia="de-DE"/>
+        </w:rPr>
+        <w:t>&gt;&lt;</w:t>
+      </w:r>
+      <w:proofErr w:type="spellStart"/>
+      <w:r>
+        <w:rPr>
+          <w:rFonts w:ascii="Times New Roman" w:eastAsia="Times New Roman" w:hAnsi="Times New Roman" w:cs="Times New Roman"/>
+          <w:sz w:val="24"/>
+          <w:szCs w:val="24"/>
+          <w:lang w:eastAsia="de-DE"/>
+        </w:rPr>
+        <w:t>br</w:t>
+      </w:r>
+      <w:proofErr w:type="spellEnd"/>
+      <w:r>
+        <w:rPr>
+          <w:rFonts w:ascii="Times New Roman" w:eastAsia="Times New Roman" w:hAnsi="Times New Roman" w:cs="Times New Roman"/>
+          <w:sz w:val="24"/>
+          <w:szCs w:val="24"/>
+          <w:lang w:eastAsia="de-DE"/>
+        </w:rPr>
+        <w:t>&gt;</w:t>
+      </w:r>
     </w:p>
     <w:p>
       <w:pPr>
@@ -1810,6 +3270,44 @@
           <w:lang w:eastAsia="de-DE"/>
         </w:rPr>
         <w:t>Diese Mindestgrößen sollte ein Browser unterstützen können:</w:t>
+      </w:r>
+      <w:r>
+        <w:rPr>
+          <w:rFonts w:ascii="Times New Roman" w:eastAsia="Times New Roman" w:hAnsi="Times New Roman" w:cs="Times New Roman"/>
+          <w:sz w:val="24"/>
+          <w:szCs w:val="24"/>
+          <w:lang w:eastAsia="de-DE"/>
+        </w:rPr>
+        <w:t xml:space="preserve"> </w:t>
+      </w:r>
+      <w:r>
+        <w:rPr>
+          <w:rFonts w:ascii="Times New Roman" w:eastAsia="Times New Roman" w:hAnsi="Times New Roman" w:cs="Times New Roman"/>
+          <w:sz w:val="24"/>
+          <w:szCs w:val="24"/>
+          <w:lang w:eastAsia="de-DE"/>
+        </w:rPr>
+        <w:t>&lt;</w:t>
+      </w:r>
+      <w:proofErr w:type="spellStart"/>
+      <w:r>
+        <w:rPr>
+          <w:rFonts w:ascii="Times New Roman" w:eastAsia="Times New Roman" w:hAnsi="Times New Roman" w:cs="Times New Roman"/>
+          <w:sz w:val="24"/>
+          <w:szCs w:val="24"/>
+          <w:lang w:eastAsia="de-DE"/>
+        </w:rPr>
+        <w:t>br</w:t>
+      </w:r>
+      <w:proofErr w:type="spellEnd"/>
+      <w:r>
+        <w:rPr>
+          <w:rFonts w:ascii="Times New Roman" w:eastAsia="Times New Roman" w:hAnsi="Times New Roman" w:cs="Times New Roman"/>
+          <w:sz w:val="24"/>
+          <w:szCs w:val="24"/>
+          <w:lang w:eastAsia="de-DE"/>
+        </w:rPr>
+        <w:t>&gt;</w:t>
       </w:r>
     </w:p>
     <w:p>
@@ -1835,6 +3333,35 @@
         </w:rPr>
         <w:t>Mindestens 4096 Bytes pro Cookie</w:t>
       </w:r>
+      <w:r>
+        <w:rPr>
+          <w:rFonts w:ascii="Times New Roman" w:eastAsia="Times New Roman" w:hAnsi="Times New Roman" w:cs="Times New Roman"/>
+          <w:sz w:val="24"/>
+          <w:szCs w:val="24"/>
+          <w:lang w:eastAsia="de-DE"/>
+        </w:rPr>
+        <w:t>&lt;</w:t>
+      </w:r>
+      <w:proofErr w:type="spellStart"/>
+      <w:r>
+        <w:rPr>
+          <w:rFonts w:ascii="Times New Roman" w:eastAsia="Times New Roman" w:hAnsi="Times New Roman" w:cs="Times New Roman"/>
+          <w:sz w:val="24"/>
+          <w:szCs w:val="24"/>
+          <w:lang w:eastAsia="de-DE"/>
+        </w:rPr>
+        <w:t>br</w:t>
+      </w:r>
+      <w:proofErr w:type="spellEnd"/>
+      <w:r>
+        <w:rPr>
+          <w:rFonts w:ascii="Times New Roman" w:eastAsia="Times New Roman" w:hAnsi="Times New Roman" w:cs="Times New Roman"/>
+          <w:sz w:val="24"/>
+          <w:szCs w:val="24"/>
+          <w:lang w:eastAsia="de-DE"/>
+        </w:rPr>
+        <w:t>&gt;</w:t>
+      </w:r>
     </w:p>
     <w:p>
       <w:pPr>
@@ -1847,17 +3374,57 @@
           <w:rFonts w:ascii="Times New Roman" w:eastAsia="Times New Roman" w:hAnsi="Times New Roman" w:cs="Times New Roman"/>
           <w:sz w:val="24"/>
           <w:szCs w:val="24"/>
-          <w:lang w:eastAsia="de-DE"/>
-        </w:rPr>
-      </w:pPr>
-      <w:r>
-        <w:rPr>
-          <w:rFonts w:ascii="Times New Roman" w:eastAsia="Times New Roman" w:hAnsi="Times New Roman" w:cs="Times New Roman"/>
-          <w:sz w:val="24"/>
-          <w:szCs w:val="24"/>
-          <w:lang w:eastAsia="de-DE"/>
-        </w:rPr>
-        <w:t>Mindestens 50 Cookies pro Domain</w:t>
+          <w:lang w:val="en-GB" w:eastAsia="de-DE"/>
+        </w:rPr>
+      </w:pPr>
+      <w:proofErr w:type="spellStart"/>
+      <w:r>
+        <w:rPr>
+          <w:rFonts w:ascii="Times New Roman" w:eastAsia="Times New Roman" w:hAnsi="Times New Roman" w:cs="Times New Roman"/>
+          <w:sz w:val="24"/>
+          <w:szCs w:val="24"/>
+          <w:lang w:val="en-GB" w:eastAsia="de-DE"/>
+        </w:rPr>
+        <w:t>Mindestens</w:t>
+      </w:r>
+      <w:proofErr w:type="spellEnd"/>
+      <w:r>
+        <w:rPr>
+          <w:rFonts w:ascii="Times New Roman" w:eastAsia="Times New Roman" w:hAnsi="Times New Roman" w:cs="Times New Roman"/>
+          <w:sz w:val="24"/>
+          <w:szCs w:val="24"/>
+          <w:lang w:val="en-GB" w:eastAsia="de-DE"/>
+        </w:rPr>
+        <w:t xml:space="preserve"> 50 Cookies pro Domain</w:t>
+      </w:r>
+      <w:r>
+        <w:rPr>
+          <w:rFonts w:ascii="Times New Roman" w:eastAsia="Times New Roman" w:hAnsi="Times New Roman" w:cs="Times New Roman"/>
+          <w:sz w:val="24"/>
+          <w:szCs w:val="24"/>
+          <w:lang w:val="en-GB" w:eastAsia="de-DE"/>
+        </w:rPr>
+        <w:t>&lt;</w:t>
+      </w:r>
+      <w:proofErr w:type="spellStart"/>
+      <w:r>
+        <w:rPr>
+          <w:rFonts w:ascii="Times New Roman" w:eastAsia="Times New Roman" w:hAnsi="Times New Roman" w:cs="Times New Roman"/>
+          <w:sz w:val="24"/>
+          <w:szCs w:val="24"/>
+          <w:lang w:val="en-GB" w:eastAsia="de-DE"/>
+        </w:rPr>
+        <w:t>br</w:t>
+      </w:r>
+      <w:proofErr w:type="spellEnd"/>
+      <w:r>
+        <w:rPr>
+          <w:rFonts w:ascii="Times New Roman" w:eastAsia="Times New Roman" w:hAnsi="Times New Roman" w:cs="Times New Roman"/>
+          <w:sz w:val="24"/>
+          <w:szCs w:val="24"/>
+          <w:lang w:val="en-GB" w:eastAsia="de-DE"/>
+        </w:rPr>
+        <w:t>&gt;</w:t>
       </w:r>
     </w:p>
     <w:p>
@@ -1882,6 +3449,55 @@
           <w:lang w:eastAsia="de-DE"/>
         </w:rPr>
         <w:t>Mindestens 3000 Cookies insgesamt</w:t>
+      </w:r>
+      <w:r>
+        <w:rPr>
+          <w:rFonts w:ascii="Times New Roman" w:eastAsia="Times New Roman" w:hAnsi="Times New Roman" w:cs="Times New Roman"/>
+          <w:sz w:val="24"/>
+          <w:szCs w:val="24"/>
+          <w:lang w:eastAsia="de-DE"/>
+        </w:rPr>
+        <w:t>&lt;</w:t>
+      </w:r>
+      <w:proofErr w:type="spellStart"/>
+      <w:r>
+        <w:rPr>
+          <w:rFonts w:ascii="Times New Roman" w:eastAsia="Times New Roman" w:hAnsi="Times New Roman" w:cs="Times New Roman"/>
+          <w:sz w:val="24"/>
+          <w:szCs w:val="24"/>
+          <w:lang w:eastAsia="de-DE"/>
+        </w:rPr>
+        <w:t>br</w:t>
+      </w:r>
+      <w:proofErr w:type="spellEnd"/>
+      <w:r>
+        <w:rPr>
+          <w:rFonts w:ascii="Times New Roman" w:eastAsia="Times New Roman" w:hAnsi="Times New Roman" w:cs="Times New Roman"/>
+          <w:sz w:val="24"/>
+          <w:szCs w:val="24"/>
+          <w:lang w:eastAsia="de-DE"/>
+        </w:rPr>
+        <w:t>&gt;&lt;</w:t>
+      </w:r>
+      <w:proofErr w:type="spellStart"/>
+      <w:r>
+        <w:rPr>
+          <w:rFonts w:ascii="Times New Roman" w:eastAsia="Times New Roman" w:hAnsi="Times New Roman" w:cs="Times New Roman"/>
+          <w:sz w:val="24"/>
+          <w:szCs w:val="24"/>
+          <w:lang w:eastAsia="de-DE"/>
+        </w:rPr>
+        <w:t>br</w:t>
+      </w:r>
+      <w:proofErr w:type="spellEnd"/>
+      <w:r>
+        <w:rPr>
+          <w:rFonts w:ascii="Times New Roman" w:eastAsia="Times New Roman" w:hAnsi="Times New Roman" w:cs="Times New Roman"/>
+          <w:sz w:val="24"/>
+          <w:szCs w:val="24"/>
+          <w:lang w:eastAsia="de-DE"/>
+        </w:rPr>
+        <w:t>&gt;</w:t>
       </w:r>
     </w:p>
     <w:p>
@@ -1910,6 +3526,44 @@
         </w:rPr>
         <w:t>Welche Arten von Cookies gibt es?</w:t>
       </w:r>
+      <w:r>
+        <w:rPr>
+          <w:rFonts w:ascii="Times New Roman" w:eastAsia="Times New Roman" w:hAnsi="Times New Roman" w:cs="Times New Roman"/>
+          <w:sz w:val="24"/>
+          <w:szCs w:val="24"/>
+          <w:lang w:eastAsia="de-DE"/>
+        </w:rPr>
+        <w:t xml:space="preserve"> </w:t>
+      </w:r>
+      <w:r>
+        <w:rPr>
+          <w:rFonts w:ascii="Times New Roman" w:eastAsia="Times New Roman" w:hAnsi="Times New Roman" w:cs="Times New Roman"/>
+          <w:sz w:val="24"/>
+          <w:szCs w:val="24"/>
+          <w:lang w:eastAsia="de-DE"/>
+        </w:rPr>
+        <w:t>&lt;</w:t>
+      </w:r>
+      <w:proofErr w:type="spellStart"/>
+      <w:r>
+        <w:rPr>
+          <w:rFonts w:ascii="Times New Roman" w:eastAsia="Times New Roman" w:hAnsi="Times New Roman" w:cs="Times New Roman"/>
+          <w:sz w:val="24"/>
+          <w:szCs w:val="24"/>
+          <w:lang w:eastAsia="de-DE"/>
+        </w:rPr>
+        <w:t>br</w:t>
+      </w:r>
+      <w:proofErr w:type="spellEnd"/>
+      <w:r>
+        <w:rPr>
+          <w:rFonts w:ascii="Times New Roman" w:eastAsia="Times New Roman" w:hAnsi="Times New Roman" w:cs="Times New Roman"/>
+          <w:sz w:val="24"/>
+          <w:szCs w:val="24"/>
+          <w:lang w:eastAsia="de-DE"/>
+        </w:rPr>
+        <w:t>&gt;</w:t>
+      </w:r>
     </w:p>
     <w:p>
       <w:pPr>
@@ -1930,6 +3584,64 @@
         </w:rPr>
         <w:t>Die Frage welche Cookies wir im Speziellen verwenden, hängt von den verwendeten Diensten ab und wird in den folgenden Abschnitten der Datenschutzerklärung geklärt. An dieser Stelle möchten wir kurz auf die verschiedenen Arten von HTTP-Cookies eingehen.</w:t>
       </w:r>
+      <w:r>
+        <w:rPr>
+          <w:rFonts w:ascii="Times New Roman" w:eastAsia="Times New Roman" w:hAnsi="Times New Roman" w:cs="Times New Roman"/>
+          <w:sz w:val="24"/>
+          <w:szCs w:val="24"/>
+          <w:lang w:eastAsia="de-DE"/>
+        </w:rPr>
+        <w:t xml:space="preserve"> </w:t>
+      </w:r>
+      <w:r>
+        <w:rPr>
+          <w:rFonts w:ascii="Times New Roman" w:eastAsia="Times New Roman" w:hAnsi="Times New Roman" w:cs="Times New Roman"/>
+          <w:sz w:val="24"/>
+          <w:szCs w:val="24"/>
+          <w:lang w:eastAsia="de-DE"/>
+        </w:rPr>
+        <w:t>&lt;</w:t>
+      </w:r>
+      <w:proofErr w:type="spellStart"/>
+      <w:r>
+        <w:rPr>
+          <w:rFonts w:ascii="Times New Roman" w:eastAsia="Times New Roman" w:hAnsi="Times New Roman" w:cs="Times New Roman"/>
+          <w:sz w:val="24"/>
+          <w:szCs w:val="24"/>
+          <w:lang w:eastAsia="de-DE"/>
+        </w:rPr>
+        <w:t>br</w:t>
+      </w:r>
+      <w:proofErr w:type="spellEnd"/>
+      <w:r>
+        <w:rPr>
+          <w:rFonts w:ascii="Times New Roman" w:eastAsia="Times New Roman" w:hAnsi="Times New Roman" w:cs="Times New Roman"/>
+          <w:sz w:val="24"/>
+          <w:szCs w:val="24"/>
+          <w:lang w:eastAsia="de-DE"/>
+        </w:rPr>
+        <w:t>&gt;&lt;</w:t>
+      </w:r>
+      <w:proofErr w:type="spellStart"/>
+      <w:r>
+        <w:rPr>
+          <w:rFonts w:ascii="Times New Roman" w:eastAsia="Times New Roman" w:hAnsi="Times New Roman" w:cs="Times New Roman"/>
+          <w:sz w:val="24"/>
+          <w:szCs w:val="24"/>
+          <w:lang w:eastAsia="de-DE"/>
+        </w:rPr>
+        <w:t>br</w:t>
+      </w:r>
+      <w:proofErr w:type="spellEnd"/>
+      <w:r>
+        <w:rPr>
+          <w:rFonts w:ascii="Times New Roman" w:eastAsia="Times New Roman" w:hAnsi="Times New Roman" w:cs="Times New Roman"/>
+          <w:sz w:val="24"/>
+          <w:szCs w:val="24"/>
+          <w:lang w:eastAsia="de-DE"/>
+        </w:rPr>
+        <w:t>&gt;</w:t>
+      </w:r>
     </w:p>
     <w:p>
       <w:pPr>
@@ -1949,6 +3661,64 @@
           <w:lang w:eastAsia="de-DE"/>
         </w:rPr>
         <w:t>Man kann 4 Arten von Cookies unterscheiden:</w:t>
+      </w:r>
+      <w:r>
+        <w:rPr>
+          <w:rFonts w:ascii="Times New Roman" w:eastAsia="Times New Roman" w:hAnsi="Times New Roman" w:cs="Times New Roman"/>
+          <w:sz w:val="24"/>
+          <w:szCs w:val="24"/>
+          <w:lang w:eastAsia="de-DE"/>
+        </w:rPr>
+        <w:t xml:space="preserve"> </w:t>
+      </w:r>
+      <w:r>
+        <w:rPr>
+          <w:rFonts w:ascii="Times New Roman" w:eastAsia="Times New Roman" w:hAnsi="Times New Roman" w:cs="Times New Roman"/>
+          <w:sz w:val="24"/>
+          <w:szCs w:val="24"/>
+          <w:lang w:eastAsia="de-DE"/>
+        </w:rPr>
+        <w:t>&lt;</w:t>
+      </w:r>
+      <w:proofErr w:type="spellStart"/>
+      <w:r>
+        <w:rPr>
+          <w:rFonts w:ascii="Times New Roman" w:eastAsia="Times New Roman" w:hAnsi="Times New Roman" w:cs="Times New Roman"/>
+          <w:sz w:val="24"/>
+          <w:szCs w:val="24"/>
+          <w:lang w:eastAsia="de-DE"/>
+        </w:rPr>
+        <w:t>br</w:t>
+      </w:r>
+      <w:proofErr w:type="spellEnd"/>
+      <w:r>
+        <w:rPr>
+          <w:rFonts w:ascii="Times New Roman" w:eastAsia="Times New Roman" w:hAnsi="Times New Roman" w:cs="Times New Roman"/>
+          <w:sz w:val="24"/>
+          <w:szCs w:val="24"/>
+          <w:lang w:eastAsia="de-DE"/>
+        </w:rPr>
+        <w:t>&gt;&lt;</w:t>
+      </w:r>
+      <w:proofErr w:type="spellStart"/>
+      <w:r>
+        <w:rPr>
+          <w:rFonts w:ascii="Times New Roman" w:eastAsia="Times New Roman" w:hAnsi="Times New Roman" w:cs="Times New Roman"/>
+          <w:sz w:val="24"/>
+          <w:szCs w:val="24"/>
+          <w:lang w:eastAsia="de-DE"/>
+        </w:rPr>
+        <w:t>br</w:t>
+      </w:r>
+      <w:proofErr w:type="spellEnd"/>
+      <w:r>
+        <w:rPr>
+          <w:rFonts w:ascii="Times New Roman" w:eastAsia="Times New Roman" w:hAnsi="Times New Roman" w:cs="Times New Roman"/>
+          <w:sz w:val="24"/>
+          <w:szCs w:val="24"/>
+          <w:lang w:eastAsia="de-DE"/>
+        </w:rPr>
+        <w:t>&gt;</w:t>
       </w:r>
     </w:p>
     <w:p>
@@ -1975,6 +3745,35 @@
       <w:r>
         <w:rPr>
           <w:rFonts w:ascii="Times New Roman" w:eastAsia="Times New Roman" w:hAnsi="Times New Roman" w:cs="Times New Roman"/>
+          <w:sz w:val="24"/>
+          <w:szCs w:val="24"/>
+          <w:lang w:eastAsia="de-DE"/>
+        </w:rPr>
+        <w:t>&lt;</w:t>
+      </w:r>
+      <w:proofErr w:type="spellStart"/>
+      <w:r>
+        <w:rPr>
+          <w:rFonts w:ascii="Times New Roman" w:eastAsia="Times New Roman" w:hAnsi="Times New Roman" w:cs="Times New Roman"/>
+          <w:sz w:val="24"/>
+          <w:szCs w:val="24"/>
+          <w:lang w:eastAsia="de-DE"/>
+        </w:rPr>
+        <w:t>br</w:t>
+      </w:r>
+      <w:proofErr w:type="spellEnd"/>
+      <w:r>
+        <w:rPr>
+          <w:rFonts w:ascii="Times New Roman" w:eastAsia="Times New Roman" w:hAnsi="Times New Roman" w:cs="Times New Roman"/>
+          <w:sz w:val="24"/>
+          <w:szCs w:val="24"/>
+          <w:lang w:eastAsia="de-DE"/>
+        </w:rPr>
+        <w:t>&gt;</w:t>
+      </w:r>
+      <w:r>
+        <w:rPr>
+          <w:rFonts w:ascii="Times New Roman" w:eastAsia="Times New Roman" w:hAnsi="Times New Roman" w:cs="Times New Roman"/>
           <w:b/>
           <w:bCs/>
           <w:sz w:val="24"/>
@@ -1992,6 +3791,64 @@
         </w:rPr>
         <w:t>Diese Cookies sind nötig, um grundlegende Funktionen der Webseite sicherzustellen. Zum Beispiel braucht es diese Cookies, wenn ein User ein Produkt in den Warenkorb legt, dann auf anderen Seiten weitersurft und später erst zur Kasse geht. Durch diese Cookies wird der Warenkorb nicht gelöscht, selbst wenn der User sein Browserfenster schließt.</w:t>
       </w:r>
+      <w:r>
+        <w:rPr>
+          <w:rFonts w:ascii="Times New Roman" w:eastAsia="Times New Roman" w:hAnsi="Times New Roman" w:cs="Times New Roman"/>
+          <w:sz w:val="24"/>
+          <w:szCs w:val="24"/>
+          <w:lang w:eastAsia="de-DE"/>
+        </w:rPr>
+        <w:t xml:space="preserve"> </w:t>
+      </w:r>
+      <w:r>
+        <w:rPr>
+          <w:rFonts w:ascii="Times New Roman" w:eastAsia="Times New Roman" w:hAnsi="Times New Roman" w:cs="Times New Roman"/>
+          <w:sz w:val="24"/>
+          <w:szCs w:val="24"/>
+          <w:lang w:eastAsia="de-DE"/>
+        </w:rPr>
+        <w:t>&lt;</w:t>
+      </w:r>
+      <w:proofErr w:type="spellStart"/>
+      <w:r>
+        <w:rPr>
+          <w:rFonts w:ascii="Times New Roman" w:eastAsia="Times New Roman" w:hAnsi="Times New Roman" w:cs="Times New Roman"/>
+          <w:sz w:val="24"/>
+          <w:szCs w:val="24"/>
+          <w:lang w:eastAsia="de-DE"/>
+        </w:rPr>
+        <w:t>br</w:t>
+      </w:r>
+      <w:proofErr w:type="spellEnd"/>
+      <w:r>
+        <w:rPr>
+          <w:rFonts w:ascii="Times New Roman" w:eastAsia="Times New Roman" w:hAnsi="Times New Roman" w:cs="Times New Roman"/>
+          <w:sz w:val="24"/>
+          <w:szCs w:val="24"/>
+          <w:lang w:eastAsia="de-DE"/>
+        </w:rPr>
+        <w:t>&gt;&lt;</w:t>
+      </w:r>
+      <w:proofErr w:type="spellStart"/>
+      <w:r>
+        <w:rPr>
+          <w:rFonts w:ascii="Times New Roman" w:eastAsia="Times New Roman" w:hAnsi="Times New Roman" w:cs="Times New Roman"/>
+          <w:sz w:val="24"/>
+          <w:szCs w:val="24"/>
+          <w:lang w:eastAsia="de-DE"/>
+        </w:rPr>
+        <w:t>br</w:t>
+      </w:r>
+      <w:proofErr w:type="spellEnd"/>
+      <w:r>
+        <w:rPr>
+          <w:rFonts w:ascii="Times New Roman" w:eastAsia="Times New Roman" w:hAnsi="Times New Roman" w:cs="Times New Roman"/>
+          <w:sz w:val="24"/>
+          <w:szCs w:val="24"/>
+          <w:lang w:eastAsia="de-DE"/>
+        </w:rPr>
+        <w:t>&gt;</w:t>
+      </w:r>
     </w:p>
     <w:p>
       <w:pPr>
@@ -2017,6 +3874,35 @@
       <w:r>
         <w:rPr>
           <w:rFonts w:ascii="Times New Roman" w:eastAsia="Times New Roman" w:hAnsi="Times New Roman" w:cs="Times New Roman"/>
+          <w:sz w:val="24"/>
+          <w:szCs w:val="24"/>
+          <w:lang w:eastAsia="de-DE"/>
+        </w:rPr>
+        <w:t>&lt;</w:t>
+      </w:r>
+      <w:proofErr w:type="spellStart"/>
+      <w:r>
+        <w:rPr>
+          <w:rFonts w:ascii="Times New Roman" w:eastAsia="Times New Roman" w:hAnsi="Times New Roman" w:cs="Times New Roman"/>
+          <w:sz w:val="24"/>
+          <w:szCs w:val="24"/>
+          <w:lang w:eastAsia="de-DE"/>
+        </w:rPr>
+        <w:t>br</w:t>
+      </w:r>
+      <w:proofErr w:type="spellEnd"/>
+      <w:r>
+        <w:rPr>
+          <w:rFonts w:ascii="Times New Roman" w:eastAsia="Times New Roman" w:hAnsi="Times New Roman" w:cs="Times New Roman"/>
+          <w:sz w:val="24"/>
+          <w:szCs w:val="24"/>
+          <w:lang w:eastAsia="de-DE"/>
+        </w:rPr>
+        <w:t>&gt;</w:t>
+      </w:r>
+      <w:r>
+        <w:rPr>
+          <w:rFonts w:ascii="Times New Roman" w:eastAsia="Times New Roman" w:hAnsi="Times New Roman" w:cs="Times New Roman"/>
           <w:b/>
           <w:bCs/>
           <w:sz w:val="24"/>
@@ -2034,6 +3920,64 @@
         </w:rPr>
         <w:t>Diese Cookies sammeln Infos über das Userverhalten und ob der User etwaige Fehlermeldungen bekommt. Zudem werden mithilfe dieser Cookies auch die Ladezeit und das Verhalten der Webseite bei verschiedenen Browsern gemessen.</w:t>
       </w:r>
+      <w:r>
+        <w:rPr>
+          <w:rFonts w:ascii="Times New Roman" w:eastAsia="Times New Roman" w:hAnsi="Times New Roman" w:cs="Times New Roman"/>
+          <w:sz w:val="24"/>
+          <w:szCs w:val="24"/>
+          <w:lang w:eastAsia="de-DE"/>
+        </w:rPr>
+        <w:t xml:space="preserve"> </w:t>
+      </w:r>
+      <w:r>
+        <w:rPr>
+          <w:rFonts w:ascii="Times New Roman" w:eastAsia="Times New Roman" w:hAnsi="Times New Roman" w:cs="Times New Roman"/>
+          <w:sz w:val="24"/>
+          <w:szCs w:val="24"/>
+          <w:lang w:eastAsia="de-DE"/>
+        </w:rPr>
+        <w:t>&lt;</w:t>
+      </w:r>
+      <w:proofErr w:type="spellStart"/>
+      <w:r>
+        <w:rPr>
+          <w:rFonts w:ascii="Times New Roman" w:eastAsia="Times New Roman" w:hAnsi="Times New Roman" w:cs="Times New Roman"/>
+          <w:sz w:val="24"/>
+          <w:szCs w:val="24"/>
+          <w:lang w:eastAsia="de-DE"/>
+        </w:rPr>
+        <w:t>br</w:t>
+      </w:r>
+      <w:proofErr w:type="spellEnd"/>
+      <w:r>
+        <w:rPr>
+          <w:rFonts w:ascii="Times New Roman" w:eastAsia="Times New Roman" w:hAnsi="Times New Roman" w:cs="Times New Roman"/>
+          <w:sz w:val="24"/>
+          <w:szCs w:val="24"/>
+          <w:lang w:eastAsia="de-DE"/>
+        </w:rPr>
+        <w:t>&gt;&lt;</w:t>
+      </w:r>
+      <w:proofErr w:type="spellStart"/>
+      <w:r>
+        <w:rPr>
+          <w:rFonts w:ascii="Times New Roman" w:eastAsia="Times New Roman" w:hAnsi="Times New Roman" w:cs="Times New Roman"/>
+          <w:sz w:val="24"/>
+          <w:szCs w:val="24"/>
+          <w:lang w:eastAsia="de-DE"/>
+        </w:rPr>
+        <w:t>br</w:t>
+      </w:r>
+      <w:proofErr w:type="spellEnd"/>
+      <w:r>
+        <w:rPr>
+          <w:rFonts w:ascii="Times New Roman" w:eastAsia="Times New Roman" w:hAnsi="Times New Roman" w:cs="Times New Roman"/>
+          <w:sz w:val="24"/>
+          <w:szCs w:val="24"/>
+          <w:lang w:eastAsia="de-DE"/>
+        </w:rPr>
+        <w:t>&gt;</w:t>
+      </w:r>
     </w:p>
     <w:p>
       <w:pPr>
@@ -2059,6 +4003,35 @@
       <w:r>
         <w:rPr>
           <w:rFonts w:ascii="Times New Roman" w:eastAsia="Times New Roman" w:hAnsi="Times New Roman" w:cs="Times New Roman"/>
+          <w:sz w:val="24"/>
+          <w:szCs w:val="24"/>
+          <w:lang w:eastAsia="de-DE"/>
+        </w:rPr>
+        <w:t>&lt;</w:t>
+      </w:r>
+      <w:proofErr w:type="spellStart"/>
+      <w:r>
+        <w:rPr>
+          <w:rFonts w:ascii="Times New Roman" w:eastAsia="Times New Roman" w:hAnsi="Times New Roman" w:cs="Times New Roman"/>
+          <w:sz w:val="24"/>
+          <w:szCs w:val="24"/>
+          <w:lang w:eastAsia="de-DE"/>
+        </w:rPr>
+        <w:t>br</w:t>
+      </w:r>
+      <w:proofErr w:type="spellEnd"/>
+      <w:r>
+        <w:rPr>
+          <w:rFonts w:ascii="Times New Roman" w:eastAsia="Times New Roman" w:hAnsi="Times New Roman" w:cs="Times New Roman"/>
+          <w:sz w:val="24"/>
+          <w:szCs w:val="24"/>
+          <w:lang w:eastAsia="de-DE"/>
+        </w:rPr>
+        <w:t>&gt;</w:t>
+      </w:r>
+      <w:r>
+        <w:rPr>
+          <w:rFonts w:ascii="Times New Roman" w:eastAsia="Times New Roman" w:hAnsi="Times New Roman" w:cs="Times New Roman"/>
           <w:b/>
           <w:bCs/>
           <w:sz w:val="24"/>
@@ -2076,6 +4049,64 @@
         </w:rPr>
         <w:t>Diese Cookies sorgen für eine bessere Nutzerfreundlichkeit. Beispielsweise werden eingegebene Standorte, Schriftgrößen oder Formulardaten gespeichert.</w:t>
       </w:r>
+      <w:r>
+        <w:rPr>
+          <w:rFonts w:ascii="Times New Roman" w:eastAsia="Times New Roman" w:hAnsi="Times New Roman" w:cs="Times New Roman"/>
+          <w:sz w:val="24"/>
+          <w:szCs w:val="24"/>
+          <w:lang w:eastAsia="de-DE"/>
+        </w:rPr>
+        <w:t xml:space="preserve"> </w:t>
+      </w:r>
+      <w:r>
+        <w:rPr>
+          <w:rFonts w:ascii="Times New Roman" w:eastAsia="Times New Roman" w:hAnsi="Times New Roman" w:cs="Times New Roman"/>
+          <w:sz w:val="24"/>
+          <w:szCs w:val="24"/>
+          <w:lang w:eastAsia="de-DE"/>
+        </w:rPr>
+        <w:t>&lt;</w:t>
+      </w:r>
+      <w:proofErr w:type="spellStart"/>
+      <w:r>
+        <w:rPr>
+          <w:rFonts w:ascii="Times New Roman" w:eastAsia="Times New Roman" w:hAnsi="Times New Roman" w:cs="Times New Roman"/>
+          <w:sz w:val="24"/>
+          <w:szCs w:val="24"/>
+          <w:lang w:eastAsia="de-DE"/>
+        </w:rPr>
+        <w:t>br</w:t>
+      </w:r>
+      <w:proofErr w:type="spellEnd"/>
+      <w:r>
+        <w:rPr>
+          <w:rFonts w:ascii="Times New Roman" w:eastAsia="Times New Roman" w:hAnsi="Times New Roman" w:cs="Times New Roman"/>
+          <w:sz w:val="24"/>
+          <w:szCs w:val="24"/>
+          <w:lang w:eastAsia="de-DE"/>
+        </w:rPr>
+        <w:t>&gt;&lt;</w:t>
+      </w:r>
+      <w:proofErr w:type="spellStart"/>
+      <w:r>
+        <w:rPr>
+          <w:rFonts w:ascii="Times New Roman" w:eastAsia="Times New Roman" w:hAnsi="Times New Roman" w:cs="Times New Roman"/>
+          <w:sz w:val="24"/>
+          <w:szCs w:val="24"/>
+          <w:lang w:eastAsia="de-DE"/>
+        </w:rPr>
+        <w:t>br</w:t>
+      </w:r>
+      <w:proofErr w:type="spellEnd"/>
+      <w:r>
+        <w:rPr>
+          <w:rFonts w:ascii="Times New Roman" w:eastAsia="Times New Roman" w:hAnsi="Times New Roman" w:cs="Times New Roman"/>
+          <w:sz w:val="24"/>
+          <w:szCs w:val="24"/>
+          <w:lang w:eastAsia="de-DE"/>
+        </w:rPr>
+        <w:t>&gt;</w:t>
+      </w:r>
     </w:p>
     <w:p>
       <w:pPr>
@@ -2101,6 +4132,35 @@
       <w:r>
         <w:rPr>
           <w:rFonts w:ascii="Times New Roman" w:eastAsia="Times New Roman" w:hAnsi="Times New Roman" w:cs="Times New Roman"/>
+          <w:sz w:val="24"/>
+          <w:szCs w:val="24"/>
+          <w:lang w:eastAsia="de-DE"/>
+        </w:rPr>
+        <w:t>&lt;</w:t>
+      </w:r>
+      <w:proofErr w:type="spellStart"/>
+      <w:r>
+        <w:rPr>
+          <w:rFonts w:ascii="Times New Roman" w:eastAsia="Times New Roman" w:hAnsi="Times New Roman" w:cs="Times New Roman"/>
+          <w:sz w:val="24"/>
+          <w:szCs w:val="24"/>
+          <w:lang w:eastAsia="de-DE"/>
+        </w:rPr>
+        <w:t>br</w:t>
+      </w:r>
+      <w:proofErr w:type="spellEnd"/>
+      <w:r>
+        <w:rPr>
+          <w:rFonts w:ascii="Times New Roman" w:eastAsia="Times New Roman" w:hAnsi="Times New Roman" w:cs="Times New Roman"/>
+          <w:sz w:val="24"/>
+          <w:szCs w:val="24"/>
+          <w:lang w:eastAsia="de-DE"/>
+        </w:rPr>
+        <w:t>&gt;</w:t>
+      </w:r>
+      <w:r>
+        <w:rPr>
+          <w:rFonts w:ascii="Times New Roman" w:eastAsia="Times New Roman" w:hAnsi="Times New Roman" w:cs="Times New Roman"/>
           <w:b/>
           <w:bCs/>
           <w:sz w:val="24"/>
@@ -2118,6 +4178,64 @@
         </w:rPr>
         <w:t>Diese Cookies werden auch Targeting-Cookies genannt. Sie dienen dazu dem User individuell angepasste Werbung zu liefern. Das kann sehr praktisch, aber auch sehr nervig sein.</w:t>
       </w:r>
+      <w:r>
+        <w:rPr>
+          <w:rFonts w:ascii="Times New Roman" w:eastAsia="Times New Roman" w:hAnsi="Times New Roman" w:cs="Times New Roman"/>
+          <w:sz w:val="24"/>
+          <w:szCs w:val="24"/>
+          <w:lang w:eastAsia="de-DE"/>
+        </w:rPr>
+        <w:t xml:space="preserve"> </w:t>
+      </w:r>
+      <w:r>
+        <w:rPr>
+          <w:rFonts w:ascii="Times New Roman" w:eastAsia="Times New Roman" w:hAnsi="Times New Roman" w:cs="Times New Roman"/>
+          <w:sz w:val="24"/>
+          <w:szCs w:val="24"/>
+          <w:lang w:eastAsia="de-DE"/>
+        </w:rPr>
+        <w:t>&lt;</w:t>
+      </w:r>
+      <w:proofErr w:type="spellStart"/>
+      <w:r>
+        <w:rPr>
+          <w:rFonts w:ascii="Times New Roman" w:eastAsia="Times New Roman" w:hAnsi="Times New Roman" w:cs="Times New Roman"/>
+          <w:sz w:val="24"/>
+          <w:szCs w:val="24"/>
+          <w:lang w:eastAsia="de-DE"/>
+        </w:rPr>
+        <w:t>br</w:t>
+      </w:r>
+      <w:proofErr w:type="spellEnd"/>
+      <w:r>
+        <w:rPr>
+          <w:rFonts w:ascii="Times New Roman" w:eastAsia="Times New Roman" w:hAnsi="Times New Roman" w:cs="Times New Roman"/>
+          <w:sz w:val="24"/>
+          <w:szCs w:val="24"/>
+          <w:lang w:eastAsia="de-DE"/>
+        </w:rPr>
+        <w:t>&gt;&lt;</w:t>
+      </w:r>
+      <w:proofErr w:type="spellStart"/>
+      <w:r>
+        <w:rPr>
+          <w:rFonts w:ascii="Times New Roman" w:eastAsia="Times New Roman" w:hAnsi="Times New Roman" w:cs="Times New Roman"/>
+          <w:sz w:val="24"/>
+          <w:szCs w:val="24"/>
+          <w:lang w:eastAsia="de-DE"/>
+        </w:rPr>
+        <w:t>br</w:t>
+      </w:r>
+      <w:proofErr w:type="spellEnd"/>
+      <w:r>
+        <w:rPr>
+          <w:rFonts w:ascii="Times New Roman" w:eastAsia="Times New Roman" w:hAnsi="Times New Roman" w:cs="Times New Roman"/>
+          <w:sz w:val="24"/>
+          <w:szCs w:val="24"/>
+          <w:lang w:eastAsia="de-DE"/>
+        </w:rPr>
+        <w:t>&gt;</w:t>
+      </w:r>
     </w:p>
     <w:p>
       <w:pPr>
@@ -2157,6 +4275,64 @@
           <w:lang w:eastAsia="de-DE"/>
         </w:rPr>
         <w:t xml:space="preserve"> Sie zulassen möchten. Und natürlich wird diese Entscheidung auch in einem Cookie gespeichert.</w:t>
+      </w:r>
+      <w:r>
+        <w:rPr>
+          <w:rFonts w:ascii="Times New Roman" w:eastAsia="Times New Roman" w:hAnsi="Times New Roman" w:cs="Times New Roman"/>
+          <w:sz w:val="24"/>
+          <w:szCs w:val="24"/>
+          <w:lang w:eastAsia="de-DE"/>
+        </w:rPr>
+        <w:t xml:space="preserve"> </w:t>
+      </w:r>
+      <w:r>
+        <w:rPr>
+          <w:rFonts w:ascii="Times New Roman" w:eastAsia="Times New Roman" w:hAnsi="Times New Roman" w:cs="Times New Roman"/>
+          <w:sz w:val="24"/>
+          <w:szCs w:val="24"/>
+          <w:lang w:eastAsia="de-DE"/>
+        </w:rPr>
+        <w:t>&lt;</w:t>
+      </w:r>
+      <w:proofErr w:type="spellStart"/>
+      <w:r>
+        <w:rPr>
+          <w:rFonts w:ascii="Times New Roman" w:eastAsia="Times New Roman" w:hAnsi="Times New Roman" w:cs="Times New Roman"/>
+          <w:sz w:val="24"/>
+          <w:szCs w:val="24"/>
+          <w:lang w:eastAsia="de-DE"/>
+        </w:rPr>
+        <w:t>br</w:t>
+      </w:r>
+      <w:proofErr w:type="spellEnd"/>
+      <w:r>
+        <w:rPr>
+          <w:rFonts w:ascii="Times New Roman" w:eastAsia="Times New Roman" w:hAnsi="Times New Roman" w:cs="Times New Roman"/>
+          <w:sz w:val="24"/>
+          <w:szCs w:val="24"/>
+          <w:lang w:eastAsia="de-DE"/>
+        </w:rPr>
+        <w:t>&gt;&lt;</w:t>
+      </w:r>
+      <w:proofErr w:type="spellStart"/>
+      <w:r>
+        <w:rPr>
+          <w:rFonts w:ascii="Times New Roman" w:eastAsia="Times New Roman" w:hAnsi="Times New Roman" w:cs="Times New Roman"/>
+          <w:sz w:val="24"/>
+          <w:szCs w:val="24"/>
+          <w:lang w:eastAsia="de-DE"/>
+        </w:rPr>
+        <w:t>br</w:t>
+      </w:r>
+      <w:proofErr w:type="spellEnd"/>
+      <w:r>
+        <w:rPr>
+          <w:rFonts w:ascii="Times New Roman" w:eastAsia="Times New Roman" w:hAnsi="Times New Roman" w:cs="Times New Roman"/>
+          <w:sz w:val="24"/>
+          <w:szCs w:val="24"/>
+          <w:lang w:eastAsia="de-DE"/>
+        </w:rPr>
+        <w:t>&gt;</w:t>
       </w:r>
     </w:p>
     <w:p>
@@ -2185,6 +4361,44 @@
         </w:rPr>
         <w:t>Wie kann ich Cookies löschen?</w:t>
       </w:r>
+      <w:r>
+        <w:rPr>
+          <w:rFonts w:ascii="Times New Roman" w:eastAsia="Times New Roman" w:hAnsi="Times New Roman" w:cs="Times New Roman"/>
+          <w:sz w:val="24"/>
+          <w:szCs w:val="24"/>
+          <w:lang w:eastAsia="de-DE"/>
+        </w:rPr>
+        <w:t xml:space="preserve"> </w:t>
+      </w:r>
+      <w:r>
+        <w:rPr>
+          <w:rFonts w:ascii="Times New Roman" w:eastAsia="Times New Roman" w:hAnsi="Times New Roman" w:cs="Times New Roman"/>
+          <w:sz w:val="24"/>
+          <w:szCs w:val="24"/>
+          <w:lang w:eastAsia="de-DE"/>
+        </w:rPr>
+        <w:t>&lt;</w:t>
+      </w:r>
+      <w:proofErr w:type="spellStart"/>
+      <w:r>
+        <w:rPr>
+          <w:rFonts w:ascii="Times New Roman" w:eastAsia="Times New Roman" w:hAnsi="Times New Roman" w:cs="Times New Roman"/>
+          <w:sz w:val="24"/>
+          <w:szCs w:val="24"/>
+          <w:lang w:eastAsia="de-DE"/>
+        </w:rPr>
+        <w:t>br</w:t>
+      </w:r>
+      <w:proofErr w:type="spellEnd"/>
+      <w:r>
+        <w:rPr>
+          <w:rFonts w:ascii="Times New Roman" w:eastAsia="Times New Roman" w:hAnsi="Times New Roman" w:cs="Times New Roman"/>
+          <w:sz w:val="24"/>
+          <w:szCs w:val="24"/>
+          <w:lang w:eastAsia="de-DE"/>
+        </w:rPr>
+        <w:t>&gt;</w:t>
+      </w:r>
     </w:p>
     <w:p>
       <w:pPr>
@@ -2203,8 +4417,104 @@
           <w:szCs w:val="24"/>
           <w:lang w:eastAsia="de-DE"/>
         </w:rPr>
+        <w:t>Wie und ob Sie Cookies verwenden wollen, entscheiden Sie selbst. Unabhängig von welchem Service oder welcher Webseite die Cookies stammen, haben Sie immer die Möglichkeit Cookies zu löschen, zu deaktivieren oder nur teilweise zuzulassen. Zum Beispiel können Sie Cookies von Drittanbietern blockieren, aber alle anderen Cookies zulassen.</w:t>
+      </w:r>
+      <w:r>
+        <w:rPr>
+          <w:rFonts w:ascii="Times New Roman" w:eastAsia="Times New Roman" w:hAnsi="Times New Roman" w:cs="Times New Roman"/>
+          <w:sz w:val="24"/>
+          <w:szCs w:val="24"/>
+          <w:lang w:eastAsia="de-DE"/>
+        </w:rPr>
+        <w:t xml:space="preserve"> </w:t>
+      </w:r>
+      <w:r>
+        <w:rPr>
+          <w:rFonts w:ascii="Times New Roman" w:eastAsia="Times New Roman" w:hAnsi="Times New Roman" w:cs="Times New Roman"/>
+          <w:sz w:val="24"/>
+          <w:szCs w:val="24"/>
+          <w:lang w:eastAsia="de-DE"/>
+        </w:rPr>
+        <w:t>&lt;</w:t>
+      </w:r>
+      <w:proofErr w:type="spellStart"/>
+      <w:r>
+        <w:rPr>
+          <w:rFonts w:ascii="Times New Roman" w:eastAsia="Times New Roman" w:hAnsi="Times New Roman" w:cs="Times New Roman"/>
+          <w:sz w:val="24"/>
+          <w:szCs w:val="24"/>
+          <w:lang w:eastAsia="de-DE"/>
+        </w:rPr>
+        <w:t>br</w:t>
+      </w:r>
+      <w:proofErr w:type="spellEnd"/>
+      <w:r>
+        <w:rPr>
+          <w:rFonts w:ascii="Times New Roman" w:eastAsia="Times New Roman" w:hAnsi="Times New Roman" w:cs="Times New Roman"/>
+          <w:sz w:val="24"/>
+          <w:szCs w:val="24"/>
+          <w:lang w:eastAsia="de-DE"/>
+        </w:rPr>
+        <w:t>&gt;</w:t>
+      </w:r>
+    </w:p>
+    <w:p>
+      <w:pPr>
+        <w:spacing w:after="300" w:line="240" w:lineRule="auto"/>
+        <w:rPr>
+          <w:rFonts w:ascii="Times New Roman" w:eastAsia="Times New Roman" w:hAnsi="Times New Roman" w:cs="Times New Roman"/>
+          <w:sz w:val="24"/>
+          <w:szCs w:val="24"/>
+          <w:lang w:eastAsia="de-DE"/>
+        </w:rPr>
+      </w:pPr>
+      <w:r>
+        <w:rPr>
+          <w:rFonts w:ascii="Times New Roman" w:eastAsia="Times New Roman" w:hAnsi="Times New Roman" w:cs="Times New Roman"/>
+          <w:sz w:val="24"/>
+          <w:szCs w:val="24"/>
+          <w:lang w:eastAsia="de-DE"/>
+        </w:rPr>
         <w:lastRenderedPageBreak/>
-        <w:t>Wie und ob Sie Cookies verwenden wollen, entscheiden Sie selbst. Unabhängig von welchem Service oder welcher Webseite die Cookies stammen, haben Sie immer die Möglichkeit Cookies zu löschen, zu deaktivieren oder nur teilweise zuzulassen. Zum Beispiel können Sie Cookies von Drittanbietern blockieren, aber alle anderen Cookies zulassen.</w:t>
+        <w:t>Wenn Sie feststellen möchten, welche Cookies in Ihrem Browser gespeichert wurden, wenn Sie Cookie-Einstellungen ändern oder löschen wollen, können Sie dies in Ihren Browser-Einstellungen finden:</w:t>
+      </w:r>
+      <w:r>
+        <w:rPr>
+          <w:rFonts w:ascii="Times New Roman" w:eastAsia="Times New Roman" w:hAnsi="Times New Roman" w:cs="Times New Roman"/>
+          <w:sz w:val="24"/>
+          <w:szCs w:val="24"/>
+          <w:lang w:eastAsia="de-DE"/>
+        </w:rPr>
+        <w:t xml:space="preserve"> </w:t>
+      </w:r>
+      <w:r>
+        <w:rPr>
+          <w:rFonts w:ascii="Times New Roman" w:eastAsia="Times New Roman" w:hAnsi="Times New Roman" w:cs="Times New Roman"/>
+          <w:sz w:val="24"/>
+          <w:szCs w:val="24"/>
+          <w:lang w:eastAsia="de-DE"/>
+        </w:rPr>
+        <w:t>&lt;</w:t>
+      </w:r>
+      <w:proofErr w:type="spellStart"/>
+      <w:r>
+        <w:rPr>
+          <w:rFonts w:ascii="Times New Roman" w:eastAsia="Times New Roman" w:hAnsi="Times New Roman" w:cs="Times New Roman"/>
+          <w:sz w:val="24"/>
+          <w:szCs w:val="24"/>
+          <w:lang w:eastAsia="de-DE"/>
+        </w:rPr>
+        <w:t>br</w:t>
+      </w:r>
+      <w:proofErr w:type="spellEnd"/>
+      <w:r>
+        <w:rPr>
+          <w:rFonts w:ascii="Times New Roman" w:eastAsia="Times New Roman" w:hAnsi="Times New Roman" w:cs="Times New Roman"/>
+          <w:sz w:val="24"/>
+          <w:szCs w:val="24"/>
+          <w:lang w:eastAsia="de-DE"/>
+        </w:rPr>
+        <w:t>&gt;</w:t>
       </w:r>
     </w:p>
     <w:p>
@@ -2217,27 +4527,7 @@
           <w:lang w:eastAsia="de-DE"/>
         </w:rPr>
       </w:pPr>
-      <w:r>
-        <w:rPr>
-          <w:rFonts w:ascii="Times New Roman" w:eastAsia="Times New Roman" w:hAnsi="Times New Roman" w:cs="Times New Roman"/>
-          <w:sz w:val="24"/>
-          <w:szCs w:val="24"/>
-          <w:lang w:eastAsia="de-DE"/>
-        </w:rPr>
-        <w:t>Wenn Sie feststellen möchten, welche Cookies in Ihrem Browser gespeichert wurden, wenn Sie Cookie-Einstellungen ändern oder löschen wollen, können Sie dies in Ihren Browser-Einstellungen finden:</w:t>
-      </w:r>
-    </w:p>
-    <w:p>
-      <w:pPr>
-        <w:spacing w:after="300" w:line="240" w:lineRule="auto"/>
-        <w:rPr>
-          <w:rFonts w:ascii="Times New Roman" w:eastAsia="Times New Roman" w:hAnsi="Times New Roman" w:cs="Times New Roman"/>
-          <w:sz w:val="24"/>
-          <w:szCs w:val="24"/>
-          <w:lang w:eastAsia="de-DE"/>
-        </w:rPr>
-      </w:pPr>
-      <w:hyperlink r:id="rId11" w:tgtFrame="_blank" w:history="1">
+      <w:hyperlink r:id="rId9" w:tgtFrame="_blank" w:history="1">
         <w:r>
           <w:rPr>
             <w:rFonts w:ascii="Times New Roman" w:eastAsia="Times New Roman" w:hAnsi="Times New Roman" w:cs="Times New Roman"/>
@@ -2250,6 +4540,35 @@
           <w:t>Chrome: Cookies in Chrome löschen, aktivieren und verwalten</w:t>
         </w:r>
       </w:hyperlink>
+      <w:r>
+        <w:rPr>
+          <w:rFonts w:ascii="Times New Roman" w:eastAsia="Times New Roman" w:hAnsi="Times New Roman" w:cs="Times New Roman"/>
+          <w:sz w:val="24"/>
+          <w:szCs w:val="24"/>
+          <w:lang w:eastAsia="de-DE"/>
+        </w:rPr>
+        <w:t>&lt;</w:t>
+      </w:r>
+      <w:proofErr w:type="spellStart"/>
+      <w:r>
+        <w:rPr>
+          <w:rFonts w:ascii="Times New Roman" w:eastAsia="Times New Roman" w:hAnsi="Times New Roman" w:cs="Times New Roman"/>
+          <w:sz w:val="24"/>
+          <w:szCs w:val="24"/>
+          <w:lang w:eastAsia="de-DE"/>
+        </w:rPr>
+        <w:t>br</w:t>
+      </w:r>
+      <w:proofErr w:type="spellEnd"/>
+      <w:r>
+        <w:rPr>
+          <w:rFonts w:ascii="Times New Roman" w:eastAsia="Times New Roman" w:hAnsi="Times New Roman" w:cs="Times New Roman"/>
+          <w:sz w:val="24"/>
+          <w:szCs w:val="24"/>
+          <w:lang w:eastAsia="de-DE"/>
+        </w:rPr>
+        <w:t>&gt;</w:t>
+      </w:r>
     </w:p>
     <w:p>
       <w:pPr>
@@ -2261,7 +4580,7 @@
           <w:lang w:eastAsia="de-DE"/>
         </w:rPr>
       </w:pPr>
-      <w:hyperlink r:id="rId12" w:tgtFrame="_blank" w:history="1">
+      <w:hyperlink r:id="rId10" w:tgtFrame="_blank" w:history="1">
         <w:r>
           <w:rPr>
             <w:rFonts w:ascii="Times New Roman" w:eastAsia="Times New Roman" w:hAnsi="Times New Roman" w:cs="Times New Roman"/>
@@ -2274,6 +4593,35 @@
           <w:t>Safari: Verwalten von Cookies und Websitedaten mit Safari</w:t>
         </w:r>
       </w:hyperlink>
+      <w:r>
+        <w:rPr>
+          <w:rFonts w:ascii="Times New Roman" w:eastAsia="Times New Roman" w:hAnsi="Times New Roman" w:cs="Times New Roman"/>
+          <w:sz w:val="24"/>
+          <w:szCs w:val="24"/>
+          <w:lang w:eastAsia="de-DE"/>
+        </w:rPr>
+        <w:t>&lt;</w:t>
+      </w:r>
+      <w:proofErr w:type="spellStart"/>
+      <w:r>
+        <w:rPr>
+          <w:rFonts w:ascii="Times New Roman" w:eastAsia="Times New Roman" w:hAnsi="Times New Roman" w:cs="Times New Roman"/>
+          <w:sz w:val="24"/>
+          <w:szCs w:val="24"/>
+          <w:lang w:eastAsia="de-DE"/>
+        </w:rPr>
+        <w:t>br</w:t>
+      </w:r>
+      <w:proofErr w:type="spellEnd"/>
+      <w:r>
+        <w:rPr>
+          <w:rFonts w:ascii="Times New Roman" w:eastAsia="Times New Roman" w:hAnsi="Times New Roman" w:cs="Times New Roman"/>
+          <w:sz w:val="24"/>
+          <w:szCs w:val="24"/>
+          <w:lang w:eastAsia="de-DE"/>
+        </w:rPr>
+        <w:t>&gt;</w:t>
+      </w:r>
     </w:p>
     <w:p>
       <w:pPr>
@@ -2285,7 +4633,7 @@
           <w:lang w:eastAsia="de-DE"/>
         </w:rPr>
       </w:pPr>
-      <w:hyperlink r:id="rId13" w:tgtFrame="_blank" w:history="1">
+      <w:hyperlink r:id="rId11" w:tgtFrame="_blank" w:history="1">
         <w:r>
           <w:rPr>
             <w:rFonts w:ascii="Times New Roman" w:eastAsia="Times New Roman" w:hAnsi="Times New Roman" w:cs="Times New Roman"/>
@@ -2298,6 +4646,35 @@
           <w:t>Firefox: Cookies löschen, um Daten zu entfernen, die Websites auf Ihrem Computer abgelegt haben</w:t>
         </w:r>
       </w:hyperlink>
+      <w:r>
+        <w:rPr>
+          <w:rFonts w:ascii="Times New Roman" w:eastAsia="Times New Roman" w:hAnsi="Times New Roman" w:cs="Times New Roman"/>
+          <w:sz w:val="24"/>
+          <w:szCs w:val="24"/>
+          <w:lang w:eastAsia="de-DE"/>
+        </w:rPr>
+        <w:t>&lt;</w:t>
+      </w:r>
+      <w:proofErr w:type="spellStart"/>
+      <w:r>
+        <w:rPr>
+          <w:rFonts w:ascii="Times New Roman" w:eastAsia="Times New Roman" w:hAnsi="Times New Roman" w:cs="Times New Roman"/>
+          <w:sz w:val="24"/>
+          <w:szCs w:val="24"/>
+          <w:lang w:eastAsia="de-DE"/>
+        </w:rPr>
+        <w:t>br</w:t>
+      </w:r>
+      <w:proofErr w:type="spellEnd"/>
+      <w:r>
+        <w:rPr>
+          <w:rFonts w:ascii="Times New Roman" w:eastAsia="Times New Roman" w:hAnsi="Times New Roman" w:cs="Times New Roman"/>
+          <w:sz w:val="24"/>
+          <w:szCs w:val="24"/>
+          <w:lang w:eastAsia="de-DE"/>
+        </w:rPr>
+        <w:t>&gt;</w:t>
+      </w:r>
     </w:p>
     <w:p>
       <w:pPr>
@@ -2309,7 +4686,7 @@
           <w:lang w:eastAsia="de-DE"/>
         </w:rPr>
       </w:pPr>
-      <w:hyperlink r:id="rId14" w:tgtFrame="_blank" w:history="1">
+      <w:hyperlink r:id="rId12" w:tgtFrame="_blank" w:history="1">
         <w:r>
           <w:rPr>
             <w:rFonts w:ascii="Times New Roman" w:eastAsia="Times New Roman" w:hAnsi="Times New Roman" w:cs="Times New Roman"/>
@@ -2322,6 +4699,35 @@
           <w:t>Internet Explorer: Löschen und Verwalten von Cookies</w:t>
         </w:r>
       </w:hyperlink>
+      <w:r>
+        <w:rPr>
+          <w:rFonts w:ascii="Times New Roman" w:eastAsia="Times New Roman" w:hAnsi="Times New Roman" w:cs="Times New Roman"/>
+          <w:sz w:val="24"/>
+          <w:szCs w:val="24"/>
+          <w:lang w:eastAsia="de-DE"/>
+        </w:rPr>
+        <w:t>&lt;</w:t>
+      </w:r>
+      <w:proofErr w:type="spellStart"/>
+      <w:r>
+        <w:rPr>
+          <w:rFonts w:ascii="Times New Roman" w:eastAsia="Times New Roman" w:hAnsi="Times New Roman" w:cs="Times New Roman"/>
+          <w:sz w:val="24"/>
+          <w:szCs w:val="24"/>
+          <w:lang w:eastAsia="de-DE"/>
+        </w:rPr>
+        <w:t>br</w:t>
+      </w:r>
+      <w:proofErr w:type="spellEnd"/>
+      <w:r>
+        <w:rPr>
+          <w:rFonts w:ascii="Times New Roman" w:eastAsia="Times New Roman" w:hAnsi="Times New Roman" w:cs="Times New Roman"/>
+          <w:sz w:val="24"/>
+          <w:szCs w:val="24"/>
+          <w:lang w:eastAsia="de-DE"/>
+        </w:rPr>
+        <w:t>&gt;</w:t>
+      </w:r>
     </w:p>
     <w:p>
       <w:pPr>
@@ -2333,7 +4739,7 @@
           <w:lang w:eastAsia="de-DE"/>
         </w:rPr>
       </w:pPr>
-      <w:hyperlink r:id="rId15" w:tgtFrame="_blank" w:history="1">
+      <w:hyperlink r:id="rId13" w:tgtFrame="_blank" w:history="1">
         <w:r>
           <w:rPr>
             <w:rFonts w:ascii="Times New Roman" w:eastAsia="Times New Roman" w:hAnsi="Times New Roman" w:cs="Times New Roman"/>
@@ -2346,6 +4752,35 @@
           <w:t>Microsoft Edge: Löschen und Verwalten von Cookies</w:t>
         </w:r>
       </w:hyperlink>
+      <w:r>
+        <w:rPr>
+          <w:rFonts w:ascii="Times New Roman" w:eastAsia="Times New Roman" w:hAnsi="Times New Roman" w:cs="Times New Roman"/>
+          <w:sz w:val="24"/>
+          <w:szCs w:val="24"/>
+          <w:lang w:eastAsia="de-DE"/>
+        </w:rPr>
+        <w:t>&lt;</w:t>
+      </w:r>
+      <w:proofErr w:type="spellStart"/>
+      <w:r>
+        <w:rPr>
+          <w:rFonts w:ascii="Times New Roman" w:eastAsia="Times New Roman" w:hAnsi="Times New Roman" w:cs="Times New Roman"/>
+          <w:sz w:val="24"/>
+          <w:szCs w:val="24"/>
+          <w:lang w:eastAsia="de-DE"/>
+        </w:rPr>
+        <w:t>br</w:t>
+      </w:r>
+      <w:proofErr w:type="spellEnd"/>
+      <w:r>
+        <w:rPr>
+          <w:rFonts w:ascii="Times New Roman" w:eastAsia="Times New Roman" w:hAnsi="Times New Roman" w:cs="Times New Roman"/>
+          <w:sz w:val="24"/>
+          <w:szCs w:val="24"/>
+          <w:lang w:eastAsia="de-DE"/>
+        </w:rPr>
+        <w:t>&gt;</w:t>
+      </w:r>
     </w:p>
     <w:p>
       <w:pPr>
@@ -2365,6 +4800,64 @@
           <w:lang w:eastAsia="de-DE"/>
         </w:rPr>
         <w:t>Falls Sie grundsätzlich keine Cookies haben wollen, können Sie Ihren Browser so einrichten, dass er Sie immer informiert, wenn ein Cookie gesetzt werden soll. So können Sie bei jedem einzelnen Cookie entscheiden, ob Sie das Cookie erlauben oder nicht. Die Vorgangsweise ist je nach Browser verschieden. Am besten Sie suchen die Anleitung in Google mit dem Suchbegriff “Cookies löschen Chrome” oder “Cookies deaktivieren Chrome” im Falle eines Chrome Browsers.</w:t>
+      </w:r>
+      <w:r>
+        <w:rPr>
+          <w:rFonts w:ascii="Times New Roman" w:eastAsia="Times New Roman" w:hAnsi="Times New Roman" w:cs="Times New Roman"/>
+          <w:sz w:val="24"/>
+          <w:szCs w:val="24"/>
+          <w:lang w:eastAsia="de-DE"/>
+        </w:rPr>
+        <w:t xml:space="preserve"> </w:t>
+      </w:r>
+      <w:r>
+        <w:rPr>
+          <w:rFonts w:ascii="Times New Roman" w:eastAsia="Times New Roman" w:hAnsi="Times New Roman" w:cs="Times New Roman"/>
+          <w:sz w:val="24"/>
+          <w:szCs w:val="24"/>
+          <w:lang w:eastAsia="de-DE"/>
+        </w:rPr>
+        <w:t>&lt;</w:t>
+      </w:r>
+      <w:proofErr w:type="spellStart"/>
+      <w:r>
+        <w:rPr>
+          <w:rFonts w:ascii="Times New Roman" w:eastAsia="Times New Roman" w:hAnsi="Times New Roman" w:cs="Times New Roman"/>
+          <w:sz w:val="24"/>
+          <w:szCs w:val="24"/>
+          <w:lang w:eastAsia="de-DE"/>
+        </w:rPr>
+        <w:t>br</w:t>
+      </w:r>
+      <w:proofErr w:type="spellEnd"/>
+      <w:r>
+        <w:rPr>
+          <w:rFonts w:ascii="Times New Roman" w:eastAsia="Times New Roman" w:hAnsi="Times New Roman" w:cs="Times New Roman"/>
+          <w:sz w:val="24"/>
+          <w:szCs w:val="24"/>
+          <w:lang w:eastAsia="de-DE"/>
+        </w:rPr>
+        <w:t>&gt;&lt;</w:t>
+      </w:r>
+      <w:proofErr w:type="spellStart"/>
+      <w:r>
+        <w:rPr>
+          <w:rFonts w:ascii="Times New Roman" w:eastAsia="Times New Roman" w:hAnsi="Times New Roman" w:cs="Times New Roman"/>
+          <w:sz w:val="24"/>
+          <w:szCs w:val="24"/>
+          <w:lang w:eastAsia="de-DE"/>
+        </w:rPr>
+        <w:t>br</w:t>
+      </w:r>
+      <w:proofErr w:type="spellEnd"/>
+      <w:r>
+        <w:rPr>
+          <w:rFonts w:ascii="Times New Roman" w:eastAsia="Times New Roman" w:hAnsi="Times New Roman" w:cs="Times New Roman"/>
+          <w:sz w:val="24"/>
+          <w:szCs w:val="24"/>
+          <w:lang w:eastAsia="de-DE"/>
+        </w:rPr>
+        <w:t>&gt;</w:t>
       </w:r>
     </w:p>
     <w:p>
@@ -2393,6 +4886,44 @@
         </w:rPr>
         <w:t>Wie sieht es mit meinem Datenschutz aus?</w:t>
       </w:r>
+      <w:r>
+        <w:rPr>
+          <w:rFonts w:ascii="Times New Roman" w:eastAsia="Times New Roman" w:hAnsi="Times New Roman" w:cs="Times New Roman"/>
+          <w:sz w:val="24"/>
+          <w:szCs w:val="24"/>
+          <w:lang w:eastAsia="de-DE"/>
+        </w:rPr>
+        <w:t xml:space="preserve"> </w:t>
+      </w:r>
+      <w:r>
+        <w:rPr>
+          <w:rFonts w:ascii="Times New Roman" w:eastAsia="Times New Roman" w:hAnsi="Times New Roman" w:cs="Times New Roman"/>
+          <w:sz w:val="24"/>
+          <w:szCs w:val="24"/>
+          <w:lang w:eastAsia="de-DE"/>
+        </w:rPr>
+        <w:t>&lt;</w:t>
+      </w:r>
+      <w:proofErr w:type="spellStart"/>
+      <w:r>
+        <w:rPr>
+          <w:rFonts w:ascii="Times New Roman" w:eastAsia="Times New Roman" w:hAnsi="Times New Roman" w:cs="Times New Roman"/>
+          <w:sz w:val="24"/>
+          <w:szCs w:val="24"/>
+          <w:lang w:eastAsia="de-DE"/>
+        </w:rPr>
+        <w:t>br</w:t>
+      </w:r>
+      <w:proofErr w:type="spellEnd"/>
+      <w:r>
+        <w:rPr>
+          <w:rFonts w:ascii="Times New Roman" w:eastAsia="Times New Roman" w:hAnsi="Times New Roman" w:cs="Times New Roman"/>
+          <w:sz w:val="24"/>
+          <w:szCs w:val="24"/>
+          <w:lang w:eastAsia="de-DE"/>
+        </w:rPr>
+        <w:t>&gt;</w:t>
+      </w:r>
     </w:p>
     <w:p>
       <w:pPr>
@@ -2431,6 +4962,44 @@
         </w:rPr>
         <w:t xml:space="preserve"> erfolgte aber die Umsetzung dieser Richtlinie in § 96 Abs. 3 des Telekommunikationsgesetzes (TKG).</w:t>
       </w:r>
+      <w:r>
+        <w:rPr>
+          <w:rFonts w:ascii="Times New Roman" w:eastAsia="Times New Roman" w:hAnsi="Times New Roman" w:cs="Times New Roman"/>
+          <w:sz w:val="24"/>
+          <w:szCs w:val="24"/>
+          <w:lang w:eastAsia="de-DE"/>
+        </w:rPr>
+        <w:t xml:space="preserve"> </w:t>
+      </w:r>
+      <w:r>
+        <w:rPr>
+          <w:rFonts w:ascii="Times New Roman" w:eastAsia="Times New Roman" w:hAnsi="Times New Roman" w:cs="Times New Roman"/>
+          <w:sz w:val="24"/>
+          <w:szCs w:val="24"/>
+          <w:lang w:eastAsia="de-DE"/>
+        </w:rPr>
+        <w:t>&lt;</w:t>
+      </w:r>
+      <w:proofErr w:type="spellStart"/>
+      <w:r>
+        <w:rPr>
+          <w:rFonts w:ascii="Times New Roman" w:eastAsia="Times New Roman" w:hAnsi="Times New Roman" w:cs="Times New Roman"/>
+          <w:sz w:val="24"/>
+          <w:szCs w:val="24"/>
+          <w:lang w:eastAsia="de-DE"/>
+        </w:rPr>
+        <w:t>br</w:t>
+      </w:r>
+      <w:proofErr w:type="spellEnd"/>
+      <w:r>
+        <w:rPr>
+          <w:rFonts w:ascii="Times New Roman" w:eastAsia="Times New Roman" w:hAnsi="Times New Roman" w:cs="Times New Roman"/>
+          <w:sz w:val="24"/>
+          <w:szCs w:val="24"/>
+          <w:lang w:eastAsia="de-DE"/>
+        </w:rPr>
+        <w:t>&gt;</w:t>
+      </w:r>
     </w:p>
     <w:p>
       <w:pPr>
@@ -2451,7 +5020,7 @@
         </w:rPr>
         <w:t>Wenn Sie mehr über Cookies wissen möchten und vor technischen Dokumentationen nicht zurückscheuen, empfehlen wir </w:t>
       </w:r>
-      <w:hyperlink r:id="rId16" w:tgtFrame="_blank" w:history="1">
+      <w:hyperlink r:id="rId14" w:tgtFrame="_blank" w:history="1">
         <w:r>
           <w:rPr>
             <w:rFonts w:ascii="Times New Roman" w:eastAsia="Times New Roman" w:hAnsi="Times New Roman" w:cs="Times New Roman"/>
@@ -2513,6 +5082,55 @@
         </w:rPr>
         <w:t>”.</w:t>
       </w:r>
+      <w:r>
+        <w:rPr>
+          <w:rFonts w:ascii="Times New Roman" w:eastAsia="Times New Roman" w:hAnsi="Times New Roman" w:cs="Times New Roman"/>
+          <w:sz w:val="24"/>
+          <w:szCs w:val="24"/>
+          <w:lang w:eastAsia="de-DE"/>
+        </w:rPr>
+        <w:t>&lt;</w:t>
+      </w:r>
+      <w:proofErr w:type="spellStart"/>
+      <w:r>
+        <w:rPr>
+          <w:rFonts w:ascii="Times New Roman" w:eastAsia="Times New Roman" w:hAnsi="Times New Roman" w:cs="Times New Roman"/>
+          <w:sz w:val="24"/>
+          <w:szCs w:val="24"/>
+          <w:lang w:eastAsia="de-DE"/>
+        </w:rPr>
+        <w:t>br</w:t>
+      </w:r>
+      <w:proofErr w:type="spellEnd"/>
+      <w:r>
+        <w:rPr>
+          <w:rFonts w:ascii="Times New Roman" w:eastAsia="Times New Roman" w:hAnsi="Times New Roman" w:cs="Times New Roman"/>
+          <w:sz w:val="24"/>
+          <w:szCs w:val="24"/>
+          <w:lang w:eastAsia="de-DE"/>
+        </w:rPr>
+        <w:t>&gt;&lt;</w:t>
+      </w:r>
+      <w:proofErr w:type="spellStart"/>
+      <w:r>
+        <w:rPr>
+          <w:rFonts w:ascii="Times New Roman" w:eastAsia="Times New Roman" w:hAnsi="Times New Roman" w:cs="Times New Roman"/>
+          <w:sz w:val="24"/>
+          <w:szCs w:val="24"/>
+          <w:lang w:eastAsia="de-DE"/>
+        </w:rPr>
+        <w:t>br</w:t>
+      </w:r>
+      <w:proofErr w:type="spellEnd"/>
+      <w:r>
+        <w:rPr>
+          <w:rFonts w:ascii="Times New Roman" w:eastAsia="Times New Roman" w:hAnsi="Times New Roman" w:cs="Times New Roman"/>
+          <w:sz w:val="24"/>
+          <w:szCs w:val="24"/>
+          <w:lang w:eastAsia="de-DE"/>
+        </w:rPr>
+        <w:t>&gt;</w:t>
+      </w:r>
     </w:p>
     <w:p>
       <w:pPr>
@@ -2540,6 +5158,35 @@
         </w:rPr>
         <w:t>Speicherung persönlicher Daten</w:t>
       </w:r>
+      <w:r>
+        <w:rPr>
+          <w:rFonts w:ascii="Times New Roman" w:eastAsia="Times New Roman" w:hAnsi="Times New Roman" w:cs="Times New Roman"/>
+          <w:sz w:val="24"/>
+          <w:szCs w:val="24"/>
+          <w:lang w:eastAsia="de-DE"/>
+        </w:rPr>
+        <w:t>&lt;</w:t>
+      </w:r>
+      <w:proofErr w:type="spellStart"/>
+      <w:r>
+        <w:rPr>
+          <w:rFonts w:ascii="Times New Roman" w:eastAsia="Times New Roman" w:hAnsi="Times New Roman" w:cs="Times New Roman"/>
+          <w:sz w:val="24"/>
+          <w:szCs w:val="24"/>
+          <w:lang w:eastAsia="de-DE"/>
+        </w:rPr>
+        <w:t>br</w:t>
+      </w:r>
+      <w:proofErr w:type="spellEnd"/>
+      <w:r>
+        <w:rPr>
+          <w:rFonts w:ascii="Times New Roman" w:eastAsia="Times New Roman" w:hAnsi="Times New Roman" w:cs="Times New Roman"/>
+          <w:sz w:val="24"/>
+          <w:szCs w:val="24"/>
+          <w:lang w:eastAsia="de-DE"/>
+        </w:rPr>
+        <w:t>&gt;</w:t>
+      </w:r>
     </w:p>
     <w:p>
       <w:pPr>
@@ -2560,6 +5207,44 @@
         </w:rPr>
         <w:t>Persönliche Daten, die Sie uns auf dieser Website elektronisch übermitteln, wie zum Beispiel Name, E-Mail-Adresse, Adresse oder andere persönlichen Angaben im Rahmen der Übermittlung eines Formulars oder Kommentaren im Blog, werden von uns gemeinsam mit dem Zeitpunkt und der IP-Adresse nur zum jeweils angegebenen Zweck verwendet, sicher verwahrt und nicht an Dritte weitergegeben.</w:t>
       </w:r>
+      <w:r>
+        <w:rPr>
+          <w:rFonts w:ascii="Times New Roman" w:eastAsia="Times New Roman" w:hAnsi="Times New Roman" w:cs="Times New Roman"/>
+          <w:sz w:val="24"/>
+          <w:szCs w:val="24"/>
+          <w:lang w:eastAsia="de-DE"/>
+        </w:rPr>
+        <w:t xml:space="preserve"> </w:t>
+      </w:r>
+      <w:r>
+        <w:rPr>
+          <w:rFonts w:ascii="Times New Roman" w:eastAsia="Times New Roman" w:hAnsi="Times New Roman" w:cs="Times New Roman"/>
+          <w:sz w:val="24"/>
+          <w:szCs w:val="24"/>
+          <w:lang w:eastAsia="de-DE"/>
+        </w:rPr>
+        <w:t>&lt;</w:t>
+      </w:r>
+      <w:proofErr w:type="spellStart"/>
+      <w:r>
+        <w:rPr>
+          <w:rFonts w:ascii="Times New Roman" w:eastAsia="Times New Roman" w:hAnsi="Times New Roman" w:cs="Times New Roman"/>
+          <w:sz w:val="24"/>
+          <w:szCs w:val="24"/>
+          <w:lang w:eastAsia="de-DE"/>
+        </w:rPr>
+        <w:t>br</w:t>
+      </w:r>
+      <w:proofErr w:type="spellEnd"/>
+      <w:r>
+        <w:rPr>
+          <w:rFonts w:ascii="Times New Roman" w:eastAsia="Times New Roman" w:hAnsi="Times New Roman" w:cs="Times New Roman"/>
+          <w:sz w:val="24"/>
+          <w:szCs w:val="24"/>
+          <w:lang w:eastAsia="de-DE"/>
+        </w:rPr>
+        <w:t>&gt;</w:t>
+      </w:r>
     </w:p>
     <w:p>
       <w:pPr>
@@ -2578,7 +5263,65 @@
           <w:szCs w:val="24"/>
           <w:lang w:eastAsia="de-DE"/>
         </w:rPr>
-        <w:t xml:space="preserve">Wir nutzen Ihre persönlichen Daten somit nur für die Kommunikation mit jenen Besuchern, die Kontakt ausdrücklich wünschen und für die Abwicklung der auf dieser Webseite angebotenen Dienstleistungen und Produkte. Wir geben Ihre persönlichen Daten ohne </w:t>
+        <w:t>Wir nutzen Ihre persönlichen Daten somit nur für die Kommunikation mit jenen Besuchern, die Kontakt ausdrücklich wünschen und für die Abwicklung der auf dieser Webseite angebotenen Dienstleistungen und Produkte. Wir geben Ihre persönlichen Daten ohne Zustimmung nicht weiter, können jedoch nicht ausschließen, dass diese Daten beim Vorliegen von rechtswidrigem Verhalten eingesehen werden.</w:t>
+      </w:r>
+      <w:r>
+        <w:rPr>
+          <w:rFonts w:ascii="Times New Roman" w:eastAsia="Times New Roman" w:hAnsi="Times New Roman" w:cs="Times New Roman"/>
+          <w:sz w:val="24"/>
+          <w:szCs w:val="24"/>
+          <w:lang w:eastAsia="de-DE"/>
+        </w:rPr>
+        <w:t xml:space="preserve"> </w:t>
+      </w:r>
+      <w:r>
+        <w:rPr>
+          <w:rFonts w:ascii="Times New Roman" w:eastAsia="Times New Roman" w:hAnsi="Times New Roman" w:cs="Times New Roman"/>
+          <w:sz w:val="24"/>
+          <w:szCs w:val="24"/>
+          <w:lang w:eastAsia="de-DE"/>
+        </w:rPr>
+        <w:t>&lt;</w:t>
+      </w:r>
+      <w:proofErr w:type="spellStart"/>
+      <w:r>
+        <w:rPr>
+          <w:rFonts w:ascii="Times New Roman" w:eastAsia="Times New Roman" w:hAnsi="Times New Roman" w:cs="Times New Roman"/>
+          <w:sz w:val="24"/>
+          <w:szCs w:val="24"/>
+          <w:lang w:eastAsia="de-DE"/>
+        </w:rPr>
+        <w:t>br</w:t>
+      </w:r>
+      <w:proofErr w:type="spellEnd"/>
+      <w:r>
+        <w:rPr>
+          <w:rFonts w:ascii="Times New Roman" w:eastAsia="Times New Roman" w:hAnsi="Times New Roman" w:cs="Times New Roman"/>
+          <w:sz w:val="24"/>
+          <w:szCs w:val="24"/>
+          <w:lang w:eastAsia="de-DE"/>
+        </w:rPr>
+        <w:t>&gt;</w:t>
+      </w:r>
+    </w:p>
+    <w:p>
+      <w:pPr>
+        <w:spacing w:after="300" w:line="240" w:lineRule="auto"/>
+        <w:rPr>
+          <w:rFonts w:ascii="Times New Roman" w:eastAsia="Times New Roman" w:hAnsi="Times New Roman" w:cs="Times New Roman"/>
+          <w:sz w:val="24"/>
+          <w:szCs w:val="24"/>
+          <w:lang w:eastAsia="de-DE"/>
+        </w:rPr>
+      </w:pPr>
+      <w:r>
+        <w:rPr>
+          <w:rFonts w:ascii="Times New Roman" w:eastAsia="Times New Roman" w:hAnsi="Times New Roman" w:cs="Times New Roman"/>
+          <w:sz w:val="24"/>
+          <w:szCs w:val="24"/>
+          <w:lang w:eastAsia="de-DE"/>
+        </w:rPr>
+        <w:t xml:space="preserve">Wenn Sie uns persönliche Daten per E-Mail schicken – somit abseits dieser Webseite – können wir keine sichere Übertragung und den Schutz Ihrer Daten garantieren. Wir </w:t>
       </w:r>
       <w:r>
         <w:rPr>
@@ -2588,27 +5331,65 @@
           <w:lang w:eastAsia="de-DE"/>
         </w:rPr>
         <w:lastRenderedPageBreak/>
-        <w:t>Zustimmung nicht weiter, können jedoch nicht ausschließen, dass diese Daten beim Vorliegen von rechtswidrigem Verhalten eingesehen werden.</w:t>
-      </w:r>
-    </w:p>
-    <w:p>
-      <w:pPr>
-        <w:spacing w:after="300" w:line="240" w:lineRule="auto"/>
-        <w:rPr>
-          <w:rFonts w:ascii="Times New Roman" w:eastAsia="Times New Roman" w:hAnsi="Times New Roman" w:cs="Times New Roman"/>
-          <w:sz w:val="24"/>
-          <w:szCs w:val="24"/>
-          <w:lang w:eastAsia="de-DE"/>
-        </w:rPr>
-      </w:pPr>
-      <w:r>
-        <w:rPr>
-          <w:rFonts w:ascii="Times New Roman" w:eastAsia="Times New Roman" w:hAnsi="Times New Roman" w:cs="Times New Roman"/>
-          <w:sz w:val="24"/>
-          <w:szCs w:val="24"/>
-          <w:lang w:eastAsia="de-DE"/>
-        </w:rPr>
-        <w:t>Wenn Sie uns persönliche Daten per E-Mail schicken – somit abseits dieser Webseite – können wir keine sichere Übertragung und den Schutz Ihrer Daten garantieren. Wir empfehlen Ihnen, vertrauliche Daten niemals unverschlüsselt per E-Mail zu übermitteln.</w:t>
+        <w:t>empfehlen Ihnen, vertrauliche Daten niemals unverschlüsselt per E-Mail zu übermitteln.</w:t>
+      </w:r>
+      <w:r>
+        <w:rPr>
+          <w:rFonts w:ascii="Times New Roman" w:eastAsia="Times New Roman" w:hAnsi="Times New Roman" w:cs="Times New Roman"/>
+          <w:sz w:val="24"/>
+          <w:szCs w:val="24"/>
+          <w:lang w:eastAsia="de-DE"/>
+        </w:rPr>
+        <w:t xml:space="preserve"> </w:t>
+      </w:r>
+      <w:r>
+        <w:rPr>
+          <w:rFonts w:ascii="Times New Roman" w:eastAsia="Times New Roman" w:hAnsi="Times New Roman" w:cs="Times New Roman"/>
+          <w:sz w:val="24"/>
+          <w:szCs w:val="24"/>
+          <w:lang w:eastAsia="de-DE"/>
+        </w:rPr>
+        <w:t>&lt;</w:t>
+      </w:r>
+      <w:proofErr w:type="spellStart"/>
+      <w:r>
+        <w:rPr>
+          <w:rFonts w:ascii="Times New Roman" w:eastAsia="Times New Roman" w:hAnsi="Times New Roman" w:cs="Times New Roman"/>
+          <w:sz w:val="24"/>
+          <w:szCs w:val="24"/>
+          <w:lang w:eastAsia="de-DE"/>
+        </w:rPr>
+        <w:t>br</w:t>
+      </w:r>
+      <w:proofErr w:type="spellEnd"/>
+      <w:r>
+        <w:rPr>
+          <w:rFonts w:ascii="Times New Roman" w:eastAsia="Times New Roman" w:hAnsi="Times New Roman" w:cs="Times New Roman"/>
+          <w:sz w:val="24"/>
+          <w:szCs w:val="24"/>
+          <w:lang w:eastAsia="de-DE"/>
+        </w:rPr>
+        <w:t>&gt;&lt;</w:t>
+      </w:r>
+      <w:proofErr w:type="spellStart"/>
+      <w:r>
+        <w:rPr>
+          <w:rFonts w:ascii="Times New Roman" w:eastAsia="Times New Roman" w:hAnsi="Times New Roman" w:cs="Times New Roman"/>
+          <w:sz w:val="24"/>
+          <w:szCs w:val="24"/>
+          <w:lang w:eastAsia="de-DE"/>
+        </w:rPr>
+        <w:t>br</w:t>
+      </w:r>
+      <w:proofErr w:type="spellEnd"/>
+      <w:r>
+        <w:rPr>
+          <w:rFonts w:ascii="Times New Roman" w:eastAsia="Times New Roman" w:hAnsi="Times New Roman" w:cs="Times New Roman"/>
+          <w:sz w:val="24"/>
+          <w:szCs w:val="24"/>
+          <w:lang w:eastAsia="de-DE"/>
+        </w:rPr>
+        <w:t>&gt;</w:t>
       </w:r>
     </w:p>
     <w:p>
@@ -2637,6 +5418,35 @@
         </w:rPr>
         <w:t>Rechte laut Datenschutzgrundverordnung</w:t>
       </w:r>
+      <w:r>
+        <w:rPr>
+          <w:rFonts w:ascii="Times New Roman" w:eastAsia="Times New Roman" w:hAnsi="Times New Roman" w:cs="Times New Roman"/>
+          <w:sz w:val="24"/>
+          <w:szCs w:val="24"/>
+          <w:lang w:eastAsia="de-DE"/>
+        </w:rPr>
+        <w:t>&lt;</w:t>
+      </w:r>
+      <w:proofErr w:type="spellStart"/>
+      <w:r>
+        <w:rPr>
+          <w:rFonts w:ascii="Times New Roman" w:eastAsia="Times New Roman" w:hAnsi="Times New Roman" w:cs="Times New Roman"/>
+          <w:sz w:val="24"/>
+          <w:szCs w:val="24"/>
+          <w:lang w:eastAsia="de-DE"/>
+        </w:rPr>
+        <w:t>br</w:t>
+      </w:r>
+      <w:proofErr w:type="spellEnd"/>
+      <w:r>
+        <w:rPr>
+          <w:rFonts w:ascii="Times New Roman" w:eastAsia="Times New Roman" w:hAnsi="Times New Roman" w:cs="Times New Roman"/>
+          <w:sz w:val="24"/>
+          <w:szCs w:val="24"/>
+          <w:lang w:eastAsia="de-DE"/>
+        </w:rPr>
+        <w:t>&gt;</w:t>
+      </w:r>
     </w:p>
     <w:p>
       <w:pPr>
@@ -2675,7 +5485,7 @@
         </w:rPr>
         <w:t> </w:t>
       </w:r>
-      <w:hyperlink r:id="rId17" w:tgtFrame="_blank" w:history="1">
+      <w:hyperlink r:id="rId15" w:tgtFrame="_blank" w:history="1">
         <w:r>
           <w:rPr>
             <w:rFonts w:ascii="Times New Roman" w:eastAsia="Times New Roman" w:hAnsi="Times New Roman" w:cs="Times New Roman"/>
@@ -2697,6 +5507,44 @@
         </w:rPr>
         <w:t> grundsätzlich die folgende Rechte zu:</w:t>
       </w:r>
+      <w:r>
+        <w:rPr>
+          <w:rFonts w:ascii="Times New Roman" w:eastAsia="Times New Roman" w:hAnsi="Times New Roman" w:cs="Times New Roman"/>
+          <w:sz w:val="24"/>
+          <w:szCs w:val="24"/>
+          <w:lang w:eastAsia="de-DE"/>
+        </w:rPr>
+        <w:t xml:space="preserve"> </w:t>
+      </w:r>
+      <w:r>
+        <w:rPr>
+          <w:rFonts w:ascii="Times New Roman" w:eastAsia="Times New Roman" w:hAnsi="Times New Roman" w:cs="Times New Roman"/>
+          <w:sz w:val="24"/>
+          <w:szCs w:val="24"/>
+          <w:lang w:eastAsia="de-DE"/>
+        </w:rPr>
+        <w:t>&lt;</w:t>
+      </w:r>
+      <w:proofErr w:type="spellStart"/>
+      <w:r>
+        <w:rPr>
+          <w:rFonts w:ascii="Times New Roman" w:eastAsia="Times New Roman" w:hAnsi="Times New Roman" w:cs="Times New Roman"/>
+          <w:sz w:val="24"/>
+          <w:szCs w:val="24"/>
+          <w:lang w:eastAsia="de-DE"/>
+        </w:rPr>
+        <w:t>br</w:t>
+      </w:r>
+      <w:proofErr w:type="spellEnd"/>
+      <w:r>
+        <w:rPr>
+          <w:rFonts w:ascii="Times New Roman" w:eastAsia="Times New Roman" w:hAnsi="Times New Roman" w:cs="Times New Roman"/>
+          <w:sz w:val="24"/>
+          <w:szCs w:val="24"/>
+          <w:lang w:eastAsia="de-DE"/>
+        </w:rPr>
+        <w:t>&gt;</w:t>
+      </w:r>
     </w:p>
     <w:p>
       <w:pPr>
@@ -2721,6 +5569,44 @@
         </w:rPr>
         <w:t>Recht auf Berichtigung (Artikel 16 DSGVO)</w:t>
       </w:r>
+      <w:r>
+        <w:rPr>
+          <w:rFonts w:ascii="Times New Roman" w:eastAsia="Times New Roman" w:hAnsi="Times New Roman" w:cs="Times New Roman"/>
+          <w:sz w:val="24"/>
+          <w:szCs w:val="24"/>
+          <w:lang w:eastAsia="de-DE"/>
+        </w:rPr>
+        <w:t xml:space="preserve"> </w:t>
+      </w:r>
+      <w:r>
+        <w:rPr>
+          <w:rFonts w:ascii="Times New Roman" w:eastAsia="Times New Roman" w:hAnsi="Times New Roman" w:cs="Times New Roman"/>
+          <w:sz w:val="24"/>
+          <w:szCs w:val="24"/>
+          <w:lang w:eastAsia="de-DE"/>
+        </w:rPr>
+        <w:t>&lt;</w:t>
+      </w:r>
+      <w:proofErr w:type="spellStart"/>
+      <w:r>
+        <w:rPr>
+          <w:rFonts w:ascii="Times New Roman" w:eastAsia="Times New Roman" w:hAnsi="Times New Roman" w:cs="Times New Roman"/>
+          <w:sz w:val="24"/>
+          <w:szCs w:val="24"/>
+          <w:lang w:eastAsia="de-DE"/>
+        </w:rPr>
+        <w:t>br</w:t>
+      </w:r>
+      <w:proofErr w:type="spellEnd"/>
+      <w:r>
+        <w:rPr>
+          <w:rFonts w:ascii="Times New Roman" w:eastAsia="Times New Roman" w:hAnsi="Times New Roman" w:cs="Times New Roman"/>
+          <w:sz w:val="24"/>
+          <w:szCs w:val="24"/>
+          <w:lang w:eastAsia="de-DE"/>
+        </w:rPr>
+        <w:t>&gt;</w:t>
+      </w:r>
     </w:p>
     <w:p>
       <w:pPr>
@@ -2745,6 +5631,44 @@
         </w:rPr>
         <w:t>Recht auf Löschung („Recht auf Vergessenwerden“) (Artikel 17 DSGVO)</w:t>
       </w:r>
+      <w:r>
+        <w:rPr>
+          <w:rFonts w:ascii="Times New Roman" w:eastAsia="Times New Roman" w:hAnsi="Times New Roman" w:cs="Times New Roman"/>
+          <w:sz w:val="24"/>
+          <w:szCs w:val="24"/>
+          <w:lang w:eastAsia="de-DE"/>
+        </w:rPr>
+        <w:t xml:space="preserve"> </w:t>
+      </w:r>
+      <w:r>
+        <w:rPr>
+          <w:rFonts w:ascii="Times New Roman" w:eastAsia="Times New Roman" w:hAnsi="Times New Roman" w:cs="Times New Roman"/>
+          <w:sz w:val="24"/>
+          <w:szCs w:val="24"/>
+          <w:lang w:eastAsia="de-DE"/>
+        </w:rPr>
+        <w:t>&lt;</w:t>
+      </w:r>
+      <w:proofErr w:type="spellStart"/>
+      <w:r>
+        <w:rPr>
+          <w:rFonts w:ascii="Times New Roman" w:eastAsia="Times New Roman" w:hAnsi="Times New Roman" w:cs="Times New Roman"/>
+          <w:sz w:val="24"/>
+          <w:szCs w:val="24"/>
+          <w:lang w:eastAsia="de-DE"/>
+        </w:rPr>
+        <w:t>br</w:t>
+      </w:r>
+      <w:proofErr w:type="spellEnd"/>
+      <w:r>
+        <w:rPr>
+          <w:rFonts w:ascii="Times New Roman" w:eastAsia="Times New Roman" w:hAnsi="Times New Roman" w:cs="Times New Roman"/>
+          <w:sz w:val="24"/>
+          <w:szCs w:val="24"/>
+          <w:lang w:eastAsia="de-DE"/>
+        </w:rPr>
+        <w:t>&gt;</w:t>
+      </w:r>
     </w:p>
     <w:p>
       <w:pPr>
@@ -2769,6 +5693,44 @@
         </w:rPr>
         <w:t>Recht auf Einschränkung der Verarbeitung (Artikel 18 DSGVO)</w:t>
       </w:r>
+      <w:r>
+        <w:rPr>
+          <w:rFonts w:ascii="Times New Roman" w:eastAsia="Times New Roman" w:hAnsi="Times New Roman" w:cs="Times New Roman"/>
+          <w:sz w:val="24"/>
+          <w:szCs w:val="24"/>
+          <w:lang w:eastAsia="de-DE"/>
+        </w:rPr>
+        <w:t xml:space="preserve"> </w:t>
+      </w:r>
+      <w:r>
+        <w:rPr>
+          <w:rFonts w:ascii="Times New Roman" w:eastAsia="Times New Roman" w:hAnsi="Times New Roman" w:cs="Times New Roman"/>
+          <w:sz w:val="24"/>
+          <w:szCs w:val="24"/>
+          <w:lang w:eastAsia="de-DE"/>
+        </w:rPr>
+        <w:t>&lt;</w:t>
+      </w:r>
+      <w:proofErr w:type="spellStart"/>
+      <w:r>
+        <w:rPr>
+          <w:rFonts w:ascii="Times New Roman" w:eastAsia="Times New Roman" w:hAnsi="Times New Roman" w:cs="Times New Roman"/>
+          <w:sz w:val="24"/>
+          <w:szCs w:val="24"/>
+          <w:lang w:eastAsia="de-DE"/>
+        </w:rPr>
+        <w:t>br</w:t>
+      </w:r>
+      <w:proofErr w:type="spellEnd"/>
+      <w:r>
+        <w:rPr>
+          <w:rFonts w:ascii="Times New Roman" w:eastAsia="Times New Roman" w:hAnsi="Times New Roman" w:cs="Times New Roman"/>
+          <w:sz w:val="24"/>
+          <w:szCs w:val="24"/>
+          <w:lang w:eastAsia="de-DE"/>
+        </w:rPr>
+        <w:t>&gt;</w:t>
+      </w:r>
     </w:p>
     <w:p>
       <w:pPr>
@@ -2791,7 +5753,56 @@
           <w:szCs w:val="24"/>
           <w:lang w:eastAsia="de-DE"/>
         </w:rPr>
-        <w:t>Recht auf Benachrichtigung – Mitteilungspflicht im Zusammenhang mit der Berichtigung oder Löschung personenbezogener Daten oder der Einschränkung der Verarbeitung (Artikel 19 DSGVO)</w:t>
+        <w:t>Recht auf Benachric</w:t>
+      </w:r>
+      <w:bookmarkStart w:id="0" w:name="_GoBack"/>
+      <w:bookmarkEnd w:id="0"/>
+      <w:r>
+        <w:rPr>
+          <w:rFonts w:ascii="Times New Roman" w:eastAsia="Times New Roman" w:hAnsi="Times New Roman" w:cs="Times New Roman"/>
+          <w:sz w:val="24"/>
+          <w:szCs w:val="24"/>
+          <w:lang w:eastAsia="de-DE"/>
+        </w:rPr>
+        <w:t>htigung – Mitteilungspflicht im Zusammenhang mit der Berichtigung oder Löschung personenbezogener Daten oder der Einschränkung der Verarbeitung (Artikel 19 DSGVO)</w:t>
+      </w:r>
+      <w:r>
+        <w:rPr>
+          <w:rFonts w:ascii="Times New Roman" w:eastAsia="Times New Roman" w:hAnsi="Times New Roman" w:cs="Times New Roman"/>
+          <w:sz w:val="24"/>
+          <w:szCs w:val="24"/>
+          <w:lang w:eastAsia="de-DE"/>
+        </w:rPr>
+        <w:t xml:space="preserve"> </w:t>
+      </w:r>
+      <w:r>
+        <w:rPr>
+          <w:rFonts w:ascii="Times New Roman" w:eastAsia="Times New Roman" w:hAnsi="Times New Roman" w:cs="Times New Roman"/>
+          <w:sz w:val="24"/>
+          <w:szCs w:val="24"/>
+          <w:lang w:eastAsia="de-DE"/>
+        </w:rPr>
+        <w:t>&lt;</w:t>
+      </w:r>
+      <w:proofErr w:type="spellStart"/>
+      <w:r>
+        <w:rPr>
+          <w:rFonts w:ascii="Times New Roman" w:eastAsia="Times New Roman" w:hAnsi="Times New Roman" w:cs="Times New Roman"/>
+          <w:sz w:val="24"/>
+          <w:szCs w:val="24"/>
+          <w:lang w:eastAsia="de-DE"/>
+        </w:rPr>
+        <w:t>br</w:t>
+      </w:r>
+      <w:proofErr w:type="spellEnd"/>
+      <w:r>
+        <w:rPr>
+          <w:rFonts w:ascii="Times New Roman" w:eastAsia="Times New Roman" w:hAnsi="Times New Roman" w:cs="Times New Roman"/>
+          <w:sz w:val="24"/>
+          <w:szCs w:val="24"/>
+          <w:lang w:eastAsia="de-DE"/>
+        </w:rPr>
+        <w:t>&gt;</w:t>
       </w:r>
     </w:p>
     <w:p>
@@ -2817,6 +5828,44 @@
         </w:rPr>
         <w:t>Recht auf Datenübertragbarkeit (Artikel 20 DSGVO)</w:t>
       </w:r>
+      <w:r>
+        <w:rPr>
+          <w:rFonts w:ascii="Times New Roman" w:eastAsia="Times New Roman" w:hAnsi="Times New Roman" w:cs="Times New Roman"/>
+          <w:sz w:val="24"/>
+          <w:szCs w:val="24"/>
+          <w:lang w:eastAsia="de-DE"/>
+        </w:rPr>
+        <w:t xml:space="preserve"> </w:t>
+      </w:r>
+      <w:r>
+        <w:rPr>
+          <w:rFonts w:ascii="Times New Roman" w:eastAsia="Times New Roman" w:hAnsi="Times New Roman" w:cs="Times New Roman"/>
+          <w:sz w:val="24"/>
+          <w:szCs w:val="24"/>
+          <w:lang w:eastAsia="de-DE"/>
+        </w:rPr>
+        <w:t>&lt;</w:t>
+      </w:r>
+      <w:proofErr w:type="spellStart"/>
+      <w:r>
+        <w:rPr>
+          <w:rFonts w:ascii="Times New Roman" w:eastAsia="Times New Roman" w:hAnsi="Times New Roman" w:cs="Times New Roman"/>
+          <w:sz w:val="24"/>
+          <w:szCs w:val="24"/>
+          <w:lang w:eastAsia="de-DE"/>
+        </w:rPr>
+        <w:t>br</w:t>
+      </w:r>
+      <w:proofErr w:type="spellEnd"/>
+      <w:r>
+        <w:rPr>
+          <w:rFonts w:ascii="Times New Roman" w:eastAsia="Times New Roman" w:hAnsi="Times New Roman" w:cs="Times New Roman"/>
+          <w:sz w:val="24"/>
+          <w:szCs w:val="24"/>
+          <w:lang w:eastAsia="de-DE"/>
+        </w:rPr>
+        <w:t>&gt;</w:t>
+      </w:r>
     </w:p>
     <w:p>
       <w:pPr>
@@ -2841,6 +5890,44 @@
         </w:rPr>
         <w:t>Widerspruchsrecht (Artikel 21 DSGVO)</w:t>
       </w:r>
+      <w:r>
+        <w:rPr>
+          <w:rFonts w:ascii="Times New Roman" w:eastAsia="Times New Roman" w:hAnsi="Times New Roman" w:cs="Times New Roman"/>
+          <w:sz w:val="24"/>
+          <w:szCs w:val="24"/>
+          <w:lang w:eastAsia="de-DE"/>
+        </w:rPr>
+        <w:t xml:space="preserve"> </w:t>
+      </w:r>
+      <w:r>
+        <w:rPr>
+          <w:rFonts w:ascii="Times New Roman" w:eastAsia="Times New Roman" w:hAnsi="Times New Roman" w:cs="Times New Roman"/>
+          <w:sz w:val="24"/>
+          <w:szCs w:val="24"/>
+          <w:lang w:eastAsia="de-DE"/>
+        </w:rPr>
+        <w:t>&lt;</w:t>
+      </w:r>
+      <w:proofErr w:type="spellStart"/>
+      <w:r>
+        <w:rPr>
+          <w:rFonts w:ascii="Times New Roman" w:eastAsia="Times New Roman" w:hAnsi="Times New Roman" w:cs="Times New Roman"/>
+          <w:sz w:val="24"/>
+          <w:szCs w:val="24"/>
+          <w:lang w:eastAsia="de-DE"/>
+        </w:rPr>
+        <w:t>br</w:t>
+      </w:r>
+      <w:proofErr w:type="spellEnd"/>
+      <w:r>
+        <w:rPr>
+          <w:rFonts w:ascii="Times New Roman" w:eastAsia="Times New Roman" w:hAnsi="Times New Roman" w:cs="Times New Roman"/>
+          <w:sz w:val="24"/>
+          <w:szCs w:val="24"/>
+          <w:lang w:eastAsia="de-DE"/>
+        </w:rPr>
+        <w:t>&gt;</w:t>
+      </w:r>
     </w:p>
     <w:p>
       <w:pPr>
@@ -2885,6 +5972,64 @@
         </w:rPr>
         <w:t xml:space="preserve"> — beruhenden Entscheidung unterworfen zu werden (Artikel 22 DSGVO)</w:t>
       </w:r>
+      <w:r>
+        <w:rPr>
+          <w:rFonts w:ascii="Times New Roman" w:eastAsia="Times New Roman" w:hAnsi="Times New Roman" w:cs="Times New Roman"/>
+          <w:sz w:val="24"/>
+          <w:szCs w:val="24"/>
+          <w:lang w:eastAsia="de-DE"/>
+        </w:rPr>
+        <w:t xml:space="preserve"> </w:t>
+      </w:r>
+      <w:r>
+        <w:rPr>
+          <w:rFonts w:ascii="Times New Roman" w:eastAsia="Times New Roman" w:hAnsi="Times New Roman" w:cs="Times New Roman"/>
+          <w:sz w:val="24"/>
+          <w:szCs w:val="24"/>
+          <w:lang w:eastAsia="de-DE"/>
+        </w:rPr>
+        <w:t>&lt;</w:t>
+      </w:r>
+      <w:proofErr w:type="spellStart"/>
+      <w:r>
+        <w:rPr>
+          <w:rFonts w:ascii="Times New Roman" w:eastAsia="Times New Roman" w:hAnsi="Times New Roman" w:cs="Times New Roman"/>
+          <w:sz w:val="24"/>
+          <w:szCs w:val="24"/>
+          <w:lang w:eastAsia="de-DE"/>
+        </w:rPr>
+        <w:t>br</w:t>
+      </w:r>
+      <w:proofErr w:type="spellEnd"/>
+      <w:r>
+        <w:rPr>
+          <w:rFonts w:ascii="Times New Roman" w:eastAsia="Times New Roman" w:hAnsi="Times New Roman" w:cs="Times New Roman"/>
+          <w:sz w:val="24"/>
+          <w:szCs w:val="24"/>
+          <w:lang w:eastAsia="de-DE"/>
+        </w:rPr>
+        <w:t>&gt;&lt;</w:t>
+      </w:r>
+      <w:proofErr w:type="spellStart"/>
+      <w:r>
+        <w:rPr>
+          <w:rFonts w:ascii="Times New Roman" w:eastAsia="Times New Roman" w:hAnsi="Times New Roman" w:cs="Times New Roman"/>
+          <w:sz w:val="24"/>
+          <w:szCs w:val="24"/>
+          <w:lang w:eastAsia="de-DE"/>
+        </w:rPr>
+        <w:t>br</w:t>
+      </w:r>
+      <w:proofErr w:type="spellEnd"/>
+      <w:r>
+        <w:rPr>
+          <w:rFonts w:ascii="Times New Roman" w:eastAsia="Times New Roman" w:hAnsi="Times New Roman" w:cs="Times New Roman"/>
+          <w:sz w:val="24"/>
+          <w:szCs w:val="24"/>
+          <w:lang w:eastAsia="de-DE"/>
+        </w:rPr>
+        <w:t>&gt;</w:t>
+      </w:r>
     </w:p>
     <w:p>
       <w:pPr>
@@ -2923,7 +6068,7 @@
         </w:rPr>
         <w:t xml:space="preserve"> die Datenschutzbehörde ist, deren Webseite Sie unter </w:t>
       </w:r>
-      <w:hyperlink r:id="rId18" w:history="1">
+      <w:hyperlink r:id="rId16" w:history="1">
         <w:r>
           <w:rPr>
             <w:rStyle w:val="Hyperlink"/>
@@ -2963,6 +6108,15 @@
           <w:lang w:eastAsia="de-DE"/>
         </w:rPr>
         <w:t> finden.</w:t>
+      </w:r>
+      <w:r>
+        <w:rPr>
+          <w:rFonts w:ascii="Times New Roman" w:eastAsia="Times New Roman" w:hAnsi="Times New Roman" w:cs="Times New Roman"/>
+          <w:sz w:val="24"/>
+          <w:szCs w:val="24"/>
+          <w:lang w:eastAsia="de-DE"/>
+        </w:rPr>
+        <w:t xml:space="preserve"> </w:t>
       </w:r>
     </w:p>
     <w:sectPr>

</xml_diff>